<commit_message>
Revise life-cycle model paper and add figures
Substantial revisions to docs/life-cycle-prime-time.tex, including improved explanations, updated references, and expanded discussion of model calibration, estimation, and results. Updated the abstract, introduction, and several technical sections for clarity and accuracy. Added new PDF figures to the files directory and updated the bibliography. Also updated the DOCX and PDF versions of the paper.
</commit_message>
<xml_diff>
--- a/docs/life-cycle-prime-time.docx
+++ b/docs/life-cycle-prime-time.docx
@@ -7,7 +7,7 @@
         <w:pStyle w:val="Heading1"/>
       </w:pPr>
       <w:r>
-        <w:t xml:space="preserve">Life Cycle Modeling is (Almost) \\ Ready for Prime Time</w:t>
+        <w:t xml:space="preserve">Life Cycle Modeling is \\ Ready for Prime Time</w:t>
       </w:r>
     </w:p>
     <w:p>
@@ -20,11 +20,11 @@
     </w:p>
     <w:p>
       <w:r>
-        <w:t xml:space="preserve">The “life cycle model” of optimal saving for retirement is familiar to anyone who has taken an introductory economics class.
-When hiring a financial advisor, such people probably think the advisor’s job is just to tailor optimal life-cycle-model choices to their particular circumstances.
-But academics and advisors know that the advice about both saving and portfolio choice provided by standard academic life-cycle models is deeply problematic -- for example, most such models imply that retirees should plan to run their wealth down to zero or some small amount and then (optimally!) live pension-check to pension-check (at least approximately).
+        <w:t xml:space="preserve">The “life cycle model” of optimal saving for retirement is familiar to anyone who has taken an intermediate economics class.
+When hiring a financial advisor, such people probably think the advisor’s job is to tailor optimal life-cycle-model choices to their particular circumstances.
+But academics and advisors know that the advice about both saving and portfolio choice provided by standard academic life-cycle models is deeply problematic -- for example, most such models imply that retirees should plan to run their wealth down to zero or some small amount and then (optimally!) live pension-check to pension-check in their old age (at least approximately).
 This paper makes the case that recent developments in the economics literature have finally given us the tools and insights required to construct rigorous life cycle models whose advice is sensible.
-We provide one example of a simple model that can solve a number of problems by putting wealth in the utility function.</w:t>
+We provide an example of a simple model that can solve a number of problems by putting wealth in the utility function, which captures the intuitive desire for liquidity and security that standard models often overlook.</w:t>
       </w:r>
     </w:p>
     <w:p>
@@ -37,19 +37,23 @@
     </w:p>
     <w:p>
       <w:r>
-        <w:t xml:space="preserve">Franco Modigliani and Richard Brumberg (1954)</w:t>
-      </w:r>
-      <w:r>
-        <w:rPr>
-          <w:rStyle w:val="FootnoteReference"/>
-        </w:rPr>
-        <w:footnoteReference w:id="1"/>
+        <w:t xml:space="preserve">Modigliani </w:t>
+      </w:r>
+      <w:r>
+        <w:rPr>
+          <w:i/>
+          <w:iCs/>
+        </w:rPr>
+        <w:t xml:space="preserve">et al.</w:t>
+      </w:r>
+      <w:r>
+        <w:t xml:space="preserve"> (1954)</w:t>
       </w:r>
       <w:r>
         <w:t xml:space="preserve"> were the first to propose trying to understand consumer financial choices as optimal responses to the paths of income and of spending needs over the lifetime.
 An enormous academic literature has followed their pioneering work (see the </w:t>
       </w:r>
-      <w:hyperlink w:history="1" r:id="rIdkyyxkkiwcqwq_1u9ir52o">
+      <w:hyperlink w:history="1" r:id="rIdq1snhyltcm4-e1o0q8h4o">
         <w:r>
           <w:rPr>
             <w:rStyle w:val="Hyperlink"/>
@@ -77,7 +81,7 @@
         <w:t xml:space="preserve"> (2023)</w:t>
       </w:r>
       <w:r>
-        <w:t xml:space="preserve"> captures the current state of affairs nicely: “Why Practitioners Have Not Adopted the Lifecyle Model -- Yet”; see also </w:t>
+        <w:t xml:space="preserve"> captures the current state of affairs nicely: “Why Practitioners Have Not Adopted the Lifecyle Model -- Yet”; see also the literature review in </w:t>
       </w:r>
       <w:r>
         <w:t xml:space="preserve">De Nardi </w:t>
@@ -99,10 +103,10 @@
     <w:p>
       <w:r>
         <w:t xml:space="preserve">In this paper, we argue that the elements are already available to construct a model that “practitioners can adopt.”
-All that is needed is to combine the relevant academic contributions with some wisdom from practitioners’ own experience of advising clients.
+All that is needed is to combine the relevant academic contributions with some wisdom from practitioners’ own experience of advising clients, particularly their understanding that clients often resist aggressive drawdowns of wealth late in life.
 Our paper’s central contribution is to provide a small </w:t>
       </w:r>
-      <w:hyperlink w:history="1" r:id="rIdrkkwds6kv9y__zw7t0fmn">
+      <w:hyperlink w:history="1" r:id="rIdqypeyjynxi1bidumqafdn">
         <w:r>
           <w:rPr>
             <w:rStyle w:val="Hyperlink"/>
@@ -139,7 +143,7 @@
         <w:pStyle w:val="Heading4"/>
       </w:pPr>
       <w:r>
-        <w:t xml:space="preserve">Computation/Uncertainty/Complexity</w:t>
+        <w:t xml:space="preserve">Computation, Complexity, and Uncertainty</w:t>
       </w:r>
     </w:p>
     <w:p>
@@ -150,9 +154,10 @@
     </w:p>
     <w:p>
       <w:r>
-        <w:t xml:space="preserve">The incorporation of realistic descriptions of these complexities makes computation of the mathematically optimal solution to the consumer’s problem is astonishingly difficult.
-It is more difficult than, say, the calculation of optimal trajectories for spacecraft, and perhaps comparable to the complexity of figuring out how to drive a car roughly as well as a human (another problem where adequate computational solutions have only recently become available).
-The remarkable advance of computational power has now finally made it possible to compute a credible answer to the question “what saving and portfolio choices are truly mathematically optimal?” in a context in which the key complexities are properly represented.</w:t>
+        <w:t xml:space="preserve">The incorporation of realistic descriptions of these complexities makes computation of the mathematically optimal solution to the consumer’s problem is surprisingly difficult.
+Each new aspect of risk introduced to the model increases the burden of computing expectations of the future, while each added dimension of agent choice or personal circumstances expands the problem size (literally) exponentially.
+Modelers thus face a difficult tradeoff in designing their framework to be sufficiently realistic to serve as a plausible representation of the problem actual people face, while maintaining a degree of tractability to stay within the bounds of computational feasibility.
+The remarkable advance of computational power has now finally made it possible to compute a credible answer to the question, “What saving and portfolio choices are truly mathematically optimal?” in a context in which the key complexities are properly represented.</w:t>
       </w:r>
     </w:p>
     <w:p>
@@ -182,7 +187,7 @@
       <w:r>
         <w:t xml:space="preserve">In the context of motivations for saving, this leads us to take seriously the answers to a survey question about their ‘most important’ reason for saving that respondents to the Federal Reserve’s </w:t>
       </w:r>
-      <w:hyperlink w:history="1" r:id="rIdptqq6h9w_yyfq8va1koof">
+      <w:hyperlink w:history="1" r:id="rIddq_5xz2k_op43_ck37hbq">
         <w:r>
           <w:rPr>
             <w:rStyle w:val="Hyperlink"/>
@@ -220,7 +225,7 @@
       </w:r>
       <w:r>
         <w:t xml:space="preserve"> hold differ substantially from what economists postulate they “should” believe based on empirical measurements.
-Moreover, there is now considerable evidence that the decisions people make reflect their actual beliefs and preferences rather than whatever it is that economists think they </w:t>
+Moreover, there is now considerable evidence that the decisions people make reflect their actual beliefs rather than whatever it is that economists think they </w:t>
       </w:r>
       <w:r>
         <w:rPr>
@@ -230,13 +235,13 @@
         <w:t xml:space="preserve">should</w:t>
       </w:r>
       <w:r>
-        <w:t xml:space="preserve"> believe and prefer.</w:t>
+        <w:t xml:space="preserve"> believe.</w:t>
       </w:r>
       <w:r>
         <w:rPr>
           <w:rStyle w:val="FootnoteReference"/>
         </w:rPr>
-        <w:footnoteReference w:id="2"/>
+        <w:footnoteReference w:id="1"/>
       </w:r>
     </w:p>
     <w:p>
@@ -266,7 +271,7 @@
         <w:rPr>
           <w:rStyle w:val="FootnoteReference"/>
         </w:rPr>
-        <w:footnoteReference w:id="3"/>
+        <w:footnoteReference w:id="2"/>
       </w:r>
     </w:p>
     <w:p>
@@ -282,7 +287,7 @@
         <w:t xml:space="preserve">prima facie</w:t>
       </w:r>
       <w:r>
-        <w:t xml:space="preserve"> evidence that many people are not confident that they understand everything necessary to make good financial financial choices on their own.</w:t>
+        <w:t xml:space="preserve"> evidence that many people are not confident that they understand everything necessary to make good financial choices on their own.</w:t>
       </w:r>
     </w:p>
     <w:p>
@@ -321,7 +326,7 @@
         <w:t xml:space="preserve">Estimation</w:t>
       </w:r>
       <w:r>
-        <w:t xml:space="preserve">, we report that the model implies a rapid drawdown of wealth after retirement that is simply not observed in empirical observations, confirming a longstanding problem with life cycle models (see, e.g., </w:t>
+        <w:t xml:space="preserve"> section, we report that the model implies a rapid drawdown of wealth after retirement that is simply not observed in empirical observations, renewing attention to a longstanding problem with life cycle models (see, e.g., </w:t>
       </w:r>
       <w:r>
         <w:t xml:space="preserve">Hurd (1987)</w:t>
@@ -349,7 +354,7 @@
         <w:rPr>
           <w:rStyle w:val="FootnoteReference"/>
         </w:rPr>
-        <w:footnoteReference w:id="4"/>
+        <w:footnoteReference w:id="3"/>
       </w:r>
       <w:r>
         <w:t xml:space="preserve">
@@ -446,7 +451,7 @@
     </w:p>
     <w:p>
       <w:r>
-        <w:t xml:space="preserve">We next modify the model by adding a bequest motive, because the literature has extensively explored whether such a motive could explain the drawdown failure </w:t>
+        <w:t xml:space="preserve">We next modify the model by adding a bequest motive, because the literature has extensively explored whether such a motive could explain the drawdown failure (again see </w:t>
       </w:r>
       <w:r>
         <w:t xml:space="preserve">De Nardi </w:t>
@@ -462,14 +467,14 @@
         <w:t xml:space="preserve"> (2016)</w:t>
       </w:r>
       <w:r>
-        <w:t xml:space="preserve">.
+        <w:t xml:space="preserve">).
 In the </w:t>
       </w:r>
       <w:r>
         <w:t xml:space="preserve">Estimation</w:t>
       </w:r>
       <w:r>
-        <w:t xml:space="preserve"> section we find that in order for the bequest motive to explain the drawdown failure, the strength of that motive has to be extremely strong - so much so that even early in their working lives the primary motiviation for saving is for the accumulation of a bequest (rather than, say, to sustain one’s own consumption in retirement). (Note that </w:t>
+        <w:t xml:space="preserve"> section we find that in order for the bequest motive to explain the drawdown failure, the strength of that motive has to be extremely and implausibly strong - so much so that even early in their working lives the primary motivation for saving is for the accumulation of a bequest (rather than, say, to sustain one’s own consumption in retirement). (Note that </w:t>
       </w:r>
       <w:r>
         <w:t xml:space="preserve">Hendricks (2002)</w:t>
@@ -491,7 +496,7 @@
         <w:t xml:space="preserve">in and of itself</w:t>
       </w:r>
       <w:r>
-        <w:t xml:space="preserve">.
+        <w:t xml:space="preserve">. This interpretation has the advantage of being consistent with consumers’ stated preferences for liquidity.
 After fleshing out this idea a bit, we propose a final model that makes wealth a direct input to the utility function in a different way than in the existing literature.</w:t>
       </w:r>
     </w:p>
@@ -523,7 +528,7 @@
       <w:r>
         <w:t xml:space="preserve">The academic literature on life-cycle modeling is vast, and we cannot hope to do it justice (even in the broader sampling in the </w:t>
       </w:r>
-      <w:hyperlink w:history="1" r:id="rId7csrtwlcjlovjux_lyphx">
+      <w:hyperlink w:history="1" r:id="rIdabp49_aykbpmfvowqnzer">
         <w:r>
           <w:rPr>
             <w:rStyle w:val="Hyperlink"/>
@@ -534,14 +539,14 @@
       <w:r>
         <w:t xml:space="preserve">).
 But the intrinsic nature of papers in any academic literature is to focus narrowly on one specific question at a time.
-Here, our goal is to examine the “big picture” question of what elements are needed to craft a model that can provide credible advice to retirees about spending and portfolio choices, while remaining reasonably consistent with the relevant well-established facts from the academic literature, as well as one new kind of further evidence that we view as vital: the experience of financial advisors themselves in interactions with their clients.
+Here, our goal is to examine the “big picture” question of what elements are needed to craft a model that can provide credible advice to retirees about spending and portfolio choices, while remaining reasonably consistent with the relevant well-established facts from the academic literature, as well as one new kind of further evidence that we view as vital: the experience of financial advisors themselves in interactions with their clients. This practitioner perspective helps ground the optimization problem in the realities of client preferences.
 We have been told,</w:t>
       </w:r>
       <w:r>
         <w:rPr>
           <w:rStyle w:val="FootnoteReference"/>
         </w:rPr>
-        <w:footnoteReference w:id="5"/>
+        <w:footnoteReference w:id="4"/>
       </w:r>
       <w:r>
         <w:t xml:space="preserve"> for example, that a good way to get fired as a financial advisor is to recommend the LCP model’s conclusion that it is optimal for retirees to plan to run their wealth down to zero and then live pension-check to pension-check.</w:t>
@@ -552,13 +557,13 @@
         <w:t xml:space="preserve">For purposes like 401(k) or other pension plan design, the optimization problem should be constrained to be one that satisfies the legal obligations employers have to their employees.
 For example, the employer’s contract is with the employee, not with the employee’s heirs.
 The employer’s duty is to craft a plan that is expected to permit the employee to have adequate resources for their own expenditures during retirement.
-These legal considerations effectively prohibit the advisor from including a bequest motive in its optimization objective.</w:t>
+These legal considerations often constrain the advisor from including a bequest motive in the plan’s default optimization objective.</w:t>
       </w:r>
       <w:r>
         <w:rPr>
           <w:rStyle w:val="FootnoteReference"/>
         </w:rPr>
-        <w:footnoteReference w:id="6"/>
+        <w:footnoteReference w:id="5"/>
       </w:r>
     </w:p>
     <w:p>
@@ -571,7 +576,7 @@
     </w:p>
     <w:p>
       <w:r>
-        <w:t xml:space="preserve">We begin by describing the optimal consumption-saving problem over the life cycle for a consumer, focusing on the dynamics of their income while ignoring how returns to saving work.
+        <w:t xml:space="preserve">We begin by describing the optimal consumption-saving problem over the life cycle for a consumer, focusing on the dynamics of their income while temporarily setting aside how returns to saving work.
 After we have finished describing the basic life cycle model, we will augment it to add optimal portfolio choice between a safe asset and a risky asset (like the stock market) with a higher expected rate of return.</w:t>
       </w:r>
     </w:p>
@@ -596,7 +601,7 @@
         <w:t xml:space="preserve">), a consumer’s flow of utility depends on how much they consume from their available resources.
 We assume that the utility function is of the standard </w:t>
       </w:r>
-      <w:hyperlink w:history="1" r:id="rId0qlgvu_ma9hrb1gcdjdr7">
+      <w:hyperlink w:history="1" r:id="rIdfn2ylcvyc51tzgtauv7m0">
         <w:r>
           <w:rPr>
             <w:rStyle w:val="Hyperlink"/>
@@ -807,7 +812,7 @@
       </w:r>
       <m:oMath>
         <m:r>
-          <m:t>\pmb{\vFunc}_{t}(\mLvl_{t},\pLvl_{t}) = \max_{\{\cFunc\}_{t}^{T}} ~ \uFunc(\cLvl_{t})+\Ex_{t}\left[\sum_{n=1}^{T-t} \Alive_{t}^{t+n}{\DiscFac}^{n} \uFunc(\cLvl_{t+n}) \right].</m:t>
+          <m:t>\pmb{\vFunc}_{t}(\mLvl_{t},\pLvl_{t}) = \max_{\{\pmb{\cFunc}\}_{t}^{T}} ~ \uFunc(\cLvl_{t})+\Ex_{t}\left[\sum_{n=1}^{T-t} \Alive_{t}^{t+n}{\DiscFac}^{n} \uFunc(\cLvl_{t+n}) \right].</m:t>
         </m:r>
       </m:oMath>
       <w:r>
@@ -832,8 +837,7 @@
     \Alive _{t}^{t+n} &amp; : \text{probability to } \Alive \text{ive until age $t+n$ given you are alive at age $t$}
     \\                   &amp; {~~~}\bullet \Alive_{120}^{121} = 0.0 \text{ says that a 120 year old has zero probability of living to 121}
     \\                   &amp; {~~~}\bullet \Alive_{80\phantom{1}}^{90\phantom{1}} = 0.3 \text{ says that an 80 year old has a 30 percent chance of reaching 90}
-    \\ \DiscFac = 1        &amp; : \text{time discount factor (captures degree of present bias)}
-\end{align*}</m:t>
+    \end{align*}</m:t>
         </m:r>
       </m:oMath>
       <w:r>
@@ -860,7 +864,7 @@
       <m:oMath>
         <m:r>
           <m:t>\begin{align}
-    \permGroFac_{t+1} &amp; : \text{typical life cycle permanent income growth factor by age}
+    \permGroFac_{t} &amp; : \text{typical life cycle permanent income growth factor by age}
 \end{align}</m:t>
         </m:r>
       </m:oMath>
@@ -871,7 +875,7 @@
     <w:p/>
     <w:p>
       <w:r>
-        <w:t xml:space="preserve">The typical life cycle pattern is altered, in any particular consumer’s case, by “permanent income shocks” which we represent with the variable </w:t>
+        <w:t xml:space="preserve">The typical life cycle pattern is altered, in any particular consumer’s case, by “permanent income shocks” that we represent with the variable </w:t>
       </w:r>
       <m:oMath>
         <m:r>
@@ -984,7 +988,7 @@
         <w:rPr>
           <w:rStyle w:val="FootnoteReference"/>
         </w:rPr>
-        <w:footnoteReference w:id="7"/>
+        <w:footnoteReference w:id="6"/>
       </w:r>
     </w:p>
     <w:p/>
@@ -1001,10 +1005,10 @@
       <m:oMath>
         <m:r>
           <m:t>\begin{align}
-    \tranShkEmp_{s} = &amp;
+    \tranShkEmp_{t} = &amp;
     \begin{cases}
         0\phantom{/\pZero} &amp; \text{with probability $\pZero&gt;0$}
-        \\ \xi_{s}/(1-\pZero) &amp; \text{with probability $(1-\pZero)$}
+        \\ \xi_{t}/(1-\pZero) &amp; \text{with probability $(1-\pZero)$}
     \end{cases}
 \end{align}</m:t>
         </m:r>
@@ -1033,8 +1037,8 @@
       <m:oMath>
         <m:r>
           <m:t>\begin{align}
-    \log \permShk_{s} \sim \mathcal{N}(-\sigma_{[\permShk, t]}^{2}/2,\sigma_{[\permShk, t]}^{2})
-    \\ \log \xi_{s} \sim \mathcal{N}(-\sigma_{[\xi, t]}^{2}/2,\sigma_{[\xi, t]}^{2})
+    \log \permShk_{t} \sim \mathcal{N}(-\sigma_{[\permShk, t]}^{2}/2,\sigma_{[\permShk, t]}^{2})
+    \\ \log \xi_{t} \sim \mathcal{N}(-\sigma_{[\xi, t]}^{2}/2,\sigma_{[\xi, t]}^{2})
 \end{align}</m:t>
         </m:r>
       </m:oMath>
@@ -1053,68 +1057,50 @@
         </m:r>
       </m:oMath>
       <w:r>
-        <w:t xml:space="preserve">.
-(We use standard calibrations of both of these shock processes.)</w:t>
-      </w:r>
-    </w:p>
-    <w:p>
-      <w:r>
-        <w:t xml:space="preserve">Under the assumptions we have made about the structure of the utility function (homotheticity), budget constraint (linearity and geometric returns), and income process (permanent and transitory shocks) it is possible to recast the problem entirely in terms of </w:t>
-      </w:r>
-      <w:r>
-        <w:rPr>
-          <w:i/>
-          <w:iCs/>
-        </w:rPr>
-        <w:t xml:space="preserve">ratios</w:t>
-      </w:r>
-      <w:r>
-        <w:t xml:space="preserve"> of the model variables to permanent income </w:t>
-      </w:r>
-      <m:oMath>
-        <m:r>
-          <m:t>\pLvl</m:t>
-        </m:r>
-      </m:oMath>
-      <w:r>
-        <w:t xml:space="preserve">.
-So, for example, italic </w:t>
-      </w:r>
-      <m:oMath>
-        <m:r>
-          <m:t>\cNrm = \cLvl/\pLvl</m:t>
-        </m:r>
-      </m:oMath>
-      <w:r>
-        <w:t xml:space="preserve"> is the ratio of the (boldface) level of consumption to the level of permanent income </w:t>
-      </w:r>
-      <m:oMath>
-        <m:r>
-          <m:t>\pLvl</m:t>
-        </m:r>
-      </m:oMath>
-      <w:r>
-        <w:t xml:space="preserve"> (see </w:t>
-      </w:r>
-      <w:r>
-        <w:t xml:space="preserve">Carroll (2023)</w:t>
-      </w:r>
-      <w:r>
-        <w:t xml:space="preserve"> for the math).</w:t>
-      </w:r>
-    </w:p>
-    <w:p>
-      <w:r>
-        <w:t xml:space="preserve">Another way to make the problem easier to understand is to combine several of the multiplicative terms into portmanteau variables.
-Particularly, define </w:t>
-      </w:r>
-      <m:oMath>
-        <m:r>
-          <m:t>\pmb{\DiscFac}_{t+1}</m:t>
-        </m:r>
-      </m:oMath>
-      <w:r>
-        <w:t xml:space="preserve"> as</w:t>
+        <w:t xml:space="preserve">.</w:t>
+      </w:r>
+    </w:p>
+    <w:p>
+      <w:pPr>
+        <w:pStyle w:val="Heading4"/>
+      </w:pPr>
+      <w:r>
+        <w:t xml:space="preserve">Reducing Perceived Model Complexity</w:t>
+      </w:r>
+    </w:p>
+    <w:p>
+      <w:r>
+        <w:t xml:space="preserve">Following the standard Bellman representation, if the agent assumes that they </w:t>
+      </w:r>
+      <w:r>
+        <w:rPr>
+          <w:i/>
+          <w:iCs/>
+        </w:rPr>
+        <w:t xml:space="preserve">will</w:t>
+      </w:r>
+      <w:r>
+        <w:t xml:space="preserve"> act optimally in all future periods, then their future expectations of discounted utility flows in </w:t>
+      </w:r>
+      <w:r>
+        <w:t xml:space="preserve">(</w:t>
+      </w:r>
+      <w:r>
+        <w:t xml:space="preserve">3</w:t>
+      </w:r>
+      <w:r>
+        <w:t xml:space="preserve">)</w:t>
+      </w:r>
+      <w:r>
+        <w:t xml:space="preserve"> are their value function one period ahead. Defining </w:t>
+      </w:r>
+      <m:oMath>
+        <m:r>
+          <m:t>\Alive_t \equiv \Alive_t^{t+1}</m:t>
+        </m:r>
+      </m:oMath>
+      <w:r>
+        <w:t xml:space="preserve"> to reduce notation, this is:</w:t>
       </w:r>
     </w:p>
     <w:p/>
@@ -1130,10 +1116,7 @@
       </w:r>
       <m:oMath>
         <m:r>
-          <m:t>\begin{align}
-     \pmb{\DiscFac}_{t+1} &amp; ={\beta} (\permShk_{t+1} \permGroFac_{t+1})^{1-\CRRA}.
-    %\\ \RNrm_{t+1} &amp; = \left(\frac{\Rport_{t+1}}{\permShk_{t+1}\permGroFac_{t+1}}\right)
-\end{align}</m:t>
+          <m:t>\pmb{\vFunc}_{t}(\mLvl_{t},\pLvl_{t}) = \max_{\pmb{\cFunc}_{t}} ~ \uFunc(\cLvl_{t}) + \Alive_t \DiscFac  \Ex_{t}\left[ \pmb{\vFunc}_{t+1}(\mLvl_{t+1},\pLvl_{t+1}) \right].</m:t>
         </m:r>
       </m:oMath>
       <w:r>
@@ -1143,33 +1126,80 @@
     <w:p/>
     <w:p>
       <w:r>
-        <w:t xml:space="preserve">The consumer’s problem can be expressed more simply by realizing that it boils down to a “now versus later” problem.
-All the consumer needs to know about the future is summarized by the value they will expect as a consequence of ending the current period with a certain ratio of assets to permanent income, </w:t>
-      </w:r>
-      <m:oMath>
-        <m:r>
-          <m:t>\aNrm = \aLvl/\pLvl</m:t>
+        <w:t xml:space="preserve">Under the assumptions we have made about the structure of the utility function (homotheticity), budget constraint (linearity and geometric returns), and income process (permanent and transitory shocks) it is possible to recast the problem entirely in terms of </w:t>
+      </w:r>
+      <w:r>
+        <w:rPr>
+          <w:i/>
+          <w:iCs/>
+        </w:rPr>
+        <w:t xml:space="preserve">ratios</w:t>
+      </w:r>
+      <w:r>
+        <w:t xml:space="preserve"> of the model variables to permanent income </w:t>
+      </w:r>
+      <m:oMath>
+        <m:r>
+          <m:t>\pLvl</m:t>
         </m:r>
       </m:oMath>
       <w:r>
         <w:t xml:space="preserve">.
-We can represent the value of ending the period with assets of </w:t>
-      </w:r>
-      <m:oMath>
-        <m:r>
-          <m:t>\aNrm_t</m:t>
-        </m:r>
-      </m:oMath>
-      <w:r>
-        <w:t xml:space="preserve"> using the Gothic variant of the letter </w:t>
-      </w:r>
-      <m:oMath>
-        <m:r>
-          <m:t>\vFunc</m:t>
-        </m:r>
-      </m:oMath>
-      <w:r>
-        <w:t xml:space="preserve">:</w:t>
+So, for example, italic </w:t>
+      </w:r>
+      <m:oMath>
+        <m:r>
+          <m:t>\cNrm = \cLvl/\pLvl</m:t>
+        </m:r>
+      </m:oMath>
+      <w:r>
+        <w:t xml:space="preserve"> is the ratio of the (boldface) level of consumption to the level of permanent income </w:t>
+      </w:r>
+      <m:oMath>
+        <m:r>
+          <m:t>\pLvl</m:t>
+        </m:r>
+      </m:oMath>
+      <w:r>
+        <w:t xml:space="preserve"> (see </w:t>
+      </w:r>
+      <w:r>
+        <w:t xml:space="preserve">Carroll (2023)</w:t>
+      </w:r>
+      <w:r>
+        <w:t xml:space="preserve"> for the math). This normalization is crucial because it reduces the complexity of the problem; instead of tracking both resources and income levels, we only need to track their ratio.
+This greatly simplifies the problem, as the solution will be homothetic with respect to permanent income level: </w:t>
+      </w:r>
+      <m:oMath>
+        <m:r>
+          <m:t>\pmb{\cFunc}_t(\mLvl_t, \pLvl_t) = \pLvl_t \cFunc_t(\mNrm_t)</m:t>
+        </m:r>
+      </m:oMath>
+      <w:r>
+        <w:t xml:space="preserve">.
+Normalizing the Bellman value function by </w:t>
+      </w:r>
+      <m:oMath>
+        <m:r>
+          <m:t>\pLvl_t</m:t>
+        </m:r>
+      </m:oMath>
+      <w:r>
+        <w:t xml:space="preserve"> requires dividing by </w:t>
+      </w:r>
+      <m:oMath>
+        <m:r>
+          <m:t>\pLvl^{1-\CRRA}</m:t>
+        </m:r>
+      </m:oMath>
+      <w:r>
+        <w:t xml:space="preserve"> (see </w:t>
+      </w:r>
+      <w:r>
+        <w:t xml:space="preserve">Carroll (2023)</w:t>
+      </w:r>
+      <w:r>
+        <w:t xml:space="preserve"> for details), yielding:</w:t>
       </w:r>
     </w:p>
     <w:p/>
@@ -1185,9 +1215,7 @@
       </w:r>
       <m:oMath>
         <m:r>
-          <m:t>\begin{align}
-    \mathfrak{v}_{t}(\aNrm_{t}) &amp; = \Ex_{t}[\pmb{\DiscFac}_{t+1}\vFunc_{t+1}(\mNrm_{t+1})].
-\end{align}</m:t>
+          <m:t>\vFunc_{t}(\mNrm_{t}) \equiv \pmb{\vFunc}_{t}(\mLvl_{t},\pLvl_{t}) / \pLvl_t^{1-\CRRA} = \max_{\cFunc_{t}} ~ \uFunc(\cNrm_{t}) + \Alive_t \DiscFac  \Ex_{t}\left[ (\permShk_{t+1} \permGroFac_{t+1})^{1-\CRRA} \vFunc_{t+1}(\mNrm_{t+1}) \right].</m:t>
         </m:r>
       </m:oMath>
       <w:r>
@@ -1197,15 +1225,52 @@
     <w:p/>
     <w:p>
       <w:r>
-        <w:t xml:space="preserve">With this definition, the period </w:t>
-      </w:r>
-      <m:oMath>
-        <m:r>
-          <m:t>t</m:t>
-        </m:r>
-      </m:oMath>
-      <w:r>
-        <w:t xml:space="preserve"> choice problem can be summarized in Bellman form as simply:</w:t>
+        <w:t xml:space="preserve">The consumer’s problem can be further simplified by realizing that it boils down to a “now versus later” problem.
+All the consumer needs to know about the future is summarized by the value they will expect as a consequence of ending the current period with a certain ratio of assets to permanent income, </w:t>
+      </w:r>
+      <m:oMath>
+        <m:r>
+          <m:t>\aNrm = \aLvl/\pLvl</m:t>
+        </m:r>
+      </m:oMath>
+      <w:r>
+        <w:t xml:space="preserve">.
+Moreover, we combine several of the multiplicative terms into a single factor for the realized intertemporal discount factor </w:t>
+      </w:r>
+      <m:oMath>
+        <m:r>
+          <m:t>\pmb{\DiscFac}_{t+1}</m:t>
+        </m:r>
+      </m:oMath>
+      <w:r>
+        <w:t xml:space="preserve">.
+We represent the value of </w:t>
+      </w:r>
+      <w:r>
+        <w:rPr>
+          <w:i/>
+          <w:iCs/>
+        </w:rPr>
+        <w:t xml:space="preserve">ending</w:t>
+      </w:r>
+      <w:r>
+        <w:t xml:space="preserve"> the period with assets of </w:t>
+      </w:r>
+      <m:oMath>
+        <m:r>
+          <m:t>\aNrm_t</m:t>
+        </m:r>
+      </m:oMath>
+      <w:r>
+        <w:t xml:space="preserve"> using the Gothic variant of the letter </w:t>
+      </w:r>
+      <m:oMath>
+        <m:r>
+          <m:t>\vFunc</m:t>
+        </m:r>
+      </m:oMath>
+      <w:r>
+        <w:t xml:space="preserve">:</w:t>
       </w:r>
     </w:p>
     <w:p/>
@@ -1221,7 +1286,9 @@
       </w:r>
       <m:oMath>
         <m:r>
-          <m:t>\vFunc_t(\mNrm_t) = \max_{\cLvl_t} \left\{ \uFunc(\cLvl_{t}) + \Alive_{t+1} \mathfrak{v}_{t}(\aNrm_{t}) \right\} = \max_{\cLvl_t} \left\{ \uFunc(\cLvl_{t}) + \Alive_{t+1} \mathfrak{v}_{t}(\mNrm_{t} - \cNrm_t) \right\}.</m:t>
+          <m:t>\begin{align}
+    \mathfrak{v}_{t}(\aNrm_{t}) &amp; \equiv \Ex_{t}[\pmb{\DiscFac}_{t+1}\vFunc_{t+1}(\Rport_{t+1} \aNrm_{t+1} + \tranShk_{t+1})], ~~~ \pmb{\DiscFac}_{t+1} \equiv {\beta} (\permShk_{t+1} \permGroFac_{t+1})^{1-\CRRA}.
+\end{align}</m:t>
         </m:r>
       </m:oMath>
       <w:r>
@@ -1231,103 +1298,15 @@
     <w:p/>
     <w:p>
       <w:r>
-        <w:t xml:space="preserve">Because </w:t>
-      </w:r>
-      <m:oMath>
-        <m:r>
-          <m:t>\aNrm_t</m:t>
-        </m:r>
-      </m:oMath>
-      <w:r>
-        <w:t xml:space="preserve"> measures available market resources that are unspent, this formulation makes it crystal clear that the consumer faces a tradeoff between the utility of consumption today and the expected value of preserving assets </w:t>
-      </w:r>
-      <m:oMath>
-        <m:r>
-          <m:t>\aNrm=\mNrm-\cNrm</m:t>
-        </m:r>
-      </m:oMath>
-      <w:r>
-        <w:t xml:space="preserve"> for the future.</w:t>
-      </w:r>
-      <w:r>
-        <w:rPr>
-          <w:rStyle w:val="FootnoteReference"/>
-        </w:rPr>
-        <w:footnoteReference w:id="8"/>
-      </w:r>
-    </w:p>
-    <w:p>
-      <w:pPr>
-        <w:pStyle w:val="Heading4"/>
-      </w:pPr>
-      <w:r>
-        <w:t xml:space="preserve">The Life Cycle Portfolio (‘LCP’) Model</w:t>
-      </w:r>
-    </w:p>
-    <w:p>
-      <w:r>
-        <w:t xml:space="preserve">We are now ready to add portfolio choice to the problem and discuss how the interest factor </w:t>
-      </w:r>
-      <m:oMath>
-        <m:r>
-          <m:t>\Rport_{t+1}</m:t>
-        </m:r>
-      </m:oMath>
-      <w:r>
-        <w:t xml:space="preserve"> is determined.
-Suppose the consumer can invest their assets in a risk-free asset with return factor </w:t>
-      </w:r>
-      <m:oMath>
-        <m:r>
-          <m:t>\Rfree</m:t>
-        </m:r>
-      </m:oMath>
-      <w:r>
-        <w:t xml:space="preserve">, and in a risky asset with returns distributed as </w:t>
-      </w:r>
-      <m:oMath>
-        <m:r>
-          <m:t>\log \Risky_{t+1} \sim \mathcal{N}(\rfree + \eprem - \sigma^{2}_{\risky}/2, \sigma_{\risky}^{2})</m:t>
-        </m:r>
-      </m:oMath>
-      <w:r>
-        <w:t xml:space="preserve">, where </w:t>
-      </w:r>
-      <m:oMath>
-        <m:r>
-          <m:t>\rfree = \log(\Rfree)</m:t>
-        </m:r>
-      </m:oMath>
-      <w:r>
-        <w:t xml:space="preserve">.
-That is, we make the conventional assumption that risky returns are lognormally distributed with an expected equity premium of </w:t>
-      </w:r>
-      <m:oMath>
-        <m:r>
-          <m:t>\eprem</m:t>
-        </m:r>
-      </m:oMath>
-      <w:r>
-        <w:t xml:space="preserve">.
-The portfolio return the consumer earns will depend on the </w:t>
-      </w:r>
-      <w:r>
-        <w:rPr>
-          <w:i/>
-          <w:iCs/>
-        </w:rPr>
-        <w:t xml:space="preserve">share</w:t>
-      </w:r>
-      <w:r>
-        <w:t xml:space="preserve"> </w:t>
-      </w:r>
-      <m:oMath>
-        <m:r>
-          <m:t>\varsigma_t</m:t>
-        </m:r>
-      </m:oMath>
-      <w:r>
-        <w:t xml:space="preserve"> of their assets that they invest in the risky asset:</w:t>
+        <w:t xml:space="preserve">With this definition, the period </w:t>
+      </w:r>
+      <m:oMath>
+        <m:r>
+          <m:t>t</m:t>
+        </m:r>
+      </m:oMath>
+      <w:r>
+        <w:t xml:space="preserve"> choice problem can be summarized in Bellman form as simply:</w:t>
       </w:r>
     </w:p>
     <w:p/>
@@ -1343,9 +1322,7 @@
       </w:r>
       <m:oMath>
         <m:r>
-          <m:t>\begin{align}
-    \Rport_{t+1} &amp; = \Rfree + (\Risky_{t+1}-\Rfree)\varsigma
-\end{align}</m:t>
+          <m:t>\vFunc_t(\mNrm_t) = \max_{\cNrm_t} \left\{ \uFunc(\cNrm_{t}) + \Alive_{t+1} \mathfrak{v}_{t}(\aNrm_{t}) \right\} ~~\text{s.t.} ~~ a_t = m_t - c_t \geq 0.</m:t>
         </m:r>
       </m:oMath>
       <w:r>
@@ -1355,33 +1332,81 @@
     <w:p/>
     <w:p>
       <w:r>
-        <w:t xml:space="preserve">Now the consumer makes </w:t>
-      </w:r>
-      <w:r>
-        <w:rPr>
-          <w:i/>
-          <w:iCs/>
-        </w:rPr>
-        <w:t xml:space="preserve">two</w:t>
-      </w:r>
-      <w:r>
-        <w:t xml:space="preserve"> choices in each period </w:t>
-      </w:r>
-      <m:oMath>
-        <m:r>
-          <m:t>t</m:t>
-        </m:r>
-      </m:oMath>
-      <w:r>
-        <w:t xml:space="preserve">: how much to consume </w:t>
-      </w:r>
-      <m:oMath>
-        <m:r>
-          <m:t>\cNrm_t</m:t>
-        </m:r>
-      </m:oMath>
-      <w:r>
-        <w:t xml:space="preserve"> and the share </w:t>
+        <w:t xml:space="preserve">Because </w:t>
+      </w:r>
+      <m:oMath>
+        <m:r>
+          <m:t>\aNrm_t</m:t>
+        </m:r>
+      </m:oMath>
+      <w:r>
+        <w:t xml:space="preserve"> measures available market resources that are unspent, this formulation makes it crystal clear that the consumer faces a tradeoff between the utility of consumption today and the expected value of preserving assets for the future.</w:t>
+      </w:r>
+    </w:p>
+    <w:p>
+      <w:pPr>
+        <w:pStyle w:val="Heading4"/>
+      </w:pPr>
+      <w:r>
+        <w:t xml:space="preserve">The Life Cycle Portfolio (‘LCP’) Model</w:t>
+      </w:r>
+    </w:p>
+    <w:p>
+      <w:r>
+        <w:t xml:space="preserve">We are now ready to add portfolio choice to the problem and discuss how the interest factor </w:t>
+      </w:r>
+      <m:oMath>
+        <m:r>
+          <m:t>\Rport_{t+1}</m:t>
+        </m:r>
+      </m:oMath>
+      <w:r>
+        <w:t xml:space="preserve"> is determined.
+Suppose the consumer can invest their assets in a risk-free asset with return factor </w:t>
+      </w:r>
+      <m:oMath>
+        <m:r>
+          <m:t>\Rfree</m:t>
+        </m:r>
+      </m:oMath>
+      <w:r>
+        <w:t xml:space="preserve">, and in a risky asset with returns distributed as </w:t>
+      </w:r>
+      <m:oMath>
+        <m:r>
+          <m:t>\log \Risky_{t+1} \sim \mathcal{N}(\rfree + \eprem - \sigma^{2}_{\risky}/2, \sigma_{\risky}^{2})</m:t>
+        </m:r>
+      </m:oMath>
+      <w:r>
+        <w:t xml:space="preserve">, where </w:t>
+      </w:r>
+      <m:oMath>
+        <m:r>
+          <m:t>\rfree = \log(\Rfree)</m:t>
+        </m:r>
+      </m:oMath>
+      <w:r>
+        <w:t xml:space="preserve">.
+That is, we make the conventional assumption that risky returns are lognormally distributed with an expected equity premium of </w:t>
+      </w:r>
+      <m:oMath>
+        <m:r>
+          <m:t>\eprem</m:t>
+        </m:r>
+      </m:oMath>
+      <w:r>
+        <w:t xml:space="preserve">.
+The portfolio return the consumer earns will depend on the </w:t>
+      </w:r>
+      <w:r>
+        <w:rPr>
+          <w:i/>
+          <w:iCs/>
+        </w:rPr>
+        <w:t xml:space="preserve">share</w:t>
+      </w:r>
+      <w:r>
+        <w:t xml:space="preserve"> </w:t>
       </w:r>
       <m:oMath>
         <m:r>
@@ -1389,25 +1414,7 @@
         </m:r>
       </m:oMath>
       <w:r>
-        <w:t xml:space="preserve"> of his assets to put into the risky asset.
-These choices are made simultaneously, but they can be thought of as being made sequentially, one immediately after the other: first consumption (conditioned on market resources </w:t>
-      </w:r>
-      <m:oMath>
-        <m:r>
-          <m:t>\mNrm_t</m:t>
-        </m:r>
-      </m:oMath>
-      <w:r>
-        <w:t xml:space="preserve">) and then the risky asset share (conditioned on assets </w:t>
-      </w:r>
-      <m:oMath>
-        <m:r>
-          <m:t>\aNrm_t</m:t>
-        </m:r>
-      </m:oMath>
-      <w:r>
-        <w:t xml:space="preserve"> after consumption).
-The consumer makes the optimal choice of portfolio share, so we redefine the “Gothic” value function as:</w:t>
+        <w:t xml:space="preserve"> of their assets that they invest in the risky asset:</w:t>
       </w:r>
     </w:p>
     <w:p/>
@@ -1424,12 +1431,92 @@
       <m:oMath>
         <m:r>
           <m:t>\begin{align}
+    \Rport_{t+1} &amp; = \Rfree + (\Risky_{t+1}-\Rfree)\varsigma
+\end{align}</m:t>
+        </m:r>
+      </m:oMath>
+      <w:r>
+        <w:t xml:space="preserve">	(13)</w:t>
+      </w:r>
+    </w:p>
+    <w:p/>
+    <w:p>
+      <w:r>
+        <w:t xml:space="preserve">Now the consumer makes </w:t>
+      </w:r>
+      <w:r>
+        <w:rPr>
+          <w:i/>
+          <w:iCs/>
+        </w:rPr>
+        <w:t xml:space="preserve">two</w:t>
+      </w:r>
+      <w:r>
+        <w:t xml:space="preserve"> choices in each period </w:t>
+      </w:r>
+      <m:oMath>
+        <m:r>
+          <m:t>t</m:t>
+        </m:r>
+      </m:oMath>
+      <w:r>
+        <w:t xml:space="preserve">: how much to consume </w:t>
+      </w:r>
+      <m:oMath>
+        <m:r>
+          <m:t>\cNrm_t</m:t>
+        </m:r>
+      </m:oMath>
+      <w:r>
+        <w:t xml:space="preserve"> and the share </w:t>
+      </w:r>
+      <m:oMath>
+        <m:r>
+          <m:t>\varsigma_t</m:t>
+        </m:r>
+      </m:oMath>
+      <w:r>
+        <w:t xml:space="preserve"> of his assets to put into the risky asset.
+These choices are made simultaneously, but they can be thought of as being made sequentially, one immediately after the other: first consumption (conditioned on market resources </w:t>
+      </w:r>
+      <m:oMath>
+        <m:r>
+          <m:t>\mNrm_t</m:t>
+        </m:r>
+      </m:oMath>
+      <w:r>
+        <w:t xml:space="preserve">) and then the risky asset share (conditioned on assets </w:t>
+      </w:r>
+      <m:oMath>
+        <m:r>
+          <m:t>\aNrm_t</m:t>
+        </m:r>
+      </m:oMath>
+      <w:r>
+        <w:t xml:space="preserve"> after consumption).
+The consumer makes the optimal choice of portfolio share, so we redefine the “Gothic” value function as:</w:t>
+      </w:r>
+    </w:p>
+    <w:p/>
+    <w:p>
+      <w:pPr>
+        <w:tabs>
+          <w:tab w:val="center" w:pos="4513"/>
+          <w:tab w:val="right" w:pos="9026"/>
+        </w:tabs>
+      </w:pPr>
+      <w:r>
+        <w:t xml:space="preserve">	</w:t>
+      </w:r>
+      <m:oMath>
+        <m:r>
+          <m:t>\begin{align}
 \mathfrak{v}_{t}(\aNrm_t) &amp; = \max_{\varsigma_t}~~ \Ex_{t}\left[ \pmb{\beta}_{t+1} \vFunc_{t+1}(\Rport_{t+1} \aNrm_t + \theta_{t+1}) \right].
 \end{align}</m:t>
         </m:r>
       </m:oMath>
       <w:r>
-        <w:t xml:space="preserve">	(13)</w:t>
+        <w:t xml:space="preserve">	(14)</w:t>
       </w:r>
     </w:p>
     <w:p/>
@@ -1587,35 +1674,169 @@
     <w:p>
       <w:r>
         <w:t xml:space="preserve">Many of the parameters of the basic life-cycle consumption-saving model can be calibrated from well measured empirical data.
-For example, we use standard calibrations of both of the income shock processes during the working life, based on </w:t>
+For example, we use standard calibrations of both of expected income growth and income risk (the age trajectories of </w:t>
+      </w:r>
+      <m:oMath>
+        <m:r>
+          <m:t>\permGroFac_t</m:t>
+        </m:r>
+      </m:oMath>
+      <w:r>
+        <w:t xml:space="preserve">, </w:t>
+      </w:r>
+      <m:oMath>
+        <m:r>
+          <m:t>\sigma_{[\permShk, t]}^2</m:t>
+        </m:r>
+      </m:oMath>
+      <w:r>
+        <w:t xml:space="preserve"> and </w:t>
+      </w:r>
+      <m:oMath>
+        <m:r>
+          <m:t>\sigma_{[\tranShk, t]}^2</m:t>
+        </m:r>
+      </m:oMath>
+      <w:r>
+        <w:t xml:space="preserve">) during the working life based on </w:t>
       </w:r>
       <w:r>
         <w:t xml:space="preserve">Cagetti (2003)</w:t>
       </w:r>
       <w:r>
+        <w:t xml:space="preserve">.
+Survival probabilities by age are taken directly from actuarial mortality tables published by the Social Security Administration.
+We set the unemployment probability to a fairly standard value of </w:t>
+      </w:r>
+      <m:oMath>
+        <m:r>
+          <m:t>\pZero = 5\%</m:t>
+        </m:r>
+      </m:oMath>
+      <w:r>
         <w:t xml:space="preserve">, and
-survival probabilities by age are taken directly from actuarial mortality tables published by the Social Security Administration.
-We set the “pure” rate of time preference to </w:t>
-      </w:r>
-      <m:oMath>
-        <m:r>
-          <m:t>\beta=1</m:t>
-        </m:r>
-      </m:oMath>
-      <w:r>
-        <w:t xml:space="preserve">, meaning that the optimal choice is to care exactly as much about your future self as your present self (conditional on surviving into the future).</w:t>
+model agents begin their “lifetime” at age 25 with no wealth.</w:t>
+      </w:r>
+    </w:p>
+    <w:p>
+      <w:r>
+        <w:t xml:space="preserve">We assume that annual returns on the risk free asset are </w:t>
+      </w:r>
+      <m:oMath>
+        <m:r>
+          <m:t>\Rfree = 1.01</m:t>
+        </m:r>
+      </m:oMath>
+      <w:r>
+        <w:t xml:space="preserve">, and that the equity premium is </w:t>
+      </w:r>
+      <m:oMath>
+        <m:r>
+          <m:t>\eprem = 0.03</m:t>
+        </m:r>
+      </m:oMath>
+      <w:r>
+        <w:t xml:space="preserve">.
+These values are somewhat low compare to the economics literature (in which </w:t>
+      </w:r>
+      <m:oMath>
+        <m:r>
+          <m:t>\Rfree = 1.02</m:t>
+        </m:r>
+      </m:oMath>
+      <w:r>
+        <w:t xml:space="preserve"> and </w:t>
+      </w:r>
+      <m:oMath>
+        <m:r>
+          <m:t>\eprem = 0.06</m:t>
+        </m:r>
+      </m:oMath>
+      <w:r>
+        <w:t xml:space="preserve"> are common), but from personal correspondence with financial planners, our understanding is that the profession tries to be conservative about projections of their clients’ portfolio returns.</w:t>
+      </w:r>
+    </w:p>
+    <w:p>
+      <w:r>
+        <w:t xml:space="preserve">While we do not believe that values of </w:t>
+      </w:r>
+      <m:oMath>
+        <m:r>
+          <m:t>\DiscFac &lt; 1</m:t>
+        </m:r>
+      </m:oMath>
+      <w:r>
+        <w:t xml:space="preserve"> are “ethically indefensible” as claimed in </w:t>
+      </w:r>
+      <w:r>
+        <w:t xml:space="preserve">Ramsey (1928)</w:t>
+      </w:r>
+      <w:r>
+        <w:t xml:space="preserve">, we nevertheless set the “pure” rate of time preference to </w:t>
+      </w:r>
+      <m:oMath>
+        <m:r>
+          <m:t>\DiscFac=1</m:t>
+        </m:r>
+      </m:oMath>
+      <w:r>
+        <w:t xml:space="preserve">, so that agents care exactly as much about their future self as their present self (conditional on surviving into the future).
+This also serves to constrain the model’s ability to fit the data by declining to include an additional “free” parameter in the estimations.</w:t>
       </w:r>
     </w:p>
     <w:p>
       <w:r>
         <w:t xml:space="preserve">Beyond those basic assumptions, we calibrate the model to include uncertainty after retirement.
-Specifically, we assume that there are “ordinary” expenditure shocks in retirement that are of similar magnitude to income shocks during working life (following recent estimates from  </w:t>
+Specifically, we assume that there are “ordinary” expenditure shocks in retirement that are of similar magnitude to income shocks during working life (following recent estimates from </w:t>
       </w:r>
       <w:r>
         <w:t xml:space="preserve">Fulford &amp; Low (2024)</w:t>
       </w:r>
       <w:r>
-        <w:t xml:space="preserve">).
+        <w:t xml:space="preserve">), generating the possibility of periods with much lower </w:t>
+      </w:r>
+      <w:r>
+        <w:rPr>
+          <w:i/>
+          <w:iCs/>
+        </w:rPr>
+        <w:t xml:space="preserve">disposable</w:t>
+      </w:r>
+      <w:r>
+        <w:t xml:space="preserve"> income than usual.
+This assumption acts as a kind of shorthand for other modeling assumptions that focus on modeling the dynamics of medical and nursing home expenses in old age, e.g. </w:t>
+      </w:r>
+      <w:r>
+        <w:t xml:space="preserve">Ameriks </w:t>
+      </w:r>
+      <w:r>
+        <w:rPr>
+          <w:i/>
+          <w:iCs/>
+        </w:rPr>
+        <w:t xml:space="preserve">et al.</w:t>
+      </w:r>
+      <w:r>
+        <w:t xml:space="preserve"> (2011)</w:t>
+      </w:r>
+      <w:r>
+        <w:t xml:space="preserve"> and </w:t>
+      </w:r>
+      <w:r>
+        <w:t xml:space="preserve">De Nardi </w:t>
+      </w:r>
+      <w:r>
+        <w:rPr>
+          <w:i/>
+          <w:iCs/>
+        </w:rPr>
+        <w:t xml:space="preserve">et al.</w:t>
+      </w:r>
+      <w:r>
+        <w:t xml:space="preserve"> (2010)</w:t>
+      </w:r>
+      <w:r>
+        <w:t xml:space="preserve">.
 In principle, the presence of such shocks provides a precautionary motive to draw down wealth more slowly.
 However, our estimation results show that even when we include this calibration of expense shocks, the model still predicts much more drawdown of wealth than the data show.</w:t>
       </w:r>
@@ -1632,7 +1853,7 @@
       <w:r>
         <w:t xml:space="preserve">Our specification of preferences in the LCP model is the standard assumption of time-separable Constant Relative Risk Aversion utility with </w:t>
       </w:r>
-      <w:hyperlink w:history="1" r:id="rIda3q-zssmzqryjxfaf3q8i">
+      <w:hyperlink w:history="1" r:id="rIdchx6d3hvrtjlvajfuefqz">
         <w:r>
           <w:rPr>
             <w:rStyle w:val="Hyperlink"/>
@@ -1715,7 +1936,7 @@
     <w:p>
       <w:r>
         <w:t xml:space="preserve">Both of these formulations are motivated mostly by the goal of matching macroeconomic data.
-In our view, however, they are both difficult to defend given some facts we can robustly observe in microeconomic data.
+In our view, however, they are both difficult to defend given some facts we can robustly observe in microeconomic data. The parameter values required to match macroeconomic puzzles often imply counterfactual behavior at the household level.
 In particular, both models would imply that households would be extremely eager to buy insurance to smooth away almost any risk to their microeconomic circumstances.
 While people do typically have insurance against large risks (fire insurance for the home, auto insurance for the car), the parameter values in these models required to match the macroeconomic facts would justify consumers in spending a large fraction of their income on insurance of all kinds.
 One particular example stands out: Households with either strong habits or a high Epstein-Zin instantaneous coefficient of relative risk aversion would be extremely eager to buy private unemployment insurance to supplement the default UI system provided by the state.
@@ -1746,7 +1967,7 @@
         <w:t xml:space="preserve">Of course, the model can make no sense at all of the behavior of the very rich.
 Bill Gates, for example, has chosen to allocate a large portion of his lifetime wealth to the Bill and Melinda Gates foundation rather than spending it on himself; and even with the relative pittance that remains to him today ($153 billion, per </w:t>
       </w:r>
-      <w:hyperlink w:history="1" r:id="rIdb402_fdiivhxar3n5fia5">
+      <w:hyperlink w:history="1" r:id="rIdhftwie_ebgwyrzc_d_d1v">
         <w:r>
           <w:rPr>
             <w:rStyle w:val="Hyperlink"/>
@@ -1771,7 +1992,7 @@
         <w:rPr>
           <w:rStyle w:val="FootnoteReference"/>
         </w:rPr>
-        <w:footnoteReference w:id="9"/>
+        <w:footnoteReference w:id="7"/>
       </w:r>
       <w:r>
         <w:t xml:space="preserve">
@@ -1850,7 +2071,7 @@
         </m:r>
       </m:oMath>
       <w:r>
-        <w:t xml:space="preserve">	(14)</w:t>
+        <w:t xml:space="preserve">	(15)</w:t>
       </w:r>
     </w:p>
     <w:p/>
@@ -1878,7 +2099,7 @@
         </m:r>
       </m:oMath>
       <w:r>
-        <w:t xml:space="preserve">	(15)</w:t>
+        <w:t xml:space="preserve">	(16)</w:t>
       </w:r>
     </w:p>
     <w:p/>
@@ -1900,11 +2121,121 @@
       <w:r>
         <w:t xml:space="preserve">), and the </w:t>
       </w:r>
-      <w:r>
-        <w:t xml:space="preserve">α</w:t>
-      </w:r>
-      <w:r>
-        <w:t xml:space="preserve"> coefficient controls the importance of the bequest motive relative to the utility from consumption.</w:t>
+      <m:oMath>
+        <m:r>
+          <m:t>\alpha</m:t>
+        </m:r>
+      </m:oMath>
+      <w:r>
+        <w:t xml:space="preserve"> coefficient controls the importance of the bequest motive relative to the utility from consumption. To aid in both estimating and interpreting these parameters, we use an alternative parameterization that preserves the form of the bequest motive, similar to </w:t>
+      </w:r>
+      <w:r>
+        <w:t xml:space="preserve">Love </w:t>
+      </w:r>
+      <w:r>
+        <w:rPr>
+          <w:i/>
+          <w:iCs/>
+        </w:rPr>
+        <w:t xml:space="preserve">et al.</w:t>
+      </w:r>
+      <w:r>
+        <w:t xml:space="preserve"> (2009)</w:t>
+      </w:r>
+      <w:r>
+        <w:t xml:space="preserve">:</w:t>
+      </w:r>
+    </w:p>
+    <w:p/>
+    <w:p>
+      <w:pPr>
+        <w:tabs>
+          <w:tab w:val="center" w:pos="4513"/>
+          <w:tab w:val="right" w:pos="9026"/>
+        </w:tabs>
+      </w:pPr>
+      <w:r>
+        <w:t xml:space="preserve">	</w:t>
+      </w:r>
+      <m:oMath>
+        <m:r>
+          <m:t>\begin{align}
+    \gamma \equiv \alpha^{-1/\CRRA}, ~~~ \kappa \equiv \underline{a} \cdot \gamma ~~\Longleftrightarrow~~ \alpha \equiv \gamma^{-\CRRA}, ~~~ \underline{a} \equiv \kappa / \gamma.
+\end{align}</m:t>
+        </m:r>
+      </m:oMath>
+      <w:r>
+        <w:t xml:space="preserve">	(17)</w:t>
+      </w:r>
+    </w:p>
+    <w:p/>
+    <w:p>
+      <w:r>
+        <w:t xml:space="preserve">Rather than scaling warm glow utility with </w:t>
+      </w:r>
+      <m:oMath>
+        <m:r>
+          <m:t>\alpha</m:t>
+        </m:r>
+      </m:oMath>
+      <w:r>
+        <w:t xml:space="preserve">, we instead can interpret </w:t>
+      </w:r>
+      <m:oMath>
+        <m:r>
+          <m:t>\gamma</m:t>
+        </m:r>
+      </m:oMath>
+      <w:r>
+        <w:t xml:space="preserve"> and </w:t>
+      </w:r>
+      <m:oMath>
+        <m:r>
+          <m:t>\kappa</m:t>
+        </m:r>
+      </m:oMath>
+      <w:r>
+        <w:t xml:space="preserve"> as describing the “consumption function at death”: this person acts </w:t>
+      </w:r>
+      <w:r>
+        <w:rPr>
+          <w:i/>
+          <w:iCs/>
+        </w:rPr>
+        <w:t xml:space="preserve">as if</w:t>
+      </w:r>
+      <w:r>
+        <w:t xml:space="preserve"> just after they die, they will consume one last time according to </w:t>
+      </w:r>
+      <m:oMath>
+        <m:r>
+          <m:t>\cNrm = \gamma \aNrm + \kappa</m:t>
+        </m:r>
+      </m:oMath>
+      <w:r>
+        <w:t xml:space="preserve">, and derive utility from it. Thus </w:t>
+      </w:r>
+      <m:oMath>
+        <m:r>
+          <m:t>\gamma </m:t>
+        </m:r>
+      </m:oMath>
+      <w:r>
+        <w:t xml:space="preserve"> can be labeled as the “bequest MPC” and </w:t>
+      </w:r>
+      <m:oMath>
+        <m:r>
+          <m:t>\kappa </m:t>
+        </m:r>
+      </m:oMath>
+      <w:r>
+        <w:t xml:space="preserve"> is the “bequest intercept”.</w:t>
+      </w:r>
+      <w:r>
+        <w:rPr>
+          <w:rStyle w:val="FootnoteReference"/>
+        </w:rPr>
+        <w:footnoteReference w:id="8"/>
       </w:r>
     </w:p>
     <w:p>
@@ -1923,24 +2254,24 @@
         <w:rPr>
           <w:rStyle w:val="FootnoteReference"/>
         </w:rPr>
+        <w:footnoteReference w:id="9"/>
+      </w:r>
+    </w:p>
+    <w:p>
+      <w:r>
+        <w:t xml:space="preserve">As mentioned above, the </w:t>
+      </w:r>
+      <w:r>
+        <w:t xml:space="preserve">Survey of Consumer Finances</w:t>
+      </w:r>
+      <w:r>
+        <w:t xml:space="preserve"> has for many years asked respondents a question about their motivations for saving.</w:t>
+      </w:r>
+      <w:r>
+        <w:rPr>
+          <w:rStyle w:val="FootnoteReference"/>
+        </w:rPr>
         <w:footnoteReference w:id="10"/>
-      </w:r>
-    </w:p>
-    <w:p>
-      <w:r>
-        <w:t xml:space="preserve">As mentioned above, the </w:t>
-      </w:r>
-      <w:r>
-        <w:t xml:space="preserve">Survey of Consumer Finances</w:t>
-      </w:r>
-      <w:r>
-        <w:t xml:space="preserve"> has for many years asked respondents a question about their motivations for saving.</w:t>
-      </w:r>
-      <w:r>
-        <w:rPr>
-          <w:rStyle w:val="FootnoteReference"/>
-        </w:rPr>
-        <w:footnoteReference w:id="11"/>
       </w:r>
       <w:r>
         <w:t xml:space="preserve">
@@ -1959,7 +2290,7 @@
     <w:p>
       <w:r>
         <w:t xml:space="preserve">The table below presents the responses to this question for college-educated households older than age 70 from the 1995 to the 2022 waves of the SCF.
-If bequests were a primary motivation for saving for most (college-educated) people, it would be surprising for them to mention this motivation so rarely.
+If bequests were a primary motivation for saving for most (college-educated) people, it would be surprising for them to mention this motivation so rarely. The “Family” motivation, which includes bequests, accounts for only 6% of responses.
 Given these (and other) objections to the bequest motive, as well as the problems of the model without a bequest motive, it is natural to consider alternative modifications to the framework.</w:t>
       </w:r>
     </w:p>
@@ -2202,7 +2533,7 @@
         <w:rPr>
           <w:rStyle w:val="FootnoteReference"/>
         </w:rPr>
-        <w:footnoteReference w:id="12"/>
+        <w:footnoteReference w:id="11"/>
       </w:r>
     </w:p>
     <w:p>
@@ -2228,7 +2559,7 @@
         <w:t xml:space="preserve">Rotemberg (1984)</w:t>
       </w:r>
       <w:r>
-        <w:t xml:space="preserve"> proposed a specific utility function designed to capture the stability of the ratio of money to GDP, and Rotemberg along with James Poterba estimated this model on U.S. data in </w:t>
+        <w:t xml:space="preserve"> proposed a specific utility function designed to capture the stability of the ratio of money to GDP, and the model was estimated on U.S. data in </w:t>
       </w:r>
       <w:r>
         <w:t xml:space="preserve">Poterba &amp; Rotemberg (1986)</w:t>
@@ -2263,7 +2594,7 @@
         </m:r>
       </m:oMath>
       <w:r>
-        <w:t xml:space="preserve">	(16)</w:t>
+        <w:t xml:space="preserve">	(18)</w:t>
       </w:r>
     </w:p>
     <w:p/>
@@ -2349,7 +2680,7 @@
         <w:rPr>
           <w:rStyle w:val="FootnoteReference"/>
         </w:rPr>
-        <w:footnoteReference w:id="13"/>
+        <w:footnoteReference w:id="12"/>
       </w:r>
       <w:r>
         <w:t xml:space="preserve">
@@ -2365,7 +2696,7 @@
       </w:r>
       <w:r>
         <w:t xml:space="preserve">.
-Henceforth we will call this the Tzitzouris-Rotemberg-Poterba or “TRP” utility function.
+Henceforth we will call this the Tzitzouris-Rotemberg-Poterba or “TRP” utility function. This functional form is attractive because it maintains the homotheticity required for normalization and treats wealth and consumption as complements; the utility gained from holding wealth is greater when consumption is higher, and vice-versa, capturing a nuanced view of financial well-being.
 It is a relatively simple matter to solve the revised problem with wealth in the utility function using the TRP utility specification. The revised utility and value functions of the problem are:</w:t>
       </w:r>
     </w:p>
@@ -2389,7 +2720,7 @@
         </m:r>
       </m:oMath>
       <w:r>
-        <w:t xml:space="preserve">	(17)</w:t>
+        <w:t xml:space="preserve">	(19)</w:t>
       </w:r>
     </w:p>
     <w:p/>
@@ -2419,8 +2750,9 @@
       </w:r>
       <w:r>
         <w:t xml:space="preserve"> calculations about nursing home expense risks -- constitute only a fraction of the risks retirees might worry about.
-Maintaining a buffer stock of wealth to protect oneself against “unknown unknowns” is possibly perfectly rational, and also nearly impossible to calibrate in a quantitative model in which we would need to have an accurate representation of people’s beliefs about the magnitude, frequency, and persistence of “unknown unknowns.”
-Indeed, even if you knew those answers, they would be, at best, “known unknowns.”</w:t>
+Maintaining a buffer stock of wealth to protect oneself against “unknown unknowns” is plainly reasonable, but also nearly impossible to calibrate in a quantitative model.
+That is, we would need to have an accurate representation of people’s beliefs about the magnitude, frequency, and persistence of “unknown unknowns”.
+Indeed, even if you knew those answers, they would be, at best, “known unknowns.” Directly incorporating wealth into the utility function may serve as a tractable proxy for this profound uncertainty aversion.</w:t>
       </w:r>
     </w:p>
     <w:p>
@@ -2433,20 +2765,23 @@
     </w:p>
     <w:p>
       <w:r>
+        <w:t xml:space="preserve">In </w:t>
+      </w:r>
+      <w:r>
+        <w:rPr>
+          <w:i/>
+          <w:iCs/>
+        </w:rPr>
+        <w:t xml:space="preserve">The Journal of Retirement</w:t>
+      </w:r>
+      <w:r>
+        <w:t xml:space="preserve">, </w:t>
+      </w:r>
+      <w:r>
         <w:t xml:space="preserve">Gordon &amp; Joseph (2014)</w:t>
       </w:r>
       <w:r>
-        <w:t xml:space="preserve"> in </w:t>
-      </w:r>
-      <w:r>
-        <w:rPr>
-          <w:i/>
-          <w:iCs/>
-        </w:rPr>
-        <w:t xml:space="preserve">The Journal of Retirement</w:t>
-      </w:r>
-      <w:r>
-        <w:t xml:space="preserve">, asserted that financial planning practitioners mostly used rules of thumb and heuristics to provide their advice.
+        <w:t xml:space="preserve">  asserted that financial planning practitioners mostly used rules of thumb and heuristics to provide their advice.
 That paper aimed to introduce the key concepts of formal life-cycle modeling to the audience of practitioners.
 Since its publication, there appears to have been considerable movement in the direction advocated by its authors.
 A number of leading financial institutions have made available partial descriptions of proprietary life cycle models that they are developing.
@@ -2468,7 +2803,7 @@
         <w:t xml:space="preserve"> (2023)</w:t>
       </w:r>
       <w:r>
-        <w:t xml:space="preserve"> looks at the post-retirement period and normalizes all variables by retirement income, but it does not incorporate risk to permanent income (as we do), nor does it attempt to reconcile post-retirement with pre-retirement behavior.
+        <w:t xml:space="preserve"> looks at the post-retirement period and normalizes all variables by retirement income, but it does not incorporate risk to permanent income, nor does it attempt to reconcile post-retirement with pre-retirement behavior.
 The model uses an additive utility of bequest with no shifter term, which has the implication that even income-poor households have a powerful bequest motive.
 The multigoal framework additionally disaggregates consumption expenses into different categories, each with the same CRRA coefficient.
 This reduces the effect of the diminishing marginal utility of consumption, such that the sum of utilities of consumption is greater than the utility of the sums of consumption.
@@ -2480,7 +2815,7 @@
         <w:t xml:space="preserve">O’Hara &amp; Daverman (2015)</w:t>
       </w:r>
       <w:r>
-        <w:t xml:space="preserve"> incorporate an additively separable utilty of bequest like the bequest motive we explored above, and like our models it incorporates both permanent and transitory shocks to income.
+        <w:t xml:space="preserve"> incorporate an additively separable utilty of bequest like the one described above, and like our models it incorporates both permanent and transitory shocks to income.
 However, the model uses Epstein-Zin preferences (see our above objections to this feature).
 Their model also assumes that there is no uncertainty (except for mortality) in the post-retirement period, because that assumption has the convenient implication that the post-retirement period is extremely simple; the portfolio share, in particular, should remain constant at the infinite-horizon Merton-Samuelson solution.</w:t>
       </w:r>
@@ -2555,7 +2890,7 @@
     </w:p>
     <w:p>
       <w:r>
-        <w:t xml:space="preserve">We are particularly interested in finding the optimal post-retirement choices, both for the rate of spending and for portfolio allocation between safe and risky assets.
+        <w:t xml:space="preserve">Because of this paper’s focus on the drawdown failure, we are particularly interested in finding the optimal post-retirement choices, both for the rate of spending and for portfolio allocation between safe and risky assets.
 The “method of simulated moments” finds the parameters that make the model’s simulated moments (statistics), like the median wealth and the median portfolio share, match the corresponding empirical facts as closely as possible.</w:t>
       </w:r>
     </w:p>
@@ -2640,7 +2975,7 @@
         </m:r>
       </m:oMath>
       <w:r>
-        <w:t xml:space="preserve">	(18)</w:t>
+        <w:t xml:space="preserve">	(20)</w:t>
       </w:r>
     </w:p>
     <w:p/>
@@ -2660,37 +2995,36 @@
     </w:p>
     <w:p>
       <w:r>
-        <w:t xml:space="preserve">For our exercise, we are interested in matching the median wealth to income ratios throughout the life cycle, and the median portfolio share of risky assets after retirement.
-Because age-aggregated data can be noisy and subject to selection bias and measurement error, we will aggregate the data into 5-year age bins to smooth out the noise and reduce the impact of selection bias.
+        <w:t xml:space="preserve">For our exercise, we are interested in matching the median wealth to income ratios throughout the life cycle, as well as the share of wealth held in equities as given by S&amp;P’s target date fund (TDF) glidepath.
+As noted in </w:t>
+      </w:r>
+      <w:r>
+        <w:t xml:space="preserve">Aboagye </w:t>
+      </w:r>
+      <w:r>
+        <w:rPr>
+          <w:i/>
+          <w:iCs/>
+        </w:rPr>
+        <w:t xml:space="preserve">et al.</w:t>
+      </w:r>
+      <w:r>
+        <w:t xml:space="preserve"> (2024)</w:t>
+      </w:r>
+      <w:r>
+        <w:t xml:space="preserve">, this age-dependent portfolio allocation is used by many individuals who make “default” decisions via their (former) employer’s TDF plan.
+Because the SCF has relatively few observations of older households, we aggregate the data into 5-year age bins to smooth out the noise from the small samples.
 Starting at age 25, we calculate the median wealth-to-income ratio as follows: Wealth is defined as the sum of all assets and liabilities, including financial assets, housing, vehicles, and debt.
 For income, we use the sum of all wages, salaries, Social Security, and retirement income, excluding capital gains and other non-recurring income.
 We then calculate the wealth to income ratio of every household in the age bin and remove households with an income of zero.
 The median wealth-to-income ratio is calculated from the remaining households.
-Because the SCF data is increasingly sparse at older ages, the raw empirical moments show a “zig-zag” pattern above age 75 due to the small sample size.
-We smooth this out by holding the wealth-to-income ratio at 10.0 in the top three age brackets, the approximate mean among them.</w:t>
-      </w:r>
-    </w:p>
-    <w:p>
-      <w:r>
-        <w:t xml:space="preserve">In our structural model, we assume retirement occurs at exactly age 65, whereas in the data we observe retirement at different ages, but predominantly between ages 60 and 70.
-Therefore, omit moments for ages 60 to 69 to prevent any bias in the estimation process, but keep the data for ages 70 and above to capture the behavior of retirees.
-Similarly, we calculate the median portfolio share of risky assets after retirement for ages 70 and above given by </w:t>
-      </w:r>
-      <w:r>
-        <w:t xml:space="preserve">Aboagye </w:t>
-      </w:r>
-      <w:r>
-        <w:rPr>
-          <w:i/>
-          <w:iCs/>
-        </w:rPr>
-        <w:t xml:space="preserve">et al.</w:t>
-      </w:r>
-      <w:r>
-        <w:t xml:space="preserve"> (2024)</w:t>
-      </w:r>
-      <w:r>
-        <w:t xml:space="preserve">.</w:t>
+Because the SCF data is increasingly sparse at older ages, the raw empirical moments show a “zig-zag” pattern above age 75 due to the small sample size, even with 5-year-wide bins.</w:t>
+      </w:r>
+    </w:p>
+    <w:p>
+      <w:r>
+        <w:t xml:space="preserve">In our structural model, we assume retirement occurs automatically at exactly age 65, whereas in the data we observe retirement at different ages, but predominantly between ages 60 and 70.
+Therefore, we omit moments for ages 60 to 69, where our (relatively parsimonious) model is known to deviate most strongly from empirical reality, but keep the data for ages 70 and above to capture the behavior of retirees.</w:t>
       </w:r>
     </w:p>
     <w:p>
@@ -2726,7 +3060,7 @@
         <w:t xml:space="preserve">HARK</w:t>
       </w:r>
       <w:r>
-        <w:t xml:space="preserve"> package to solve and estimate the models, and </w:t>
+        <w:t xml:space="preserve"> package to solve and simulate the models, and </w:t>
       </w:r>
       <w:r>
         <w:rPr>
@@ -2766,18 +3100,14 @@
         <w:t xml:space="preserve">LCP+WarmGlow</w:t>
       </w:r>
       <w:r>
-        <w:t xml:space="preserve"> model, so we develop a robust and efficient estimation process that can handle a varying number of parameters. </w:t>
-      </w:r>
-    </w:p>
-    <w:p>
-      <w:r>
-        <w:t xml:space="preserve">Our estimation process is computationally expensive, requiring the solving and simulation of the model given a parameter set many times.</w:t>
+        <w:t xml:space="preserve"> model, so we develop a robust and efficient estimation process that can handle a varying number of parameters.
+The estimation process is computationally expensive, requiring the solving and simulation of the model given a parameter set many times.</w:t>
       </w:r>
       <w:r>
         <w:rPr>
           <w:rStyle w:val="FootnoteReference"/>
         </w:rPr>
-        <w:footnoteReference w:id="14"/>
+        <w:footnoteReference w:id="13"/>
       </w:r>
     </w:p>
     <w:p>
@@ -2811,7 +3141,7 @@
         <w:t xml:space="preserve">Figure </w:t>
       </w:r>
       <w:r>
-        <w:t xml:space="preserve">2</w:t>
+        <w:t xml:space="preserve">3</w:t>
       </w:r>
       <w:r>
         <w:t xml:space="preserve">.</w:t>
@@ -2907,9 +3237,11 @@
             <w:r>
               <w:t xml:space="preserve">Wealth Share (</w:t>
             </w:r>
-            <w:r>
-              <w:t xml:space="preserve">δ</w:t>
-            </w:r>
+            <m:oMath>
+              <m:r>
+                <m:t>\delta</m:t>
+              </m:r>
+            </m:oMath>
             <w:r>
               <w:t xml:space="preserve">)</w:t>
             </w:r>
@@ -2918,11 +3250,13 @@
         <w:tc>
           <w:p>
             <w:r>
-              <w:t xml:space="preserve">Bequest Factor (</w:t>
+              <w:t xml:space="preserve">Bequest MPC (</w:t>
             </w:r>
-            <w:r>
-              <w:t xml:space="preserve">α</w:t>
-            </w:r>
+            <m:oMath>
+              <m:r>
+                <m:t>\gamma</m:t>
+              </m:r>
+            </m:oMath>
             <w:r>
               <w:t xml:space="preserve">)</w:t>
             </w:r>
@@ -2931,11 +3265,11 @@
         <w:tc>
           <w:p>
             <w:r>
-              <w:t xml:space="preserve">Bequest Shifter (</w:t>
+              <w:t xml:space="preserve">Bequest Intercept (</w:t>
             </w:r>
             <m:oMath>
               <m:r>
-                <m:t>\underline{a}</m:t>
+                <m:t>\kappa</m:t>
               </m:r>
             </m:oMath>
             <w:r>
@@ -2958,14 +3292,14 @@
         <w:tc>
           <w:p>
             <w:r>
-              <w:t xml:space="preserve">0.821</w:t>
+              <w:t xml:space="preserve">1.106</w:t>
             </w:r>
           </w:p>
         </w:tc>
         <w:tc>
           <w:p>
             <w:r>
-              <w:t xml:space="preserve">8.039</w:t>
+              <w:t xml:space="preserve">9.411</w:t>
             </w:r>
           </w:p>
         </w:tc>
@@ -2993,14 +3327,14 @@
         <w:tc>
           <w:p>
             <w:r>
-              <w:t xml:space="preserve">0.044</w:t>
+              <w:t xml:space="preserve">0.104</w:t>
             </w:r>
           </w:p>
         </w:tc>
         <w:tc>
           <w:p>
             <w:r>
-              <w:t xml:space="preserve">4.649</w:t>
+              <w:t xml:space="preserve">4.614</w:t>
             </w:r>
           </w:p>
         </w:tc>
@@ -3010,14 +3344,14 @@
         <w:tc>
           <w:p>
             <w:r>
-              <w:t xml:space="preserve">8415.7</w:t>
+              <w:t xml:space="preserve">0.110</w:t>
             </w:r>
           </w:p>
         </w:tc>
         <w:tc>
           <w:p>
             <w:r>
-              <w:t xml:space="preserve">2.588</w:t>
+              <w:t xml:space="preserve">0.326</w:t>
             </w:r>
           </w:p>
         </w:tc>
@@ -3036,21 +3370,21 @@
         <w:tc>
           <w:p>
             <w:r>
-              <w:t xml:space="preserve">0.250</w:t>
+              <w:t xml:space="preserve">0.308</w:t>
             </w:r>
           </w:p>
         </w:tc>
         <w:tc>
           <w:p>
             <w:r>
-              <w:t xml:space="preserve">4.883</w:t>
+              <w:t xml:space="preserve">5.177</w:t>
             </w:r>
           </w:p>
         </w:tc>
         <w:tc>
           <w:p>
             <w:r>
-              <w:t xml:space="preserve">0.159</w:t>
+              <w:t xml:space="preserve">0.254</w:t>
             </w:r>
           </w:p>
         </w:tc>
@@ -3077,7 +3411,7 @@
         </m:r>
       </m:oMath>
       <w:r>
-        <w:t xml:space="preserve"> coefficient of about 8, which lines up with the literature finding that portfolio choice models require a very high </w:t>
+        <w:t xml:space="preserve"> coefficient of over 9, which lines up with the literature finding that portfolio choice models require a very high </w:t>
       </w:r>
       <m:oMath>
         <m:r>
@@ -3085,7 +3419,7 @@
         </m:r>
       </m:oMath>
       <w:r>
-        <w:t xml:space="preserve"> in order to prevent agents from putting all their assets in the risky form.
+        <w:t xml:space="preserve"> in order to prevent agents from holding excessively risky portfolios (often 100% equities) early in life.
 In general, “typical” values for the CRRA coefficient (from experimental evidence and other contexts) are considered to be between 1 and 5.
 The “criterion” column of </w:t>
       </w:r>
@@ -3119,9 +3453,9 @@
       <w:r>
         <w:drawing>
           <wp:inline distT="0" distB="0" distL="0" distR="0">
-            <wp:extent cx="4000500" cy="3002111"/>
+            <wp:extent cx="4000500" cy="3000375"/>
             <wp:effectExtent b="0" l="0" r="0" t="0"/>
-            <wp:docPr id="7" name="" descr="" title=""/>
+            <wp:docPr id="1" name="" descr="" title=""/>
             <wp:cNvGraphicFramePr>
               <a:graphicFrameLocks xmlns:a="http://schemas.openxmlformats.org/drawingml/2006/main" noChangeAspect="1"/>
             </wp:cNvGraphicFramePr>
@@ -3144,7 +3478,7 @@
                   <pic:spPr bwMode="auto">
                     <a:xfrm>
                       <a:off x="0" y="0"/>
-                      <a:ext cx="4000500" cy="3002111"/>
+                      <a:ext cx="4000500" cy="3000375"/>
                     </a:xfrm>
                     <a:prstGeom prst="rect">
                       <a:avLst/>
@@ -3186,7 +3520,7 @@
         <w:t xml:space="preserve"> </w:t>
       </w:r>
       <w:r>
-        <w:t xml:space="preserve">Median Wealth to Income Ratio for different portfolio models. The red line indicates median wealth-to-income ratios for College educated households in the Survey of Consumer Finances. Wealth is </w:t>
+        <w:t xml:space="preserve">Median Wealth to Income Ratio for different portfolio models. The red line indicates median wealth-to-income ratios for college-educated households in the Survey of Consumer Finances. Wealth is </w:t>
       </w:r>
       <w:r>
         <w:rPr>
@@ -3207,103 +3541,38 @@
       </w:r>
       <m:oMath>
         <m:r>
-          <m:t>\CRRA = 4.65</m:t>
+          <m:t>\CRRA = 4.61</m:t>
         </m:r>
       </m:oMath>
       <w:r>
         <w:t xml:space="preserve">.
 With a strong bequest motive, the Warm-Glow model is able to match the high levels of wealth observed deep into retirement.
 That is, these consumers do not quickly draw down their assets because they take great pleasure in passing their estate on to their heirs.
-The bequest motive magnitude </w:t>
-      </w:r>
-      <w:r>
-        <w:t xml:space="preserve">α</w:t>
-      </w:r>
-      <w:r>
-        <w:t xml:space="preserve"> and shifter term </w:t>
-      </w:r>
-      <m:oMath>
-        <m:r>
-          <m:t>\underline{a}</m:t>
-        </m:r>
-      </m:oMath>
-      <w:r>
-        <w:t xml:space="preserve"> cannot be </w:t>
-      </w:r>
-      <w:r>
-        <w:rPr>
-          <w:i/>
-          <w:iCs/>
-        </w:rPr>
-        <w:t xml:space="preserve">directly</w:t>
-      </w:r>
-      <w:r>
-        <w:t xml:space="preserve"> interpreted in human terms, instead requiring an indirect interpretation used in </w:t>
-      </w:r>
-      <w:r>
-        <w:t xml:space="preserve">De Nardi </w:t>
-      </w:r>
-      <w:r>
-        <w:rPr>
-          <w:i/>
-          <w:iCs/>
-        </w:rPr>
-        <w:t xml:space="preserve">et al.</w:t>
-      </w:r>
-      <w:r>
-        <w:t xml:space="preserve"> (2010)</w:t>
-      </w:r>
-      <w:r>
-        <w:t xml:space="preserve"> (see their Appendix D).
-Consider the extreme case of a model consumer who is </w:t>
-      </w:r>
-      <w:r>
-        <w:rPr>
-          <w:i/>
-          <w:iCs/>
-        </w:rPr>
-        <w:t xml:space="preserve">so old</w:t>
-      </w:r>
-      <w:r>
-        <w:t xml:space="preserve"> that they can’t possibly survive to the next period-- age 120, in our calibration.
-Facing certain imminent death, how much should this person consume versus allocate to their bequest?
-The form of the warm-glow bequest motive dictates that the optimal mapping from cash-on-hand to consumption is piecewise linear with a single kink: below a certain threshold wealth-to-income ratio, they should </w:t>
-      </w:r>
-      <w:r>
-        <w:rPr>
-          <w:i/>
-          <w:iCs/>
-        </w:rPr>
-        <w:t xml:space="preserve">consume all resources</w:t>
-      </w:r>
-      <w:r>
-        <w:t xml:space="preserve">, and then allocate to their bequest a </w:t>
-      </w:r>
-      <w:r>
-        <w:rPr>
-          <w:i/>
-          <w:iCs/>
-        </w:rPr>
-        <w:t xml:space="preserve">constant fraction</w:t>
-      </w:r>
-      <w:r>
-        <w:t xml:space="preserve"> of any wealth above the threshold.
-The estimated </w:t>
-      </w:r>
-      <w:r>
-        <w:t xml:space="preserve">α</w:t>
-      </w:r>
-      <w:r>
-        <w:t xml:space="preserve"> and </w:t>
-      </w:r>
-      <m:oMath>
-        <m:r>
-          <m:t>\underline{a}</m:t>
-        </m:r>
-      </m:oMath>
-      <w:r>
-        <w:t xml:space="preserve"> can be mathematically transformed to find a “bequest threshold” of about 0.43 and a “marginal propensity to bequeath” of 0.875; that is, a terminally old agent will allocate to their bequest 87.5% of any wealth above 43% of their permanent income.
-This strong bequest motive at the very end of life propagates backward to more reasonable ages (albeit not as readily quantifiable), and ultimately it applies for essentially </w:t>
+Under our parameterization, we estimate that consumers act </w:t>
+      </w:r>
+      <w:r>
+        <w:rPr>
+          <w:i/>
+          <w:iCs/>
+        </w:rPr>
+        <w:t xml:space="preserve">as if</w:t>
+      </w:r>
+      <w:r>
+        <w:t xml:space="preserve"> they will experience a final “consumption at death” of </w:t>
+      </w:r>
+      <m:oMath>
+        <m:r>
+          <m:t>\cNrm = 0.11 \aNrm + 0.33</m:t>
+        </m:r>
+      </m:oMath>
+      <w:r>
+        <w:t xml:space="preserve">;
+this implies that if they were faced with guaranteed, imminent death (at some very old age), consumers would allocate to their heirs 89% of any resources in excess of one-third of their permanent income-- most of their wealth.</w:t>
+      </w:r>
+    </w:p>
+    <w:p>
+      <w:r>
+        <w:t xml:space="preserve">This strong bequest motive at the very end of life propagates backward to more reasonable ages (albeit not as directly interpretable), and ultimately it applies for essentially </w:t>
       </w:r>
       <w:r>
         <w:rPr>
@@ -3313,30 +3582,17 @@
         <w:t xml:space="preserve">everyone</w:t>
       </w:r>
       <w:r>
-        <w:t xml:space="preserve">.
-In contrast, the literature has generally found (e.g. </w:t>
-      </w:r>
-      <w:r>
-        <w:t xml:space="preserve">De Nardi (2004)</w:t>
-      </w:r>
-      <w:r>
-        <w:t xml:space="preserve">) that the bequest motive comes into play only for relatively wealthy households, and is mostly inoperative around median wealth.
-This discrepancy might arise because of the simplified approach we have used here, matching </w:t>
-      </w:r>
-      <w:r>
-        <w:rPr>
-          <w:i/>
-          <w:iCs/>
-        </w:rPr>
-        <w:t xml:space="preserve">only</w:t>
-      </w:r>
-      <w:r>
-        <w:t xml:space="preserve"> the median wealth-to-income ratio by age, rather than wealth levels conditional on income.</w:t>
-      </w:r>
-    </w:p>
-    <w:p>
-      <w:r>
-        <w:t xml:space="preserve">Digging deeper, the Warm-Glow model predicts that saving behavior </w:t>
+        <w:t xml:space="preserve">.</w:t>
+      </w:r>
+      <w:r>
+        <w:rPr>
+          <w:rStyle w:val="FootnoteReference"/>
+        </w:rPr>
+        <w:footnoteReference w:id="14"/>
+      </w:r>
+      <w:r>
+        <w:t xml:space="preserve">
+Indeed, the Warm-Glow model predicts that saving behavior </w:t>
       </w:r>
       <w:r>
         <w:rPr>
@@ -3347,62 +3603,52 @@
       </w:r>
       <w:r>
         <w:t xml:space="preserve"> is strongly motivated by the bequest motive.
-Recall from the discussion of the </w:t>
-      </w:r>
-      <w:r>
-        <w:t xml:space="preserve">Survey of Consumer Finances</w:t>
-      </w:r>
-      <w:r>
-        <w:t xml:space="preserve"> and </w:t>
-      </w:r>
-      <w:r>
-        <w:t xml:space="preserve">Jaher (1980)</w:t>
-      </w:r>
-      <w:r>
-        <w:t xml:space="preserve"> that very few older people ascribe their wealth-holding behavior to a bequest motive, and yet the Warm-Glow model has the saving choices of </w:t>
-      </w:r>
-      <w:r>
-        <w:rPr>
-          <w:i/>
-          <w:iCs/>
-        </w:rPr>
-        <w:t xml:space="preserve">40 year olds</w:t>
-      </w:r>
-      <w:r>
-        <w:t xml:space="preserve"> driven by the urge to bequeath.
-Even if a model can </w:t>
-      </w:r>
-      <w:r>
-        <w:rPr>
-          <w:i/>
-          <w:iCs/>
-        </w:rPr>
-        <w:t xml:space="preserve">mechanically</w:t>
-      </w:r>
-      <w:r>
-        <w:t xml:space="preserve"> reproduce observed data features or hit empirical targets, that does not make it “right” or “true,” especially if its underlying logic is implausible and contradictory to qualitative evidence.
-And as discussed above, the bequest motive is inconsistent with an investment advisor’s fiduciary duty </w:t>
-      </w:r>
-      <w:r>
-        <w:rPr>
-          <w:i/>
-          <w:iCs/>
-        </w:rPr>
-        <w:t xml:space="preserve">to the client</w:t>
-      </w:r>
-      <w:r>
-        <w:t xml:space="preserve">.
-We include the Warm-Glow model in our presentation not to advocate for it, but merely to demonstrate that there are </w:t>
-      </w:r>
-      <w:r>
-        <w:rPr>
-          <w:i/>
-          <w:iCs/>
-        </w:rPr>
-        <w:t xml:space="preserve">multiple ways</w:t>
-      </w:r>
-      <w:r>
-        <w:t xml:space="preserve"> for life-cycle models to generate more realistic wealth trajectories in retirement.</w:t>
+In </w:t>
+      </w:r>
+      <w:r>
+        <w:t xml:space="preserve">Figure </w:t>
+      </w:r>
+      <w:r>
+        <w:t xml:space="preserve">2</w:t>
+      </w:r>
+      <w:r>
+        <w:t xml:space="preserve">, we reproduce the median wealth moment fit for the Warm-Glow Portfolio model from </w:t>
+      </w:r>
+      <w:r>
+        <w:t xml:space="preserve">Figure </w:t>
+      </w:r>
+      <w:r>
+        <w:t xml:space="preserve">1</w:t>
+      </w:r>
+      <w:r>
+        <w:t xml:space="preserve"> and add a new model moment plot for agents whose bequest motive has been turned off.
+That is, we maintain the </w:t>
+      </w:r>
+      <w:r>
+        <w:rPr>
+          <w:i/>
+          <w:iCs/>
+        </w:rPr>
+        <w:t xml:space="preserve">same</w:t>
+      </w:r>
+      <w:r>
+        <w:t xml:space="preserve"> </w:t>
+      </w:r>
+      <m:oMath>
+        <m:r>
+          <m:t>\CRRA</m:t>
+        </m:r>
+      </m:oMath>
+      <w:r>
+        <w:t xml:space="preserve"> as estimated, but set </w:t>
+      </w:r>
+      <m:oMath>
+        <m:r>
+          <m:t>\kappa=1000</m:t>
+        </m:r>
+      </m:oMath>
+      <w:r>
+        <w:t xml:space="preserve"> so that marginally allocating resources to bequests has (essentially) no effect on expected utility-- the agents are already almost satiated in this dimension.</w:t>
       </w:r>
     </w:p>
     <w:p>
@@ -3412,9 +3658,9 @@
       <w:r>
         <w:drawing>
           <wp:inline distT="0" distB="0" distL="0" distR="0">
-            <wp:extent cx="4000500" cy="3002111"/>
+            <wp:extent cx="4000500" cy="3000375"/>
             <wp:effectExtent b="0" l="0" r="0" t="0"/>
-            <wp:docPr id="8" name="" descr="" title=""/>
+            <wp:docPr id="2" name="" descr="" title=""/>
             <wp:cNvGraphicFramePr>
               <a:graphicFrameLocks xmlns:a="http://schemas.openxmlformats.org/drawingml/2006/main" noChangeAspect="1"/>
             </wp:cNvGraphicFramePr>
@@ -3437,7 +3683,7 @@
                   <pic:spPr bwMode="auto">
                     <a:xfrm>
                       <a:off x="0" y="0"/>
-                      <a:ext cx="4000500" cy="3002111"/>
+                      <a:ext cx="4000500" cy="3000375"/>
                     </a:xfrm>
                     <a:prstGeom prst="rect">
                       <a:avLst/>
@@ -3479,6 +3725,165 @@
         <w:t xml:space="preserve"> </w:t>
       </w:r>
       <w:r>
+        <w:t xml:space="preserve">Median Wealth to Income Ratio in the estimated Warm-Glow Portfolio model (solid orange) versus with the bequest motive turned off (dashed orange), as compared to college-educated households in the SCF (red). The bequest motive is (implausibly) a strong motivator of wealth accumulation among working age agents.</w:t>
+      </w:r>
+    </w:p>
+    <w:p>
+      <w:r>
+        <w:t xml:space="preserve">Unsurprisingly, the drawdown failure returns in </w:t>
+      </w:r>
+      <w:r>
+        <w:t xml:space="preserve">Figure </w:t>
+      </w:r>
+      <w:r>
+        <w:t xml:space="preserve">2</w:t>
+      </w:r>
+      <w:r>
+        <w:t xml:space="preserve"> because retirees have no incentive to retain wealth as the likelihood of mortality rises.
+However, agents </w:t>
+      </w:r>
+      <w:r>
+        <w:rPr>
+          <w:i/>
+          <w:iCs/>
+        </w:rPr>
+        <w:t xml:space="preserve">also</w:t>
+      </w:r>
+      <w:r>
+        <w:t xml:space="preserve"> drastically reduce their saving behavior in their working years and don’t build nearly as large a nest egg for retirement.
+This is what we mean by an “implausibly strong” bequest motive: it drives wealth accumulation even in middle age, not just among the elderly.
+Recall from the discussion of the </w:t>
+      </w:r>
+      <w:r>
+        <w:t xml:space="preserve">Survey of Consumer Finances</w:t>
+      </w:r>
+      <w:r>
+        <w:t xml:space="preserve"> and </w:t>
+      </w:r>
+      <w:r>
+        <w:t xml:space="preserve">Jaher (1980)</w:t>
+      </w:r>
+      <w:r>
+        <w:t xml:space="preserve"> that very few older people ascribe their wealth-holding behavior to a bequest motive, and yet the Warm-Glow model has the saving choices of </w:t>
+      </w:r>
+      <w:r>
+        <w:rPr>
+          <w:i/>
+          <w:iCs/>
+        </w:rPr>
+        <w:t xml:space="preserve">40 year olds</w:t>
+      </w:r>
+      <w:r>
+        <w:t xml:space="preserve"> driven by the urge to bequeath. This suggests that while the bequest model can match the drawdown data, it does so for the wrong reasons.
+Even if a model can </w:t>
+      </w:r>
+      <w:r>
+        <w:rPr>
+          <w:i/>
+          <w:iCs/>
+        </w:rPr>
+        <w:t xml:space="preserve">mechanically</w:t>
+      </w:r>
+      <w:r>
+        <w:t xml:space="preserve"> reproduce observed data features or hit empirical targets, that does not make it “right” or “true,” especially if its underlying logic is implausible and contradictory to qualitative evidence.
+And as discussed above, the bequest motive is inconsistent with an investment advisor’s fiduciary duty </w:t>
+      </w:r>
+      <w:r>
+        <w:rPr>
+          <w:i/>
+          <w:iCs/>
+        </w:rPr>
+        <w:t xml:space="preserve">to the client</w:t>
+      </w:r>
+      <w:r>
+        <w:t xml:space="preserve">.
+We include the Warm-Glow model in our presentation not to advocate for it, but merely to demonstrate that there are </w:t>
+      </w:r>
+      <w:r>
+        <w:rPr>
+          <w:i/>
+          <w:iCs/>
+        </w:rPr>
+        <w:t xml:space="preserve">multiple ways</w:t>
+      </w:r>
+      <w:r>
+        <w:t xml:space="preserve"> for life-cycle models to generate more realistic wealth trajectories in retirement.</w:t>
+      </w:r>
+    </w:p>
+    <w:p>
+      <w:pPr>
+        <w:jc w:val="center"/>
+      </w:pPr>
+      <w:r>
+        <w:drawing>
+          <wp:inline distT="0" distB="0" distL="0" distR="0">
+            <wp:extent cx="4000500" cy="3000375"/>
+            <wp:effectExtent b="0" l="0" r="0" t="0"/>
+            <wp:docPr id="3" name="" descr="" title=""/>
+            <wp:cNvGraphicFramePr>
+              <a:graphicFrameLocks xmlns:a="http://schemas.openxmlformats.org/drawingml/2006/main" noChangeAspect="1"/>
+            </wp:cNvGraphicFramePr>
+            <a:graphic xmlns:a="http://schemas.openxmlformats.org/drawingml/2006/main">
+              <a:graphicData uri="http://schemas.openxmlformats.org/drawingml/2006/picture">
+                <pic:pic xmlns:pic="http://schemas.openxmlformats.org/drawingml/2006/picture">
+                  <pic:nvPicPr>
+                    <pic:cNvPr id="0" name="" descr=""/>
+                    <pic:cNvPicPr>
+                      <a:picLocks noChangeAspect="1" noChangeArrowheads="1"/>
+                    </pic:cNvPicPr>
+                  </pic:nvPicPr>
+                  <pic:blipFill>
+                    <a:blip r:embed="rId9" cstate="none"/>
+                    <a:srcRect/>
+                    <a:stretch>
+                      <a:fillRect/>
+                    </a:stretch>
+                  </pic:blipFill>
+                  <pic:spPr bwMode="auto">
+                    <a:xfrm>
+                      <a:off x="0" y="0"/>
+                      <a:ext cx="4000500" cy="3000375"/>
+                    </a:xfrm>
+                    <a:prstGeom prst="rect">
+                      <a:avLst/>
+                    </a:prstGeom>
+                  </pic:spPr>
+                </pic:pic>
+              </a:graphicData>
+            </a:graphic>
+          </wp:inline>
+        </w:drawing>
+      </w:r>
+    </w:p>
+    <w:p>
+      <w:pPr>
+        <w:pStyle w:val="Caption"/>
+      </w:pPr>
+      <w:r>
+        <w:rPr>
+          <w:b/>
+          <w:bCs/>
+        </w:rPr>
+        <w:t xml:space="preserve">Figure </w:t>
+      </w:r>
+      <w:r>
+        <w:rPr>
+          <w:b/>
+          <w:bCs/>
+        </w:rPr>
+        <w:t xml:space="preserve">3</w:t>
+      </w:r>
+      <w:r>
+        <w:rPr>
+          <w:b/>
+          <w:bCs/>
+        </w:rPr>
+        <w:t xml:space="preserve">:</w:t>
+      </w:r>
+      <w:r>
+        <w:t xml:space="preserve"> </w:t>
+      </w:r>
+      <w:r>
         <w:t xml:space="preserve">Median Portfolio Share for different portfolio models. The red line shows the target moments from </w:t>
       </w:r>
       <w:r>
@@ -3509,13 +3914,15 @@
         </m:r>
       </m:oMath>
       <w:r>
-        <w:t xml:space="preserve"> coefficient of about 4.88 and a wealth share of utility </w:t>
-      </w:r>
-      <w:r>
-        <w:t xml:space="preserve">δ</w:t>
-      </w:r>
-      <w:r>
-        <w:t xml:space="preserve"> coefficient of 0.16.
+        <w:t xml:space="preserve"> coefficient of about 5.18 and a wealth share of utility </w:t>
+      </w:r>
+      <m:oMath>
+        <m:r>
+          <m:t>\delta</m:t>
+        </m:r>
+      </m:oMath>
+      <w:r>
+        <w:t xml:space="preserve"> coefficient of 0.25.
 This result is significant because the CRRA </w:t>
       </w:r>
       <m:oMath>
@@ -3524,7 +3931,7 @@
         </m:r>
       </m:oMath>
       <w:r>
-        <w:t xml:space="preserve"> coefficient required to match the wealth accumulation patterns is significantly lower than that of the standard Life-Cycle Portfolio choice model, whose high CRRA </w:t>
+        <w:t xml:space="preserve"> coefficient required to match the wealth accumulation patterns is significantly lower, and thus more plausible, than that of the standard Life-Cycle Portfolio choice model, whose high CRRA </w:t>
       </w:r>
       <m:oMath>
         <m:r>
@@ -3532,7 +3939,7 @@
         </m:r>
       </m:oMath>
       <w:r>
-        <w:t xml:space="preserve"> has long been a puzzle in the literature.
+        <w:t xml:space="preserve"> has long been a puzzle in the literature. In the LCP model, high risk aversion is the primary tool to prevent excessive investment in risky assets. In the WIUF model, however, the direct utility from wealth provides an additional motive to hold safe assets (to ensure a minimum level of wealth utility), reducing the need for extreme risk aversion to match the observed portfolio shares.
 As seen in </w:t>
       </w:r>
       <w:r>
@@ -3542,7 +3949,7 @@
         <w:t xml:space="preserve">1</w:t>
       </w:r>
       <w:r>
-        <w:t xml:space="preserve">, the WIUF / TRP model (green line) does not need to overshoot wealth accumulation in early life by nearly as much as the basic LCP model, as agents want to retain assets in retirement to generate utility directly.
+        <w:t xml:space="preserve">, the WIUF / TRP model (green line) does not need to overshoot wealth accumulation in early life by nearly as much as the basic LCP model, as agents want to retain assets in retirement to generate utility directly. While the WIUF model still predicts a faster drawdown in late retirement than observed in the SCF data, it represents a substantial improvement over the standard LCP model and avoids the behavioral implausibility required by the Warm-Glow model.
 Compared to the Warm-Glow model, the WIUF / TRP specification does predict more wealth accumulation early in life, but for more immediate reasons: young consumers value money and liquidity </w:t>
       </w:r>
       <w:r>
@@ -3558,13 +3965,13 @@
     </w:p>
     <w:p>
       <w:r>
-        <w:t xml:space="preserve">Moreover, because the CRRA parameter doesn’t need to be so high, the WIUF model can better match the target risky assets share moments (red dashed line in </w:t>
+        <w:t xml:space="preserve">Moreover, because the CRRA parameter doesn’t need to be so high, the WIUF model can somewhat better match the target risky assets share moments (red dashed line in </w:t>
       </w:r>
       <w:r>
         <w:t xml:space="preserve">Figure </w:t>
       </w:r>
       <w:r>
-        <w:t xml:space="preserve">2</w:t>
+        <w:t xml:space="preserve">3</w:t>
       </w:r>
       <w:r>
         <w:t xml:space="preserve">), which come from </w:t>
@@ -3602,16 +4009,277 @@
       </w:r>
       <w:r>
         <w:t xml:space="preserve">, here we only target (and plot) those moments starting at age 70.
-The model fit with respect to risky asset share is comparable for the Warm-Glow model, generally matching the level and recommended shallow downward slope.
-The basic LCP model, however, badly fits the risky asset share too low due to the high </w:t>
-      </w:r>
-      <m:oMath>
-        <m:r>
-          <m:t>\CRRA</m:t>
-        </m:r>
-      </m:oMath>
-      <w:r>
-        <w:t xml:space="preserve"> value needed in its attempt to match the life-cycle wealth pattern.</w:t>
+The model fit with respect to risky asset share is comparable for the Warm-Glow model, generally matching the level and recommended shallow downward slope.</w:t>
+      </w:r>
+    </w:p>
+    <w:p>
+      <w:pPr>
+        <w:pStyle w:val="Heading3"/>
+      </w:pPr>
+      <w:r>
+        <w:t xml:space="preserve">The Role of Subjective Beliefs</w:t>
+      </w:r>
+    </w:p>
+    <w:p>
+      <w:r>
+        <w:t xml:space="preserve">The results above depend on the standard modeling assumption that agents have rational expectations: they know and understand the true distribution of risks that they face.
+However, </w:t>
+      </w:r>
+      <w:r>
+        <w:t xml:space="preserve">Velásquez-Giraldo (2023)</w:t>
+      </w:r>
+      <w:r>
+        <w:t xml:space="preserve"> reports that even college-educated people often have </w:t>
+      </w:r>
+      <w:r>
+        <w:rPr>
+          <w:i/>
+          <w:iCs/>
+        </w:rPr>
+        <w:t xml:space="preserve">subjective</w:t>
+      </w:r>
+      <w:r>
+        <w:t xml:space="preserve"> beliefs about the distribution of stock returns that are pessimistic relative to observed historic returns-- they believe stocks are considerably riskier given their mean return.
+Our estimates of the coefficient of relative risk aversion for the two models that could fit the wealth and portfolio shares reasonably well were around </w:t>
+      </w:r>
+      <m:oMath>
+        <m:r>
+          <m:t>\CRRA \approx 5</m:t>
+        </m:r>
+      </m:oMath>
+      <w:r>
+        <w:t xml:space="preserve">, the top of the “normal” range for risk aversion.
+If people </w:t>
+      </w:r>
+      <w:r>
+        <w:rPr>
+          <w:i/>
+          <w:iCs/>
+        </w:rPr>
+        <w:t xml:space="preserve">actually</w:t>
+      </w:r>
+      <w:r>
+        <w:t xml:space="preserve"> believe that stocks are much riskier, then they would not need to be so risk averse for the model to fit the targets risky portfolio share around 30-40% in retirement.
+That is, for any level of risk aversion, agents that subjectively believe that stocks are riskier will want to hold a lower share of risky assets, so risk aversion must decrease to raise risky asset holdings back to the empirical target.</w:t>
+      </w:r>
+    </w:p>
+    <w:p>
+      <w:r>
+        <w:t xml:space="preserve">The analysis in </w:t>
+      </w:r>
+      <w:r>
+        <w:t xml:space="preserve">Velásquez-Giraldo (2023)</w:t>
+      </w:r>
+      <w:r>
+        <w:t xml:space="preserve"> is quite rich and incorporates heterogeneous beliefs within and across demographic groups, but we need only perform a relatively straightforward exercise to illustrate our point.
+We repeat the estimation procedure from above, but have the agents </w:t>
+      </w:r>
+      <w:r>
+        <w:rPr>
+          <w:i/>
+          <w:iCs/>
+        </w:rPr>
+        <w:t xml:space="preserve">solve</w:t>
+      </w:r>
+      <w:r>
+        <w:t xml:space="preserve"> their problem as if the equity premium were </w:t>
+      </w:r>
+      <m:oMath>
+        <m:r>
+          <m:t>\widetilde{\eprem} \approx 0.08\%</m:t>
+        </m:r>
+      </m:oMath>
+      <w:r>
+        <w:t xml:space="preserve"> and the standard deviation of log stock returns were </w:t>
+      </w:r>
+      <m:oMath>
+        <m:r>
+          <m:t>\widetilde{\sigma_{\risky}} \approx 0.48</m:t>
+        </m:r>
+      </m:oMath>
+      <w:r>
+        <w:t xml:space="preserve">-- higher return but with massively greater risk.
+When the agents live out the model in simulation, the “true” stock return distribution is used (</w:t>
+      </w:r>
+      <m:oMath>
+        <m:r>
+          <m:t>\eprem = 0.03</m:t>
+        </m:r>
+      </m:oMath>
+      <w:r>
+        <w:t xml:space="preserve"> and </w:t>
+      </w:r>
+      <m:oMath>
+        <m:r>
+          <m:t>\sigma_\risky = 0.2</m:t>
+        </m:r>
+      </m:oMath>
+      <w:r>
+        <w:t xml:space="preserve">).
+To best fit the target moments, we estimate </w:t>
+      </w:r>
+      <m:oMath>
+        <m:r>
+          <m:t>\CRRA = 3.20</m:t>
+        </m:r>
+      </m:oMath>
+      <w:r>
+        <w:t xml:space="preserve"> for the Warm-Glow Portfolio model and </w:t>
+      </w:r>
+      <m:oMath>
+        <m:r>
+          <m:t>\CRRA = 2.84</m:t>
+        </m:r>
+      </m:oMath>
+      <w:r>
+        <w:t xml:space="preserve"> for the Wealth-in-Utility Portfolio model, right in the middle of the typical range of risk aversion.</w:t>
+      </w:r>
+      <w:r>
+        <w:rPr>
+          <w:rStyle w:val="FootnoteReference"/>
+        </w:rPr>
+        <w:footnoteReference w:id="15"/>
+      </w:r>
+    </w:p>
+    <w:p>
+      <w:pPr>
+        <w:jc w:val="center"/>
+      </w:pPr>
+      <w:r>
+        <w:drawing>
+          <wp:inline distT="0" distB="0" distL="0" distR="0">
+            <wp:extent cx="4000500" cy="3000375"/>
+            <wp:effectExtent b="0" l="0" r="0" t="0"/>
+            <wp:docPr id="4" name="" descr="" title=""/>
+            <wp:cNvGraphicFramePr>
+              <a:graphicFrameLocks xmlns:a="http://schemas.openxmlformats.org/drawingml/2006/main" noChangeAspect="1"/>
+            </wp:cNvGraphicFramePr>
+            <a:graphic xmlns:a="http://schemas.openxmlformats.org/drawingml/2006/main">
+              <a:graphicData uri="http://schemas.openxmlformats.org/drawingml/2006/picture">
+                <pic:pic xmlns:pic="http://schemas.openxmlformats.org/drawingml/2006/picture">
+                  <pic:nvPicPr>
+                    <pic:cNvPr id="0" name="" descr=""/>
+                    <pic:cNvPicPr>
+                      <a:picLocks noChangeAspect="1" noChangeArrowheads="1"/>
+                    </pic:cNvPicPr>
+                  </pic:nvPicPr>
+                  <pic:blipFill>
+                    <a:blip r:embed="rId10" cstate="none"/>
+                    <a:srcRect/>
+                    <a:stretch>
+                      <a:fillRect/>
+                    </a:stretch>
+                  </pic:blipFill>
+                  <pic:spPr bwMode="auto">
+                    <a:xfrm>
+                      <a:off x="0" y="0"/>
+                      <a:ext cx="4000500" cy="3000375"/>
+                    </a:xfrm>
+                    <a:prstGeom prst="rect">
+                      <a:avLst/>
+                    </a:prstGeom>
+                  </pic:spPr>
+                </pic:pic>
+              </a:graphicData>
+            </a:graphic>
+          </wp:inline>
+        </w:drawing>
+      </w:r>
+    </w:p>
+    <w:p>
+      <w:pPr>
+        <w:pStyle w:val="Caption"/>
+      </w:pPr>
+      <w:r>
+        <w:rPr>
+          <w:b/>
+          <w:bCs/>
+        </w:rPr>
+        <w:t xml:space="preserve">Figure </w:t>
+      </w:r>
+      <w:r>
+        <w:rPr>
+          <w:b/>
+          <w:bCs/>
+        </w:rPr>
+        <w:t xml:space="preserve">4</w:t>
+      </w:r>
+      <w:r>
+        <w:rPr>
+          <w:b/>
+          <w:bCs/>
+        </w:rPr>
+        <w:t xml:space="preserve">:</w:t>
+      </w:r>
+      <w:r>
+        <w:t xml:space="preserve"> </w:t>
+      </w:r>
+      <w:r>
+        <w:t xml:space="preserve">Median Risky Asset Share under parameter estimates with incorrect subjective beliefs about stock returns. Solid lines show fitted portfolio shares if agents </w:t>
+      </w:r>
+      <w:r>
+        <w:rPr>
+          <w:i/>
+          <w:iCs/>
+        </w:rPr>
+        <w:t xml:space="preserve">believe</w:t>
+      </w:r>
+      <w:r>
+        <w:t xml:space="preserve"> stocks are much riskier; dash-dot lines show portfolio shares with same estimated preferences but </w:t>
+      </w:r>
+      <w:r>
+        <w:rPr>
+          <w:i/>
+          <w:iCs/>
+        </w:rPr>
+        <w:t xml:space="preserve">correct</w:t>
+      </w:r>
+      <w:r>
+        <w:t xml:space="preserve"> beliefs about stock returns. The red dashed line shows the target moments from </w:t>
+      </w:r>
+      <w:r>
+        <w:t xml:space="preserve">Aboagye </w:t>
+      </w:r>
+      <w:r>
+        <w:rPr>
+          <w:i/>
+          <w:iCs/>
+        </w:rPr>
+        <w:t xml:space="preserve">et al.</w:t>
+      </w:r>
+      <w:r>
+        <w:t xml:space="preserve"> (2024)</w:t>
+      </w:r>
+      <w:r>
+        <w:t xml:space="preserve">.</w:t>
+      </w:r>
+    </w:p>
+    <w:p>
+      <w:r>
+        <w:t xml:space="preserve">If agents have incorrect subjective beliefs, it’s reasonable to ask what the model predicts they would do if they knew the </w:t>
+      </w:r>
+      <w:r>
+        <w:rPr>
+          <w:i/>
+          <w:iCs/>
+        </w:rPr>
+        <w:t xml:space="preserve">true</w:t>
+      </w:r>
+      <w:r>
+        <w:t xml:space="preserve"> distribution of stock returns.
+That is, use the preference parameters estimated under subjective stock returns, but give the agents correct beliefs as in the original estimation.
+Risky asset shares for both sets of beliefs are plotted on </w:t>
+      </w:r>
+      <w:r>
+        <w:t xml:space="preserve">Figure </w:t>
+      </w:r>
+      <w:r>
+        <w:t xml:space="preserve">4</w:t>
+      </w:r>
+      <w:r>
+        <w:t xml:space="preserve">.
+Unsurprisingly, agents would want to hold a considerably greater share of their wealthy in risky assets if they learned that stock returns have much lower variance than they previously believed.
+The upshot is that if financial advisers want to use life-cycle models to provide normative advice to their clients for how “best” to allocate their wealth over time, and to inform those models with inferences about preferences from empirical observations, they must think carefully about the beliefs that generated the observed behavior. This suggests a crucial role for advisors not just in optimization, but also in educating clients about realistic market expectations, as optimal advice depends heavily on the client’s beliefs about risk and return.</w:t>
       </w:r>
     </w:p>
     <w:p>
@@ -3672,38 +4340,1099 @@
       <w:r>
         <w:t xml:space="preserve">It would be a better world if financial advice could be justified as reflecting the mathematically optimal solution to a well-defined problem.
 Not only would academics have the satisfaction of knowing that they had finally come close to fulfilling the vision of Modligliani and Brumberg 70 years ago.
-Financial analysts could also sleep more soundly in the knowledge that the advice they were giving were what many people probably think it already is: The adaptation to the client’s particular circumstances of the advice that is the best that can be delivered by the latest high-tech computational optimization tools.</w:t>
-      </w:r>
-    </w:p>
-    <w:p>
-      <w:r>
-        <w:t xml:space="preserve">The time seems ripe for a much closer collaboration between academia and the financial industry in building this better world.  This paper’s open-source code, built with the associated open-source </w:t>
-      </w:r>
-      <w:hyperlink w:history="1" r:id="rIddujmxvlzmttvvf4rsjscl">
+Financial analysts could also sleep more soundly in the knowledge that the advice they were giving were what many people probably think it already is: The adaptation to the client’s particular circumstances of the advice that is the best that can be delivered by the latest high-tech computational optimization tools.
+The time seems ripe for a much closer collaboration between academia and the financial industry in building this better world by combining computational rigor with practical insight.</w:t>
+      </w:r>
+    </w:p>
+    <w:p>
+      <w:pPr>
+        <w:pStyle w:val="Heading2"/>
+      </w:pPr>
+      <w:r>
+        <w:t xml:space="preserve">References</w:t>
+      </w:r>
+    </w:p>
+    <w:p>
+      <w:r>
+        <w:t xml:space="preserve">Aboagye, K., Page, S., Schafer, L., &amp; Tzitzouris, J. (2024). Personalized target date funds. </w:t>
+      </w:r>
+      <w:r>
+        <w:rPr>
+          <w:i/>
+          <w:iCs/>
+        </w:rPr>
+        <w:t xml:space="preserve">The Journal of Portfolio Management</w:t>
+      </w:r>
+      <w:r>
+        <w:t xml:space="preserve">, </w:t>
+      </w:r>
+      <w:r>
+        <w:rPr>
+          <w:i/>
+          <w:iCs/>
+        </w:rPr>
+        <w:t xml:space="preserve">50</w:t>
+      </w:r>
+      <w:r>
+        <w:t xml:space="preserve">(5), jpm.2024.1.584. </w:t>
+      </w:r>
+      <w:hyperlink w:history="1" r:id="rId422vol73npzi01vj9f9xc">
         <w:r>
           <w:rPr>
             <w:rStyle w:val="Hyperlink"/>
           </w:rPr>
-          <w:t xml:space="preserve">Econ-ARK</w:t>
+          <w:t xml:space="preserve">10.3905/jpm.2024.1.584</w:t>
         </w:r>
       </w:hyperlink>
       <w:r>
-        <w:t xml:space="preserve"> project’s tools, would be a good place to start.</w:t>
-      </w:r>
-      <w:r>
-        <w:rPr>
-          <w:rStyle w:val="FootnoteReference"/>
-        </w:rPr>
-        <w:footnoteReference w:id="15"/>
-      </w:r>
-    </w:p>
-    <w:p>
-      <w:pPr>
-        <w:pStyle w:val="Heading2"/>
-      </w:pPr>
-      <w:r>
-        <w:t xml:space="preserve">References</w:t>
-      </w:r>
+        <w:t xml:space="preserve">Ameriks, J., Briggs, J., Caplin, A., Shapiro, M. D., &amp; Tonetti, C. (2020). Long-Term-Care Utility and Late-in-Life Saving. </w:t>
+      </w:r>
+      <w:r>
+        <w:rPr>
+          <w:i/>
+          <w:iCs/>
+        </w:rPr>
+        <w:t xml:space="preserve">Journal of Political Economy</w:t>
+      </w:r>
+      <w:r>
+        <w:t xml:space="preserve">, </w:t>
+      </w:r>
+      <w:r>
+        <w:rPr>
+          <w:i/>
+          <w:iCs/>
+        </w:rPr>
+        <w:t xml:space="preserve">128</w:t>
+      </w:r>
+      <w:r>
+        <w:t xml:space="preserve">(6), 2375–2451. </w:t>
+      </w:r>
+      <w:hyperlink w:history="1" r:id="rIdlqfdsgn7hvxrpivskdzwt">
+        <w:r>
+          <w:rPr>
+            <w:rStyle w:val="Hyperlink"/>
+          </w:rPr>
+          <w:t xml:space="preserve">10.1086/706686</w:t>
+        </w:r>
+      </w:hyperlink>
+      <w:r>
+        <w:t xml:space="preserve">Ameriks, J., Caplin, A., Laufer, S., &amp; Van Nieuwerburgh, S. (2011). The joy of giving or assisted living? Using strategic surveys to separate public care aversion from bequest motives. </w:t>
+      </w:r>
+      <w:r>
+        <w:rPr>
+          <w:i/>
+          <w:iCs/>
+        </w:rPr>
+        <w:t xml:space="preserve">The Journal of Finance</w:t>
+      </w:r>
+      <w:r>
+        <w:t xml:space="preserve">, </w:t>
+      </w:r>
+      <w:r>
+        <w:rPr>
+          <w:i/>
+          <w:iCs/>
+        </w:rPr>
+        <w:t xml:space="preserve">66</w:t>
+      </w:r>
+      <w:r>
+        <w:t xml:space="preserve">(2), 519–561.</w:t>
+      </w:r>
+      <w:r>
+        <w:t xml:space="preserve">Cagetti, M. (2003). Wealth accumulation over the life cycle and precautionary savings. </w:t>
+      </w:r>
+      <w:r>
+        <w:rPr>
+          <w:i/>
+          <w:iCs/>
+        </w:rPr>
+        <w:t xml:space="preserve">Journal of Business &amp; Economic Statistics: A Publication of the American Statistical Association</w:t>
+      </w:r>
+      <w:r>
+        <w:t xml:space="preserve">, </w:t>
+      </w:r>
+      <w:r>
+        <w:rPr>
+          <w:i/>
+          <w:iCs/>
+        </w:rPr>
+        <w:t xml:space="preserve">21</w:t>
+      </w:r>
+      <w:r>
+        <w:t xml:space="preserve">(3), 339–353. </w:t>
+      </w:r>
+      <w:hyperlink w:history="1" r:id="rId9c09v1ezf_1y8gnysr5wv">
+        <w:r>
+          <w:rPr>
+            <w:rStyle w:val="Hyperlink"/>
+          </w:rPr>
+          <w:t xml:space="preserve">10.1198/073500103288619007</w:t>
+        </w:r>
+      </w:hyperlink>
+      <w:r>
+        <w:t xml:space="preserve">Carroll, C. (1998). </w:t>
+      </w:r>
+      <w:r>
+        <w:rPr>
+          <w:i/>
+          <w:iCs/>
+        </w:rPr>
+        <w:t xml:space="preserve">Why do the rich save so much?</w:t>
+      </w:r>
+      <w:r>
+        <w:t xml:space="preserve"> (J. B. Slemrod, Ed.; Techreport No. 6549; Working Paper Series, pp. 465–484). National Bureau of Economic Research. </w:t>
+      </w:r>
+      <w:hyperlink w:history="1" r:id="rIdhhl3o8ac15hsz1upynx0a">
+        <w:r>
+          <w:rPr>
+            <w:rStyle w:val="Hyperlink"/>
+          </w:rPr>
+          <w:t xml:space="preserve">10.3386/w6549</w:t>
+        </w:r>
+      </w:hyperlink>
+      <w:r>
+        <w:t xml:space="preserve">Carroll, C. D. (2000). Why Do the Rich Save So Much? In J. B. Slemrod (Ed.), </w:t>
+      </w:r>
+      <w:r>
+        <w:rPr>
+          <w:i/>
+          <w:iCs/>
+        </w:rPr>
+        <w:t xml:space="preserve">Does Atlas Shrug? The Economic Consequences of Taxing the Rich</w:t>
+      </w:r>
+      <w:r>
+        <w:t xml:space="preserve">. Harvard University Press. </w:t>
+      </w:r>
+      <w:hyperlink w:history="1" r:id="rIdzkodwdp5s3aqrwdke9n_c">
+        <w:r>
+          <w:rPr>
+            <w:rStyle w:val="Hyperlink"/>
+          </w:rPr>
+          <w:t xml:space="preserve">https://llorracc.github.com/WhyDoTheRich/</w:t>
+        </w:r>
+      </w:hyperlink>
+      <w:r>
+        <w:t xml:space="preserve">Carroll, C. D. (2023). Theoretical Foundations of Buffer Stock Saving. </w:t>
+      </w:r>
+      <w:r>
+        <w:rPr>
+          <w:i/>
+          <w:iCs/>
+        </w:rPr>
+        <w:t xml:space="preserve">Revise and Resubmit, Quantitative Economics</w:t>
+      </w:r>
+      <w:r>
+        <w:t xml:space="preserve">. </w:t>
+      </w:r>
+      <w:hyperlink w:history="1" r:id="rId667bcbjoy8enu3iznam3e">
+        <w:r>
+          <w:rPr>
+            <w:rStyle w:val="Hyperlink"/>
+          </w:rPr>
+          <w:t xml:space="preserve">https://zenodo.org/badge/latestdoi/304124725</w:t>
+        </w:r>
+      </w:hyperlink>
+      <w:r>
+        <w:t xml:space="preserve">Carroll, C. D., Overland, J., &amp; Weil, D. N. (2000). Saving and Growth with Habit Formation. </w:t>
+      </w:r>
+      <w:r>
+        <w:rPr>
+          <w:i/>
+          <w:iCs/>
+        </w:rPr>
+        <w:t xml:space="preserve">American Economic Review</w:t>
+      </w:r>
+      <w:r>
+        <w:t xml:space="preserve">, </w:t>
+      </w:r>
+      <w:r>
+        <w:rPr>
+          <w:i/>
+          <w:iCs/>
+        </w:rPr>
+        <w:t xml:space="preserve">90</w:t>
+      </w:r>
+      <w:r>
+        <w:t xml:space="preserve">(3), 341–355. </w:t>
+      </w:r>
+      <w:hyperlink w:history="1" r:id="rId865qyorma6uedpee8mi_8">
+        <w:r>
+          <w:rPr>
+            <w:rStyle w:val="Hyperlink"/>
+          </w:rPr>
+          <w:t xml:space="preserve">10.1257/aer.90.3.341</w:t>
+        </w:r>
+      </w:hyperlink>
+      <w:r>
+        <w:t xml:space="preserve">Changes in U.S. Family Finances from 2019 to 2022: Evidence from the Survey of Consumer Finances. (2023). </w:t>
+      </w:r>
+      <w:r>
+        <w:rPr>
+          <w:i/>
+          <w:iCs/>
+        </w:rPr>
+        <w:t xml:space="preserve">Federal Reserve Bulletin</w:t>
+      </w:r>
+      <w:r>
+        <w:t xml:space="preserve">. </w:t>
+      </w:r>
+      <w:hyperlink w:history="1" r:id="rIdtxwrndfh3a7tzidco2exh">
+        <w:r>
+          <w:rPr>
+            <w:rStyle w:val="Hyperlink"/>
+          </w:rPr>
+          <w:t xml:space="preserve">10.17016/8799</w:t>
+        </w:r>
+      </w:hyperlink>
+      <w:r>
+        <w:t xml:space="preserve">Christensen, B. J., Kallestrup-Lamb, M., &amp; Kennan, J. (2022). </w:t>
+      </w:r>
+      <w:r>
+        <w:rPr>
+          <w:i/>
+          <w:iCs/>
+        </w:rPr>
+        <w:t xml:space="preserve">Consumption and Saving after Retirement</w:t>
+      </w:r>
+      <w:r>
+        <w:t xml:space="preserve">. National Bureau of Economic Research. </w:t>
+      </w:r>
+      <w:hyperlink w:history="1" r:id="rIdycubakqwurfvo23ip3_0q">
+        <w:r>
+          <w:rPr>
+            <w:rStyle w:val="Hyperlink"/>
+          </w:rPr>
+          <w:t xml:space="preserve">10.3386/w29826</w:t>
+        </w:r>
+      </w:hyperlink>
+      <w:r>
+        <w:t xml:space="preserve">Daga, A., Smart, T., &amp; Pakula, D. C. (2023). The Multi-Goal Framework: Why Practitioners Have Not Adopted the Lifecycle Model—Yet. </w:t>
+      </w:r>
+      <w:r>
+        <w:rPr>
+          <w:i/>
+          <w:iCs/>
+        </w:rPr>
+        <w:t xml:space="preserve">The Journal of Retirement</w:t>
+      </w:r>
+      <w:r>
+        <w:t xml:space="preserve">, </w:t>
+      </w:r>
+      <w:r>
+        <w:rPr>
+          <w:i/>
+          <w:iCs/>
+        </w:rPr>
+        <w:t xml:space="preserve">10</w:t>
+      </w:r>
+      <w:r>
+        <w:t xml:space="preserve">(3), 71–94. </w:t>
+      </w:r>
+      <w:hyperlink w:history="1" r:id="rIdqn74bdf3xn21ktwtv9_eg">
+        <w:r>
+          <w:rPr>
+            <w:rStyle w:val="Hyperlink"/>
+          </w:rPr>
+          <w:t xml:space="preserve">10.3905/jor.2023.10.3.071</w:t>
+        </w:r>
+      </w:hyperlink>
+      <w:r>
+        <w:t xml:space="preserve">De Nardi, M. (2004). Wealth inequality and intergenerational links. </w:t>
+      </w:r>
+      <w:r>
+        <w:rPr>
+          <w:i/>
+          <w:iCs/>
+        </w:rPr>
+        <w:t xml:space="preserve">The Review of Economic Studies</w:t>
+      </w:r>
+      <w:r>
+        <w:t xml:space="preserve">, </w:t>
+      </w:r>
+      <w:r>
+        <w:rPr>
+          <w:i/>
+          <w:iCs/>
+        </w:rPr>
+        <w:t xml:space="preserve">71</w:t>
+      </w:r>
+      <w:r>
+        <w:t xml:space="preserve">(3), 743–768.</w:t>
+      </w:r>
+      <w:r>
+        <w:t xml:space="preserve">De Nardi, M., French, E., &amp; Jones, J. B. (2010). Why do the elderly save? The role of medical expenses. </w:t>
+      </w:r>
+      <w:r>
+        <w:rPr>
+          <w:i/>
+          <w:iCs/>
+        </w:rPr>
+        <w:t xml:space="preserve">The Journal of Political Economy</w:t>
+      </w:r>
+      <w:r>
+        <w:t xml:space="preserve">, </w:t>
+      </w:r>
+      <w:r>
+        <w:rPr>
+          <w:i/>
+          <w:iCs/>
+        </w:rPr>
+        <w:t xml:space="preserve">118</w:t>
+      </w:r>
+      <w:r>
+        <w:t xml:space="preserve">(1), 39–75. </w:t>
+      </w:r>
+      <w:hyperlink w:history="1" r:id="rIdmyksjbezuetkgpncyvgs5">
+        <w:r>
+          <w:rPr>
+            <w:rStyle w:val="Hyperlink"/>
+          </w:rPr>
+          <w:t xml:space="preserve">10.1086/651674</w:t>
+        </w:r>
+      </w:hyperlink>
+      <w:r>
+        <w:t xml:space="preserve">De Nardi, M., French, E., &amp; Jones, J. B. (2016). Savings after retirement: A survey. </w:t>
+      </w:r>
+      <w:r>
+        <w:rPr>
+          <w:i/>
+          <w:iCs/>
+        </w:rPr>
+        <w:t xml:space="preserve">Annual Review of Economics</w:t>
+      </w:r>
+      <w:r>
+        <w:t xml:space="preserve">, </w:t>
+      </w:r>
+      <w:r>
+        <w:rPr>
+          <w:i/>
+          <w:iCs/>
+        </w:rPr>
+        <w:t xml:space="preserve">8</w:t>
+      </w:r>
+      <w:r>
+        <w:t xml:space="preserve">(1), 177–204. </w:t>
+      </w:r>
+      <w:hyperlink w:history="1" r:id="rIdmkk-c3p2ac7prsu4tmbxu">
+        <w:r>
+          <w:rPr>
+            <w:rStyle w:val="Hyperlink"/>
+          </w:rPr>
+          <w:t xml:space="preserve">10.1146/annurev-economics-080315-015127</w:t>
+        </w:r>
+      </w:hyperlink>
+      <w:r>
+        <w:t xml:space="preserve">Epstein, L. G., &amp; Zin, S. E. (1991). Substitution, Risk Aversion, and the Temporal Behavior of Consumption and Asset Returns: An Empirical Analysis. </w:t>
+      </w:r>
+      <w:r>
+        <w:rPr>
+          <w:i/>
+          <w:iCs/>
+        </w:rPr>
+        <w:t xml:space="preserve">Journal of Political Economy</w:t>
+      </w:r>
+      <w:r>
+        <w:t xml:space="preserve">, </w:t>
+      </w:r>
+      <w:r>
+        <w:rPr>
+          <w:i/>
+          <w:iCs/>
+        </w:rPr>
+        <w:t xml:space="preserve">99</w:t>
+      </w:r>
+      <w:r>
+        <w:t xml:space="preserve">(2), 263–286. </w:t>
+      </w:r>
+      <w:hyperlink w:history="1" r:id="rIdubupv5vz4iviwv_rdyynl">
+        <w:r>
+          <w:rPr>
+            <w:rStyle w:val="Hyperlink"/>
+          </w:rPr>
+          <w:t xml:space="preserve">10.1086/261750</w:t>
+        </w:r>
+      </w:hyperlink>
+      <w:r>
+        <w:t xml:space="preserve">Friedman, M. (1957). The permanent income hypothesis. In </w:t>
+      </w:r>
+      <w:r>
+        <w:rPr>
+          <w:i/>
+          <w:iCs/>
+        </w:rPr>
+        <w:t xml:space="preserve">A theory of the consumption function</w:t>
+      </w:r>
+      <w:r>
+        <w:t xml:space="preserve"> (pp. 20–37). Princeton University Press.</w:t>
+      </w:r>
+      <w:r>
+        <w:t xml:space="preserve">Fulford, S., &amp; Low, D. (2024). Expense Shocks Matter. </w:t>
+      </w:r>
+      <w:r>
+        <w:rPr>
+          <w:i/>
+          <w:iCs/>
+        </w:rPr>
+        <w:t xml:space="preserve">Working Paper</w:t>
+      </w:r>
+      <w:r>
+        <w:t xml:space="preserve">.</w:t>
+      </w:r>
+      <w:r>
+        <w:t xml:space="preserve">GABAIX, X., AGARWAL, S., LAIBSON, D., &amp; DRISCOLL, J. C. (2010). The Age of Reason: Financial Decisions over the Life Cycle and Implications for Regulation. </w:t>
+      </w:r>
+      <w:r>
+        <w:rPr>
+          <w:i/>
+          <w:iCs/>
+        </w:rPr>
+        <w:t xml:space="preserve">Brookings Papers on Economic Activity: Fall 2009</w:t>
+      </w:r>
+      <w:r>
+        <w:t xml:space="preserve">, 51.</w:t>
+      </w:r>
+      <w:r>
+        <w:t xml:space="preserve">Gabler, J. (2022). </w:t>
+      </w:r>
+      <w:r>
+        <w:rPr>
+          <w:i/>
+          <w:iCs/>
+        </w:rPr>
+        <w:t xml:space="preserve">A Python Tool for the Estimation of large scale scientific models</w:t>
+      </w:r>
+      <w:r>
+        <w:t xml:space="preserve">.</w:t>
+      </w:r>
+      <w:r>
+        <w:t xml:space="preserve">Gabler, J., Gsell, S., Mensinger, T., &amp; Petrosyan, M. (2024). </w:t>
+      </w:r>
+      <w:r>
+        <w:rPr>
+          <w:i/>
+          <w:iCs/>
+        </w:rPr>
+        <w:t xml:space="preserve">Tranquilo: An Optimizer for the Method of Simulated Moments</w:t>
+      </w:r>
+      <w:r>
+        <w:t xml:space="preserve"> [Techreport]. University of Bonn.</w:t>
+      </w:r>
+      <w:r>
+        <w:t xml:space="preserve">Gordon, I., &amp; Joseph, T. (2014). Retirement Income Research: What Can WeLearn from Economics? </w:t>
+      </w:r>
+      <w:r>
+        <w:rPr>
+          <w:i/>
+          <w:iCs/>
+        </w:rPr>
+        <w:t xml:space="preserve">The Journal of Retirement</w:t>
+      </w:r>
+      <w:r>
+        <w:t xml:space="preserve">, </w:t>
+      </w:r>
+      <w:r>
+        <w:rPr>
+          <w:i/>
+          <w:iCs/>
+        </w:rPr>
+        <w:t xml:space="preserve">1</w:t>
+      </w:r>
+      <w:r>
+        <w:t xml:space="preserve">(4), 118–128. </w:t>
+      </w:r>
+      <w:hyperlink w:history="1" r:id="rIdrlnkl1khhqg2tirlgwqs1">
+        <w:r>
+          <w:rPr>
+            <w:rStyle w:val="Hyperlink"/>
+          </w:rPr>
+          <w:t xml:space="preserve">10.3905/jor.2014.1.4.118</w:t>
+        </w:r>
+      </w:hyperlink>
+      <w:r>
+        <w:t xml:space="preserve">HEIMER, R. Z., MYRSETH, K. O. R., &amp; SCHOENLE, R. S. (2019). YOLO: Mortality Beliefs and Household Finance Puzzles. </w:t>
+      </w:r>
+      <w:r>
+        <w:rPr>
+          <w:i/>
+          <w:iCs/>
+        </w:rPr>
+        <w:t xml:space="preserve">The Journal of Finance</w:t>
+      </w:r>
+      <w:r>
+        <w:t xml:space="preserve">, </w:t>
+      </w:r>
+      <w:r>
+        <w:rPr>
+          <w:i/>
+          <w:iCs/>
+        </w:rPr>
+        <w:t xml:space="preserve">74</w:t>
+      </w:r>
+      <w:r>
+        <w:t xml:space="preserve">(6), 2957–2996. </w:t>
+      </w:r>
+      <w:hyperlink w:history="1" r:id="rIdavlqr4lq548if0lvv5vw-">
+        <w:r>
+          <w:rPr>
+            <w:rStyle w:val="Hyperlink"/>
+          </w:rPr>
+          <w:t xml:space="preserve">10.1111/jofi.12828</w:t>
+        </w:r>
+      </w:hyperlink>
+      <w:r>
+        <w:t xml:space="preserve">Hendricks, L. (2002). Intended and Accidental Bequests in a Life-cycle Economy. </w:t>
+      </w:r>
+      <w:r>
+        <w:rPr>
+          <w:i/>
+          <w:iCs/>
+        </w:rPr>
+        <w:t xml:space="preserve">SSRN Electronic Journal</w:t>
+      </w:r>
+      <w:r>
+        <w:t xml:space="preserve">. </w:t>
+      </w:r>
+      <w:hyperlink w:history="1" r:id="rIdhklj1hhdmz5ew3oyrd8wj">
+        <w:r>
+          <w:rPr>
+            <w:rStyle w:val="Hyperlink"/>
+          </w:rPr>
+          <w:t xml:space="preserve">10.2139/ssrn.304721</w:t>
+        </w:r>
+      </w:hyperlink>
+      <w:r>
+        <w:t xml:space="preserve">Hurd, M. D. (1987). Savings of the elderly and desired bequests. </w:t>
+      </w:r>
+      <w:r>
+        <w:rPr>
+          <w:i/>
+          <w:iCs/>
+        </w:rPr>
+        <w:t xml:space="preserve">The American Economic Review</w:t>
+      </w:r>
+      <w:r>
+        <w:t xml:space="preserve">, 298–312.</w:t>
+      </w:r>
+      <w:r>
+        <w:t xml:space="preserve">Hurd, M. D. (1989). Mortality Risk and Bequests. </w:t>
+      </w:r>
+      <w:r>
+        <w:rPr>
+          <w:i/>
+          <w:iCs/>
+        </w:rPr>
+        <w:t xml:space="preserve">Econometrica</w:t>
+      </w:r>
+      <w:r>
+        <w:t xml:space="preserve">, </w:t>
+      </w:r>
+      <w:r>
+        <w:rPr>
+          <w:i/>
+          <w:iCs/>
+        </w:rPr>
+        <w:t xml:space="preserve">57</w:t>
+      </w:r>
+      <w:r>
+        <w:t xml:space="preserve">(4), 779. </w:t>
+      </w:r>
+      <w:hyperlink w:history="1" r:id="rIdfkwsyix7_gm8rb_ihsvsr">
+        <w:r>
+          <w:rPr>
+            <w:rStyle w:val="Hyperlink"/>
+          </w:rPr>
+          <w:t xml:space="preserve">10.2307/1913772</w:t>
+        </w:r>
+      </w:hyperlink>
+      <w:r>
+        <w:t xml:space="preserve">Idzorek, T. M. (2023). Personalized Multiple Account Portfolio Optimization. </w:t>
+      </w:r>
+      <w:r>
+        <w:rPr>
+          <w:i/>
+          <w:iCs/>
+        </w:rPr>
+        <w:t xml:space="preserve">Financial Analysts Journal</w:t>
+      </w:r>
+      <w:r>
+        <w:t xml:space="preserve">, </w:t>
+      </w:r>
+      <w:r>
+        <w:rPr>
+          <w:i/>
+          <w:iCs/>
+        </w:rPr>
+        <w:t xml:space="preserve">79</w:t>
+      </w:r>
+      <w:r>
+        <w:t xml:space="preserve">(3), 155–170. </w:t>
+      </w:r>
+      <w:hyperlink w:history="1" r:id="rIdnc0ou8s34ejen_z4yctwd">
+        <w:r>
+          <w:rPr>
+            <w:rStyle w:val="Hyperlink"/>
+          </w:rPr>
+          <w:t xml:space="preserve">10.1080/0015198x.2023.2212581</w:t>
+        </w:r>
+      </w:hyperlink>
+      <w:r>
+        <w:t xml:space="preserve">Jaher, F. C. (1980). The Gilded Elite: American Multimillionaires, 1865 to the Present. In W. D. Rubinstein (Ed.), </w:t>
+      </w:r>
+      <w:r>
+        <w:rPr>
+          <w:i/>
+          <w:iCs/>
+        </w:rPr>
+        <w:t xml:space="preserve">Wealth and the Wealthy in the Modern World</w:t>
+      </w:r>
+      <w:r>
+        <w:t xml:space="preserve">. Croon Helm.</w:t>
+      </w:r>
+      <w:r>
+        <w:t xml:space="preserve">Kimball, M. S. (1993). Standard Risk Aversion. </w:t>
+      </w:r>
+      <w:r>
+        <w:rPr>
+          <w:i/>
+          <w:iCs/>
+        </w:rPr>
+        <w:t xml:space="preserve">Econometrica</w:t>
+      </w:r>
+      <w:r>
+        <w:t xml:space="preserve">, </w:t>
+      </w:r>
+      <w:r>
+        <w:rPr>
+          <w:i/>
+          <w:iCs/>
+        </w:rPr>
+        <w:t xml:space="preserve">61</w:t>
+      </w:r>
+      <w:r>
+        <w:t xml:space="preserve">(3), 589–611.</w:t>
+      </w:r>
+      <w:r>
+        <w:t xml:space="preserve">Kopecky, K. A., &amp; Koreshkova, T. (2014). The Impact of Medical and Nursing Home Expenses on Savings. </w:t>
+      </w:r>
+      <w:r>
+        <w:rPr>
+          <w:i/>
+          <w:iCs/>
+        </w:rPr>
+        <w:t xml:space="preserve">American Economic Journal: Macroeconomics</w:t>
+      </w:r>
+      <w:r>
+        <w:t xml:space="preserve">, </w:t>
+      </w:r>
+      <w:r>
+        <w:rPr>
+          <w:i/>
+          <w:iCs/>
+        </w:rPr>
+        <w:t xml:space="preserve">6</w:t>
+      </w:r>
+      <w:r>
+        <w:t xml:space="preserve">(3), 29–72. </w:t>
+      </w:r>
+      <w:hyperlink w:history="1" r:id="rIdqo5jexcbvin80s_ubvc3q">
+        <w:r>
+          <w:rPr>
+            <w:rStyle w:val="Hyperlink"/>
+          </w:rPr>
+          <w:t xml:space="preserve">10.1257/mac.6.3.29</w:t>
+        </w:r>
+      </w:hyperlink>
+      <w:r>
+        <w:t xml:space="preserve">Lanski, I., Paramaguru, R., Phoa, W., Wang, Y., &amp; Hammond, P. B. (2022). Using a Life Cycle Model to Design a Target Date Glidepath. </w:t>
+      </w:r>
+      <w:r>
+        <w:rPr>
+          <w:i/>
+          <w:iCs/>
+        </w:rPr>
+        <w:t xml:space="preserve">The Journal of Portfolio Management</w:t>
+      </w:r>
+      <w:r>
+        <w:t xml:space="preserve">, </w:t>
+      </w:r>
+      <w:r>
+        <w:rPr>
+          <w:i/>
+          <w:iCs/>
+        </w:rPr>
+        <w:t xml:space="preserve">48</w:t>
+      </w:r>
+      <w:r>
+        <w:t xml:space="preserve">(4), 228–240. </w:t>
+      </w:r>
+      <w:hyperlink w:history="1" r:id="rIdrzh-09nolpxhmjlkuaodf">
+        <w:r>
+          <w:rPr>
+            <w:rStyle w:val="Hyperlink"/>
+          </w:rPr>
+          <w:t xml:space="preserve">10.3905/jpm.2022.1.337</w:t>
+        </w:r>
+      </w:hyperlink>
+      <w:r>
+        <w:t xml:space="preserve">Love, D. A., Palumbo, M. G., &amp; Smith, P. A. (2009). The trajectory of wealth in retirement. </w:t>
+      </w:r>
+      <w:r>
+        <w:rPr>
+          <w:i/>
+          <w:iCs/>
+        </w:rPr>
+        <w:t xml:space="preserve">Journal of Public Economics</w:t>
+      </w:r>
+      <w:r>
+        <w:t xml:space="preserve">, </w:t>
+      </w:r>
+      <w:r>
+        <w:rPr>
+          <w:i/>
+          <w:iCs/>
+        </w:rPr>
+        <w:t xml:space="preserve">93</w:t>
+      </w:r>
+      <w:r>
+        <w:t xml:space="preserve">(1), 191–208. </w:t>
+      </w:r>
+      <w:hyperlink w:history="1" r:id="rId9ty4zpxyqdblmfkpjkxn7">
+        <w:r>
+          <w:rPr>
+            <w:rStyle w:val="Hyperlink"/>
+          </w:rPr>
+          <w:t xml:space="preserve">https://doi.org/10.1016/j.jpubeco.2008.09.003</w:t>
+        </w:r>
+      </w:hyperlink>
+      <w:r>
+        <w:t xml:space="preserve">Michaelides, A. (2002). Buffer Stock Saving and Habit Formation. </w:t>
+      </w:r>
+      <w:r>
+        <w:rPr>
+          <w:i/>
+          <w:iCs/>
+        </w:rPr>
+        <w:t xml:space="preserve">SSRN Electronic Journal</w:t>
+      </w:r>
+      <w:r>
+        <w:t xml:space="preserve">. </w:t>
+      </w:r>
+      <w:hyperlink w:history="1" r:id="rId_nnqc-pzm22asujqu0jsb">
+        <w:r>
+          <w:rPr>
+            <w:rStyle w:val="Hyperlink"/>
+          </w:rPr>
+          <w:t xml:space="preserve">10.2139/ssrn.302079</w:t>
+        </w:r>
+      </w:hyperlink>
+      <w:r>
+        <w:t xml:space="preserve">Modigliani, F., Brumberg, R., &amp; Others. (1954). Utility analysis and the consumption function: An interpretation of cross-section data. </w:t>
+      </w:r>
+      <w:r>
+        <w:rPr>
+          <w:i/>
+          <w:iCs/>
+        </w:rPr>
+        <w:t xml:space="preserve">Post-Keynesian Economics</w:t>
+      </w:r>
+      <w:r>
+        <w:t xml:space="preserve">, </w:t>
+      </w:r>
+      <w:r>
+        <w:rPr>
+          <w:i/>
+          <w:iCs/>
+        </w:rPr>
+        <w:t xml:space="preserve">1</w:t>
+      </w:r>
+      <w:r>
+        <w:t xml:space="preserve">(338–436).</w:t>
+      </w:r>
+      <w:r>
+        <w:t xml:space="preserve">Mortenson, J. A., Schramm, H. R., &amp; Whitten, A. (2019). THE EFFECTS OF REQUIRED MINIMUM DISTRIBUTION RULES ON WITHDRAWALS FROM TRADITIONAL IRAs. </w:t>
+      </w:r>
+      <w:r>
+        <w:rPr>
+          <w:i/>
+          <w:iCs/>
+        </w:rPr>
+        <w:t xml:space="preserve">National Tax Journal</w:t>
+      </w:r>
+      <w:r>
+        <w:t xml:space="preserve">, </w:t>
+      </w:r>
+      <w:r>
+        <w:rPr>
+          <w:i/>
+          <w:iCs/>
+        </w:rPr>
+        <w:t xml:space="preserve">72</w:t>
+      </w:r>
+      <w:r>
+        <w:t xml:space="preserve">(3), 507–542. </w:t>
+      </w:r>
+      <w:hyperlink w:history="1" r:id="rId8yuti89ps5betmpywuxnp">
+        <w:r>
+          <w:rPr>
+            <w:rStyle w:val="Hyperlink"/>
+          </w:rPr>
+          <w:t xml:space="preserve">10.17310/ntj.2019.3.02</w:t>
+        </w:r>
+      </w:hyperlink>
+      <w:r>
+        <w:t xml:space="preserve">Niimi, Y., &amp; Horioka, C. Y. (2019). The wealth decumulation behavior of the retired elderly in Japan: The relative importance of precautionary saving and bequest motives. </w:t>
+      </w:r>
+      <w:r>
+        <w:rPr>
+          <w:i/>
+          <w:iCs/>
+        </w:rPr>
+        <w:t xml:space="preserve">Journal of the Japanese and International Economies</w:t>
+      </w:r>
+      <w:r>
+        <w:t xml:space="preserve">, </w:t>
+      </w:r>
+      <w:r>
+        <w:rPr>
+          <w:i/>
+          <w:iCs/>
+        </w:rPr>
+        <w:t xml:space="preserve">51</w:t>
+      </w:r>
+      <w:r>
+        <w:t xml:space="preserve">, 52–63. </w:t>
+      </w:r>
+      <w:hyperlink w:history="1" r:id="rIdbo366khnv72bcr-3hozue">
+        <w:r>
+          <w:rPr>
+            <w:rStyle w:val="Hyperlink"/>
+          </w:rPr>
+          <w:t xml:space="preserve">10.1016/j.jjie.2018.10.002</w:t>
+        </w:r>
+      </w:hyperlink>
+      <w:r>
+        <w:t xml:space="preserve">O’Hara, M., &amp; Daverman, T. (2015). Reexamining “To vs. Through”: What New Research Tells Us about an Old Debate. </w:t>
+      </w:r>
+      <w:r>
+        <w:rPr>
+          <w:i/>
+          <w:iCs/>
+        </w:rPr>
+        <w:t xml:space="preserve">The Journal of Retirement</w:t>
+      </w:r>
+      <w:r>
+        <w:t xml:space="preserve">, </w:t>
+      </w:r>
+      <w:r>
+        <w:rPr>
+          <w:i/>
+          <w:iCs/>
+        </w:rPr>
+        <w:t xml:space="preserve">2</w:t>
+      </w:r>
+      <w:r>
+        <w:t xml:space="preserve">(4), 30–37. </w:t>
+      </w:r>
+      <w:hyperlink w:history="1" r:id="rIdoalt4lmllwxieb7l8ish0">
+        <w:r>
+          <w:rPr>
+            <w:rStyle w:val="Hyperlink"/>
+          </w:rPr>
+          <w:t xml:space="preserve">10.3905/jor.2015.2.4.030</w:t>
+        </w:r>
+      </w:hyperlink>
+      <w:r>
+        <w:t xml:space="preserve">Poterba, J., &amp; Rotemberg, J. (1986). </w:t>
+      </w:r>
+      <w:r>
+        <w:rPr>
+          <w:i/>
+          <w:iCs/>
+        </w:rPr>
+        <w:t xml:space="preserve">Money in the Utility Function: An Empirical Implementation</w:t>
+      </w:r>
+      <w:r>
+        <w:t xml:space="preserve">. National Bureau of Economic Research. </w:t>
+      </w:r>
+      <w:hyperlink w:history="1" r:id="rIddmr14bvknlm6kf5muv3zx">
+        <w:r>
+          <w:rPr>
+            <w:rStyle w:val="Hyperlink"/>
+          </w:rPr>
+          <w:t xml:space="preserve">10.3386/w1796</w:t>
+        </w:r>
+      </w:hyperlink>
+      <w:r>
+        <w:t xml:space="preserve">Poterba, J., Venti, S., &amp; Wise, D. A. (2018). Longitudinal determinants of end-of-life wealth inequality. </w:t>
+      </w:r>
+      <w:r>
+        <w:rPr>
+          <w:i/>
+          <w:iCs/>
+        </w:rPr>
+        <w:t xml:space="preserve">Journal of Public Economics</w:t>
+      </w:r>
+      <w:r>
+        <w:t xml:space="preserve">, </w:t>
+      </w:r>
+      <w:r>
+        <w:rPr>
+          <w:i/>
+          <w:iCs/>
+        </w:rPr>
+        <w:t xml:space="preserve">162</w:t>
+      </w:r>
+      <w:r>
+        <w:t xml:space="preserve">, 78–88. </w:t>
+      </w:r>
+      <w:hyperlink w:history="1" r:id="rIdf4hqs_yxocrsaodqff-ge">
+        <w:r>
+          <w:rPr>
+            <w:rStyle w:val="Hyperlink"/>
+          </w:rPr>
+          <w:t xml:space="preserve">10.1016/j.jpubeco.2018.04.008</w:t>
+        </w:r>
+      </w:hyperlink>
+      <w:r>
+        <w:t xml:space="preserve">Ramsey, F. P. (1928). A Mathematical Theory of Saving. </w:t>
+      </w:r>
+      <w:r>
+        <w:rPr>
+          <w:i/>
+          <w:iCs/>
+        </w:rPr>
+        <w:t xml:space="preserve">The Economic Journal</w:t>
+      </w:r>
+      <w:r>
+        <w:t xml:space="preserve">, </w:t>
+      </w:r>
+      <w:r>
+        <w:rPr>
+          <w:i/>
+          <w:iCs/>
+        </w:rPr>
+        <w:t xml:space="preserve">38</w:t>
+      </w:r>
+      <w:r>
+        <w:t xml:space="preserve">(152), 543–559.</w:t>
+      </w:r>
+      <w:r>
+        <w:t xml:space="preserve">Rotemberg, J. J. (1984). A monetary equilibrium model with transactions costs. </w:t>
+      </w:r>
+      <w:r>
+        <w:rPr>
+          <w:i/>
+          <w:iCs/>
+        </w:rPr>
+        <w:t xml:space="preserve">The Journal of Political Economy</w:t>
+      </w:r>
+      <w:r>
+        <w:t xml:space="preserve">, </w:t>
+      </w:r>
+      <w:r>
+        <w:rPr>
+          <w:i/>
+          <w:iCs/>
+        </w:rPr>
+        <w:t xml:space="preserve">92</w:t>
+      </w:r>
+      <w:r>
+        <w:t xml:space="preserve">(1), 40–58. </w:t>
+      </w:r>
+      <w:hyperlink w:history="1" r:id="rIddzmueyqoj3xsyutuv8o4s">
+        <w:r>
+          <w:rPr>
+            <w:rStyle w:val="Hyperlink"/>
+          </w:rPr>
+          <w:t xml:space="preserve">10.1086/261207</w:t>
+        </w:r>
+      </w:hyperlink>
+      <w:r>
+        <w:t xml:space="preserve">Sidrauski, M. (1967). Rational choice and patterns of growth in a monetary economy. </w:t>
+      </w:r>
+      <w:r>
+        <w:rPr>
+          <w:i/>
+          <w:iCs/>
+        </w:rPr>
+        <w:t xml:space="preserve">The American Economic Review</w:t>
+      </w:r>
+      <w:r>
+        <w:t xml:space="preserve">, 534–544.</w:t>
+      </w:r>
+      <w:r>
+        <w:t xml:space="preserve">Tzitzouris, J. A. (2024). A novel model to measure utility from consumption and wealth. </w:t>
+      </w:r>
+      <w:r>
+        <w:rPr>
+          <w:i/>
+          <w:iCs/>
+        </w:rPr>
+        <w:t xml:space="preserve">SSRN Electronic Journal</w:t>
+      </w:r>
+      <w:r>
+        <w:t xml:space="preserve">. </w:t>
+      </w:r>
+      <w:hyperlink w:history="1" r:id="rIdukfgexddsuvs6tgvfzugu">
+        <w:r>
+          <w:rPr>
+            <w:rStyle w:val="Hyperlink"/>
+          </w:rPr>
+          <w:t xml:space="preserve">10.2139/ssrn.4693176</w:t>
+        </w:r>
+      </w:hyperlink>
+      <w:r>
+        <w:t xml:space="preserve">Velásquez-Giraldo, M. (2023). </w:t>
+      </w:r>
+      <w:r>
+        <w:rPr>
+          <w:i/>
+          <w:iCs/>
+        </w:rPr>
+        <w:t xml:space="preserve">Life-Cycle Portfolio Choices and Heterogeneous Stock Market Expectations</w:t>
+      </w:r>
+      <w:r>
+        <w:t xml:space="preserve">. &lt;strong&gt;Job Market Paper&lt;/strong&gt;. </w:t>
+      </w:r>
+      <w:hyperlink w:history="1" r:id="rIdbgnyg6cgaih3hkep1yajq">
+        <w:r>
+          <w:rPr>
+            <w:rStyle w:val="Hyperlink"/>
+          </w:rPr>
+          <w:t xml:space="preserve">https://mateovg.com/files/pdf/JMP_VelasquezGiraldoM.pdf</w:t>
+        </w:r>
+      </w:hyperlink>
+      <w:r>
+        <w:t xml:space="preserve">Ventura, L., &amp; Horioka, C. Y. (2020). The wealth decumulation behavior of the retired elderly in Italy: the importance of bequest motives and precautionary saving. </w:t>
+      </w:r>
+      <w:r>
+        <w:rPr>
+          <w:i/>
+          <w:iCs/>
+        </w:rPr>
+        <w:t xml:space="preserve">Review of Economics of the Household</w:t>
+      </w:r>
+      <w:r>
+        <w:t xml:space="preserve">, </w:t>
+      </w:r>
+      <w:r>
+        <w:rPr>
+          <w:i/>
+          <w:iCs/>
+        </w:rPr>
+        <w:t xml:space="preserve">18</w:t>
+      </w:r>
+      <w:r>
+        <w:t xml:space="preserve">(3), 575–597. </w:t>
+      </w:r>
+      <w:hyperlink w:history="1" r:id="rIduiet-ycyz_-4zra--oeub">
+        <w:r>
+          <w:rPr>
+            <w:rStyle w:val="Hyperlink"/>
+          </w:rPr>
+          <w:t xml:space="preserve">10.1007/s11150-020-09486-y</w:t>
+        </w:r>
+      </w:hyperlink>
     </w:p>
     <w:sectPr>
       <w:footerReference w:type="default" r:id="rId6"/>
@@ -3735,7 +5464,7 @@
         <wp:inline distT="0" distB="0" distL="0" distR="0">
           <wp:extent cx="608542" cy="105833"/>
           <wp:effectExtent b="0" l="0" r="0" t="0"/>
-          <wp:docPr id="9" name="" descr="" title=""/>
+          <wp:docPr id="5" name="" descr="" title=""/>
           <wp:cNvGraphicFramePr>
             <a:graphicFrameLocks xmlns:a="http://schemas.openxmlformats.org/drawingml/2006/main" noChangeAspect="1"/>
           </wp:cNvGraphicFramePr>
@@ -3817,7 +5546,23 @@
         <w:footnoteRef/>
       </w:r>
       <w:r>
-        <w:t xml:space="preserve">The MIT Press (2005)</w:t>
+        <w:t xml:space="preserve">A particularly troubling possibility is raised by the work of </w:t>
+      </w:r>
+      <w:r>
+        <w:t xml:space="preserve">GABAIX </w:t>
+      </w:r>
+      <w:r>
+        <w:rPr>
+          <w:i/>
+          <w:iCs/>
+        </w:rPr>
+        <w:t xml:space="preserve">et al.</w:t>
+      </w:r>
+      <w:r>
+        <w:t xml:space="preserve"> (2010)</w:t>
+      </w:r>
+      <w:r>
+        <w:t xml:space="preserve">, who point out that at least some elderly decision-makers (say, those with dementia) may be beyond the “age of reason.”</w:t>
       </w:r>
     </w:p>
   </w:footnote>
@@ -3830,40 +5575,11 @@
         <w:footnoteRef/>
       </w:r>
       <w:r>
-        <w:t xml:space="preserve">A particularly troubling possibility is raised by the work of </w:t>
-      </w:r>
-      <w:r>
-        <w:t xml:space="preserve">GABAIX </w:t>
-      </w:r>
-      <w:r>
-        <w:rPr>
-          <w:i/>
-          <w:iCs/>
-        </w:rPr>
-        <w:t xml:space="preserve">et al.</w:t>
-      </w:r>
-      <w:r>
-        <w:t xml:space="preserve"> (2010)</w:t>
-      </w:r>
-      <w:r>
-        <w:t xml:space="preserve">, who point out that at least some elderly decision-makers (say, those with dementia) may be beyond the “age of reason.”</w:t>
+        <w:t xml:space="preserve">If the modeler is willing to assert that consumers have mistaken beliefs that cause them to make suboptimal choices, the advice the model gives will differ from the pattern of measured behavior. This could justify the model in recommending, for example, greater investment in risky assets than consumers tend to choose on their own. We compromise by adopting a believed equity premium of 0.03, which is lower than the historical average. Even lower beliefs would reduce the estimated risk aversion coefficient.</w:t>
       </w:r>
     </w:p>
   </w:footnote>
   <w:footnote w:id="3">
-    <w:p>
-      <w:r>
-        <w:rPr>
-          <w:rStyle w:val="FootnoteReference"/>
-        </w:rPr>
-        <w:footnoteRef/>
-      </w:r>
-      <w:r>
-        <w:t xml:space="preserve">If the modeler is willing to assert that consumers have mistaken beliefs that cause them to make suboptimal choices, the advice the model gives will differ from the pattern of measured behavior. This could justify the model in recommending, for example, greater investment in risky assets than consumers tend to choose on their own. We compromise by adopting a believed equity premium of 0.03, which is lower than the historical average. Even lower beliefs would reduce the estimated risk aversion coefficient.</w:t>
-      </w:r>
-    </w:p>
-  </w:footnote>
-  <w:footnote w:id="4">
     <w:p>
       <w:r>
         <w:rPr>
@@ -3926,6 +5642,19 @@
       </w:r>
     </w:p>
   </w:footnote>
+  <w:footnote w:id="4">
+    <w:p>
+      <w:r>
+        <w:rPr>
+          <w:rStyle w:val="FootnoteReference"/>
+        </w:rPr>
+        <w:footnoteRef/>
+      </w:r>
+      <w:r>
+        <w:t xml:space="preserve">Personal communication, James Tzitzouris with Christopher Carroll, 2024-05-15.</w:t>
+      </w:r>
+    </w:p>
+  </w:footnote>
   <w:footnote w:id="5">
     <w:p>
       <w:r>
@@ -3935,7 +5664,8 @@
         <w:footnoteRef/>
       </w:r>
       <w:r>
-        <w:t xml:space="preserve">Personal communication, James Tzitzouris with Christopher Carroll, 2024-05-15.</w:t>
+        <w:t xml:space="preserve">One way to accommodate this requirement would be to limit the empirical sample used to estimate the model to childless people.
+This might not be feasible with public datasets like the SCF because the sample sizes might be too small; but with large administrative data of the kind available to the IRS it should be possible.</w:t>
       </w:r>
     </w:p>
   </w:footnote>
@@ -3948,8 +5678,7 @@
         <w:footnoteRef/>
       </w:r>
       <w:r>
-        <w:t xml:space="preserve">One way to accommodate this requirement would be to limit the empirical sample used to estimate the model to childless people.
-This might not be feasible with public datasets like the SCF because the sample sizes might be too small; but with large administrative data of the kind available to the IRS it should be possible.</w:t>
+        <w:t xml:space="preserve">It is straightforward to extend the model to allow for a more realistic treatment of unemployment, for example by taking account of the existence of an unemployment insurance system; such an adjustment does not change the substantive conclusions we are interested in.</w:t>
       </w:r>
     </w:p>
   </w:footnote>
@@ -3962,7 +5691,25 @@
         <w:footnoteRef/>
       </w:r>
       <w:r>
-        <w:t xml:space="preserve">It is straightforward to extend the model to allow for a more realistic treatment of unemployment, for example by taking account of the existence of an unemployment insurance system; such an adjustment does not change the substantive conclusions we are interested in.</w:t>
+        <w:t xml:space="preserve">As of 2024-05-15, the Fed Funds rate is 5.3 percent at an annual rate.
+$153b </w:t>
+      </w:r>
+      <m:oMath>
+        <m:r>
+          <m:t>\times</m:t>
+        </m:r>
+      </m:oMath>
+      <w:r>
+        <w:t xml:space="preserve"> 0.053/365 days </w:t>
+      </w:r>
+      <m:oMath>
+        <m:r>
+          <m:t>\approx</m:t>
+        </m:r>
+      </m:oMath>
+      <w:r>
+        <w:t xml:space="preserve"> $22 million.
+At the current inflation rate of 3.4 percent, he would only have to spend a little over $8 million a day to run down his real wealth -- assuming the Fed Funds rate is the highest rate of return he can earn.</w:t>
       </w:r>
     </w:p>
   </w:footnote>
@@ -3975,21 +5722,41 @@
         <w:footnoteRef/>
       </w:r>
       <w:r>
-        <w:t xml:space="preserve">The normalization for value function involves more than just division by </w:t>
-      </w:r>
-      <m:oMath>
-        <m:r>
-          <m:t>\pLvl</m:t>
-        </m:r>
-      </m:oMath>
-      <w:r>
-        <w:t xml:space="preserve">; see </w:t>
-      </w:r>
-      <w:r>
-        <w:t xml:space="preserve">Carroll (2023)</w:t>
-      </w:r>
-      <w:r>
-        <w:t xml:space="preserve"> for details.</w:t>
+        <w:t xml:space="preserve">There is another way to re-parameterize the bequest motive that provides a third interpretation: a characterization of the optimal consumption function when the agent is </w:t>
+      </w:r>
+      <w:r>
+        <w:rPr>
+          <w:i/>
+          <w:iCs/>
+        </w:rPr>
+        <w:t xml:space="preserve">guaranteed</w:t>
+      </w:r>
+      <w:r>
+        <w:t xml:space="preserve"> to die at the end of the period. This function is defined by two values: the level of market resources </w:t>
+      </w:r>
+      <m:oMath>
+        <m:r>
+          <m:t>m</m:t>
+        </m:r>
+      </m:oMath>
+      <w:r>
+        <w:t xml:space="preserve"> below which this person would consume everything (i.e. the bequest motive does not bind) and the constant MPC above that level as they allocate a constant fraction of additional resources to their bequest. The “terminal MPC” from that parameterization is very closely related to the “bequest MPC” </w:t>
+      </w:r>
+      <m:oMath>
+        <m:r>
+          <m:t>\gamma </m:t>
+        </m:r>
+      </m:oMath>
+      <w:r>
+        <w:t xml:space="preserve"> that we have estimated, and the “terminal kink point” is identical to our estimated “bequest intercept” </w:t>
+      </w:r>
+      <m:oMath>
+        <m:r>
+          <m:t>\kappa</m:t>
+        </m:r>
+      </m:oMath>
+      <w:r>
+        <w:t xml:space="preserve">.</w:t>
       </w:r>
     </w:p>
   </w:footnote>
@@ -4002,21 +5769,7 @@
         <w:footnoteRef/>
       </w:r>
       <w:r>
-        <w:t xml:space="preserve">As of 2024-05-15, the Fed Funds rate is 5.3 percent at an annual rate.
-$153b </w:t>
-      </w:r>
-      <w:r>
-        <w:t xml:space="preserve">×</w:t>
-      </w:r>
-      <w:r>
-        <w:t xml:space="preserve"> 0.053/365 days </w:t>
-      </w:r>
-      <w:r>
-        <w:t xml:space="preserve">≈</w:t>
-      </w:r>
-      <w:r>
-        <w:t xml:space="preserve"> $22 million.
-At the current inflation rate of 3.4 percent, he would only have to spend a little over $8 million a day to run down his real wealth -- assuming the Fed Funds rate is the highest rate of return he can earn.</w:t>
+        <w:t xml:space="preserve">He made good on this: He gave away more than 90 percent of his wealth before he died, to the astonishment of many skeptics.</w:t>
       </w:r>
     </w:p>
   </w:footnote>
@@ -4029,22 +5782,9 @@
         <w:footnoteRef/>
       </w:r>
       <w:r>
-        <w:t xml:space="preserve">He made good on this: He gave away more than 90 percent of his wealth before he died, to the astonishment of many skeptics.</w:t>
-      </w:r>
-    </w:p>
-  </w:footnote>
-  <w:footnote w:id="11">
-    <w:p>
-      <w:r>
-        <w:rPr>
-          <w:rStyle w:val="FootnoteReference"/>
-        </w:rPr>
-        <w:footnoteRef/>
-      </w:r>
-      <w:r>
         <w:t xml:space="preserve">See the material starting at line 848 in </w:t>
       </w:r>
-      <w:hyperlink w:history="1" r:id="rIde4sfy-ia3kfkuu_1exyjm">
+      <w:hyperlink w:history="1" r:id="rIdq3darbq2q-s7giy0q8qwr">
         <w:r>
           <w:rPr>
             <w:rStyle w:val="Hyperlink"/>
@@ -4057,6 +5797,19 @@
       </w:r>
     </w:p>
   </w:footnote>
+  <w:footnote w:id="11">
+    <w:p>
+      <w:r>
+        <w:rPr>
+          <w:rStyle w:val="FootnoteReference"/>
+        </w:rPr>
+        <w:footnoteRef/>
+      </w:r>
+      <w:r>
+        <w:t xml:space="preserve">Specifically, a separable utility-from-wealth function was added to the maximizer’s objective and with a coefficient of relative risk aversion smaller than that for the utility from consumption.</w:t>
+      </w:r>
+    </w:p>
+  </w:footnote>
   <w:footnote w:id="12">
     <w:p>
       <w:r>
@@ -4066,48 +5819,35 @@
         <w:footnoteRef/>
       </w:r>
       <w:r>
-        <w:t xml:space="preserve">Specifically, a separable utility-from-wealth function was added to the maximizer’s objective and with a coefficient of relative risk aversion smaller than that for the utility from consumption.</w:t>
+        <w:t xml:space="preserve">The question of whether </w:t>
+      </w:r>
+      <m:oMath>
+        <m:r>
+          <m:t>\aNrm</m:t>
+        </m:r>
+      </m:oMath>
+      <w:r>
+        <w:t xml:space="preserve"> or </w:t>
+      </w:r>
+      <m:oMath>
+        <m:r>
+          <m:t>\mNrm</m:t>
+        </m:r>
+      </m:oMath>
+      <w:r>
+        <w:t xml:space="preserve"> should be in the utility function is of little importance; here we prefer </w:t>
+      </w:r>
+      <m:oMath>
+        <m:r>
+          <m:t>\aNrm</m:t>
+        </m:r>
+      </m:oMath>
+      <w:r>
+        <w:t xml:space="preserve"> because assets after consumption are immune to considerations of whether the time period is a year, a quarter, or a month.</w:t>
       </w:r>
     </w:p>
   </w:footnote>
   <w:footnote w:id="13">
-    <w:p>
-      <w:r>
-        <w:rPr>
-          <w:rStyle w:val="FootnoteReference"/>
-        </w:rPr>
-        <w:footnoteRef/>
-      </w:r>
-      <w:r>
-        <w:t xml:space="preserve">The question of whether </w:t>
-      </w:r>
-      <m:oMath>
-        <m:r>
-          <m:t>\aNrm</m:t>
-        </m:r>
-      </m:oMath>
-      <w:r>
-        <w:t xml:space="preserve"> or </w:t>
-      </w:r>
-      <m:oMath>
-        <m:r>
-          <m:t>\mNrm</m:t>
-        </m:r>
-      </m:oMath>
-      <w:r>
-        <w:t xml:space="preserve"> should be in the utility function is of little importance; here we prefer </w:t>
-      </w:r>
-      <m:oMath>
-        <m:r>
-          <m:t>\aNrm</m:t>
-        </m:r>
-      </m:oMath>
-      <w:r>
-        <w:t xml:space="preserve"> because assets after consumption are immune to considerations of whether the time period is a year, a quarter, or a month.</w:t>
-      </w:r>
-    </w:p>
-  </w:footnote>
-  <w:footnote w:id="14">
     <w:p>
       <w:r>
         <w:rPr>
@@ -4168,6 +5908,36 @@
       </w:r>
     </w:p>
   </w:footnote>
+  <w:footnote w:id="14">
+    <w:p>
+      <w:r>
+        <w:rPr>
+          <w:rStyle w:val="FootnoteReference"/>
+        </w:rPr>
+        <w:footnoteRef/>
+      </w:r>
+      <w:r>
+        <w:t xml:space="preserve">In contrast, the literature has generally found (e.g. </w:t>
+      </w:r>
+      <w:r>
+        <w:t xml:space="preserve">De Nardi (2004)</w:t>
+      </w:r>
+      <w:r>
+        <w:t xml:space="preserve">) that the bequest motive comes into play only for relatively wealthy households, and is mostly inoperative around median wealth.
+This discrepancy might arise because of the simplified approach we have used here, matching </w:t>
+      </w:r>
+      <w:r>
+        <w:rPr>
+          <w:i/>
+          <w:iCs/>
+        </w:rPr>
+        <w:t xml:space="preserve">only</w:t>
+      </w:r>
+      <w:r>
+        <w:t xml:space="preserve"> the median wealth-to-income ratio by age, rather than wealth levels conditional on income.</w:t>
+      </w:r>
+    </w:p>
+  </w:footnote>
   <w:footnote w:id="15">
     <w:p>
       <w:r>
@@ -4177,7 +5947,31 @@
         <w:footnoteRef/>
       </w:r>
       <w:r>
-        <w:t xml:space="preserve">We are grateful to the Sloan Foundation and to T Rowe Price for generous funding of the toolkit.</w:t>
+        <w:t xml:space="preserve">The re-estimated Cobb-Douglas share for wealth </w:t>
+      </w:r>
+      <m:oMath>
+        <m:r>
+          <m:t>\delta</m:t>
+        </m:r>
+      </m:oMath>
+      <w:r>
+        <w:t xml:space="preserve"> and bequest motive parameters </w:t>
+      </w:r>
+      <m:oMath>
+        <m:r>
+          <m:t>(\kappa,gamma)</m:t>
+        </m:r>
+      </m:oMath>
+      <w:r>
+        <w:t xml:space="preserve"> are comparable to their original values. The basic Life-Cycle Portfolio model even more poorly fits the target moments at its estimated </w:t>
+      </w:r>
+      <m:oMath>
+        <m:r>
+          <m:t>\CRRA</m:t>
+        </m:r>
+      </m:oMath>
+      <w:r>
+        <w:t xml:space="preserve">.</w:t>
       </w:r>
     </w:p>
   </w:footnote>
@@ -4186,7 +5980,7 @@
 
 <file path=word/numbering.xml><?xml version="1.0" encoding="utf-8"?>
 <w:numbering xmlns:wpc="http://schemas.microsoft.com/office/word/2010/wordprocessingCanvas" xmlns:mc="http://schemas.openxmlformats.org/markup-compatibility/2006" xmlns:o="urn:schemas-microsoft-com:office:office" xmlns:r="http://schemas.openxmlformats.org/officeDocument/2006/relationships" xmlns:m="http://schemas.openxmlformats.org/officeDocument/2006/math" xmlns:v="urn:schemas-microsoft-com:vml" xmlns:wp14="http://schemas.microsoft.com/office/word/2010/wordprocessingDrawing" xmlns:wp="http://schemas.openxmlformats.org/drawingml/2006/wordprocessingDrawing" xmlns:w10="urn:schemas-microsoft-com:office:word" xmlns:w="http://schemas.openxmlformats.org/wordprocessingml/2006/main" xmlns:w14="http://schemas.microsoft.com/office/word/2010/wordml" xmlns:w15="http://schemas.microsoft.com/office/word/2012/wordml" xmlns:wpg="http://schemas.microsoft.com/office/word/2010/wordprocessingGroup" xmlns:wpi="http://schemas.microsoft.com/office/word/2010/wordprocessingInk" xmlns:wne="http://schemas.microsoft.com/office/word/2006/wordml" xmlns:wps="http://schemas.microsoft.com/office/word/2010/wordprocessingShape" mc:Ignorable="w14 w15 wp14">
-  <w:abstractNum w:abstractNumId="10" w15:restartNumberingAfterBreak="0">
+  <w:abstractNum w:abstractNumId="6" w15:restartNumberingAfterBreak="0">
     <w:multiLevelType w:val="hybridMultilevel"/>
     <w:lvl w:ilvl="0" w15:tentative="1">
       <w:start w:val="1"/>
@@ -4271,7 +6065,7 @@
     </w:lvl>
   </w:abstractNum>
   <w:num w:numId="1">
-    <w:abstractNumId w:val="10"/>
+    <w:abstractNumId w:val="6"/>
     <w:lvlOverride w:ilvl="0">
       <w:startOverride w:val="1"/>
     </w:lvlOverride>

</xml_diff>

<commit_message>
Added a detailed appendix on solution methods to 'life-cycle-prime-time' documents, updated author lists, dates, and parameter estimates in LaTeX sources, and expanded bibliography with new references. Also updated the literature review document with new metadata and author information.
</commit_message>
<xml_diff>
--- a/docs/life-cycle-prime-time.docx
+++ b/docs/life-cycle-prime-time.docx
@@ -15,7 +15,7 @@
         <w:pStyle w:val="Heading4"/>
       </w:pPr>
       <w:r>
-        <w:t xml:space="preserve">Christopher Carroll, Alan Lujan</w:t>
+        <w:t xml:space="preserve">Christopher Carroll, Alan Lujan, Matthew N. White</w:t>
       </w:r>
     </w:p>
     <w:p>
@@ -53,7 +53,7 @@
         <w:t xml:space="preserve"> were the first to propose trying to understand consumer financial choices as optimal responses to the paths of income and of spending needs over the lifetime.
 An enormous academic literature has followed their pioneering work (see the </w:t>
       </w:r>
-      <w:hyperlink w:history="1" r:id="rIdq1snhyltcm4-e1o0q8h4o">
+      <w:hyperlink w:history="1" r:id="rId7ekhidbnkwuwtovqm1nuc">
         <w:r>
           <w:rPr>
             <w:rStyle w:val="Hyperlink"/>
@@ -106,7 +106,7 @@
 All that is needed is to combine the relevant academic contributions with some wisdom from practitioners’ own experience of advising clients, particularly their understanding that clients often resist aggressive drawdowns of wealth late in life.
 Our paper’s central contribution is to provide a small </w:t>
       </w:r>
-      <w:hyperlink w:history="1" r:id="rIdqypeyjynxi1bidumqafdn">
+      <w:hyperlink w:history="1" r:id="rIdl7hlzi_rhvf-leuqx9dah">
         <w:r>
           <w:rPr>
             <w:rStyle w:val="Hyperlink"/>
@@ -187,7 +187,7 @@
       <w:r>
         <w:t xml:space="preserve">In the context of motivations for saving, this leads us to take seriously the answers to a survey question about their ‘most important’ reason for saving that respondents to the Federal Reserve’s </w:t>
       </w:r>
-      <w:hyperlink w:history="1" r:id="rIddq_5xz2k_op43_ck37hbq">
+      <w:hyperlink w:history="1" r:id="rIdxnu27bvosddjinbunrmad">
         <w:r>
           <w:rPr>
             <w:rStyle w:val="Hyperlink"/>
@@ -528,7 +528,7 @@
       <w:r>
         <w:t xml:space="preserve">The academic literature on life-cycle modeling is vast, and we cannot hope to do it justice (even in the broader sampling in the </w:t>
       </w:r>
-      <w:hyperlink w:history="1" r:id="rIdabp49_aykbpmfvowqnzer">
+      <w:hyperlink w:history="1" r:id="rIdtsh2y4fknogqqane__8ng">
         <w:r>
           <w:rPr>
             <w:rStyle w:val="Hyperlink"/>
@@ -601,7 +601,7 @@
         <w:t xml:space="preserve">), a consumer’s flow of utility depends on how much they consume from their available resources.
 We assume that the utility function is of the standard </w:t>
       </w:r>
-      <w:hyperlink w:history="1" r:id="rIdfn2ylcvyc51tzgtauv7m0">
+      <w:hyperlink w:history="1" r:id="rId1f-gnh60coucbzfhrbcei">
         <w:r>
           <w:rPr>
             <w:rStyle w:val="Hyperlink"/>
@@ -1787,23 +1787,23 @@
     <w:p>
       <w:r>
         <w:t xml:space="preserve">Beyond those basic assumptions, we calibrate the model to include uncertainty after retirement.
-Specifically, we assume that there are “ordinary” expenditure shocks in retirement that are of similar magnitude to income shocks during working life (following recent estimates from </w:t>
+Specifically, we assume that there are expenditure shocks in retirement that can reduce </w:t>
+      </w:r>
+      <w:r>
+        <w:rPr>
+          <w:i/>
+          <w:iCs/>
+        </w:rPr>
+        <w:t xml:space="preserve">disposable</w:t>
+      </w:r>
+      <w:r>
+        <w:t xml:space="preserve"> income net of exogenous expenditures by maintaining transitory income shocks at their age-64 variance (while zeroing out permanent income shocks); see also </w:t>
       </w:r>
       <w:r>
         <w:t xml:space="preserve">Fulford &amp; Low (2024)</w:t>
       </w:r>
       <w:r>
-        <w:t xml:space="preserve">), generating the possibility of periods with much lower </w:t>
-      </w:r>
-      <w:r>
-        <w:rPr>
-          <w:i/>
-          <w:iCs/>
-        </w:rPr>
-        <w:t xml:space="preserve">disposable</w:t>
-      </w:r>
-      <w:r>
-        <w:t xml:space="preserve"> income than usual.
+        <w:t xml:space="preserve"> for a recent estimation of expense shocks.
 This assumption acts as a kind of shorthand for other modeling assumptions that focus on modeling the dynamics of medical and nursing home expenses in old age, e.g. </w:t>
       </w:r>
       <w:r>
@@ -1837,6 +1837,63 @@
       </w:r>
       <w:r>
         <w:t xml:space="preserve">.
+Even if old age medical expenses were incorporated into the model more realistically, this feature </w:t>
+      </w:r>
+      <w:r>
+        <w:rPr>
+          <w:i/>
+          <w:iCs/>
+        </w:rPr>
+        <w:t xml:space="preserve">cannot</w:t>
+      </w:r>
+      <w:r>
+        <w:t xml:space="preserve"> be the primary explanation for the drawdown failure, as the phenomenon has been documented even in countries with much more robust public health insurance than the United States, including Sweden (</w:t>
+      </w:r>
+      <w:r>
+        <w:t xml:space="preserve">Ljunge </w:t>
+      </w:r>
+      <w:r>
+        <w:rPr>
+          <w:i/>
+          <w:iCs/>
+        </w:rPr>
+        <w:t xml:space="preserve">et al.</w:t>
+      </w:r>
+      <w:r>
+        <w:t xml:space="preserve"> (2013)</w:t>
+      </w:r>
+      <w:r>
+        <w:t xml:space="preserve">), Norway (</w:t>
+      </w:r>
+      <w:r>
+        <w:t xml:space="preserve">Hattrem (2022)</w:t>
+      </w:r>
+      <w:r>
+        <w:t xml:space="preserve">), Australia (</w:t>
+      </w:r>
+      <w:r>
+        <w:t xml:space="preserve">Productivity Commission (2021)</w:t>
+      </w:r>
+      <w:r>
+        <w:t xml:space="preserve">), Canada (</w:t>
+      </w:r>
+      <w:r>
+        <w:t xml:space="preserve">Hamilton (2001)</w:t>
+      </w:r>
+      <w:r>
+        <w:t xml:space="preserve">), Japan (</w:t>
+      </w:r>
+      <w:r>
+        <w:t xml:space="preserve">Niimi &amp; Horioka (2018)</w:t>
+      </w:r>
+      <w:r>
+        <w:t xml:space="preserve">), and the United Kingdom (</w:t>
+      </w:r>
+      <w:r>
+        <w:t xml:space="preserve">Crawford (2018)</w:t>
+      </w:r>
+      <w:r>
+        <w:t xml:space="preserve">).
 In principle, the presence of such shocks provides a precautionary motive to draw down wealth more slowly.
 However, our estimation results show that even when we include this calibration of expense shocks, the model still predicts much more drawdown of wealth than the data show.</w:t>
       </w:r>
@@ -1853,7 +1910,7 @@
       <w:r>
         <w:t xml:space="preserve">Our specification of preferences in the LCP model is the standard assumption of time-separable Constant Relative Risk Aversion utility with </w:t>
       </w:r>
-      <w:hyperlink w:history="1" r:id="rIdchx6d3hvrtjlvajfuefqz">
+      <w:hyperlink w:history="1" r:id="rIduo2cxrt2niiplkbcttoow">
         <w:r>
           <w:rPr>
             <w:rStyle w:val="Hyperlink"/>
@@ -1967,7 +2024,7 @@
         <w:t xml:space="preserve">Of course, the model can make no sense at all of the behavior of the very rich.
 Bill Gates, for example, has chosen to allocate a large portion of his lifetime wealth to the Bill and Melinda Gates foundation rather than spending it on himself; and even with the relative pittance that remains to him today ($153 billion, per </w:t>
       </w:r>
-      <w:hyperlink w:history="1" r:id="rIdhftwie_ebgwyrzc_d_d1v">
+      <w:hyperlink w:history="1" r:id="rId0ce5j4w2kkueoe4vkqpfq">
         <w:r>
           <w:rPr>
             <w:rStyle w:val="Hyperlink"/>
@@ -2696,7 +2753,7 @@
       </w:r>
       <w:r>
         <w:t xml:space="preserve">.
-Henceforth we will call this the Tzitzouris-Rotemberg-Poterba or “TRP” utility function. This functional form is attractive because it maintains the homotheticity required for normalization and treats wealth and consumption as complements; the utility gained from holding wealth is greater when consumption is higher, and vice-versa, capturing a nuanced view of financial well-being.
+Henceforth we will call this the Tzitzouris-Rotemberg-Poterba or “TRP” utility function. This functional form is attractive because it maintains the homotheticity required for normalization; moreover, the marginal utility gained from holding additional wealth is greater when consumption is higher, and vice-versa, capturing a nuanced view of financial well-being.
 It is a relatively simple matter to solve the revised problem with wealth in the utility function using the TRP utility specification. The revised utility and value functions of the problem are:</w:t>
       </w:r>
     </w:p>
@@ -3292,14 +3349,14 @@
         <w:tc>
           <w:p>
             <w:r>
-              <w:t xml:space="preserve">1.106</w:t>
+              <w:t xml:space="preserve">1.049</w:t>
             </w:r>
           </w:p>
         </w:tc>
         <w:tc>
           <w:p>
             <w:r>
-              <w:t xml:space="preserve">9.411</w:t>
+              <w:t xml:space="preserve">9.195</w:t>
             </w:r>
           </w:p>
         </w:tc>
@@ -3334,7 +3391,7 @@
         <w:tc>
           <w:p>
             <w:r>
-              <w:t xml:space="preserve">4.614</w:t>
+              <w:t xml:space="preserve">4.594</w:t>
             </w:r>
           </w:p>
         </w:tc>
@@ -3344,14 +3401,14 @@
         <w:tc>
           <w:p>
             <w:r>
-              <w:t xml:space="preserve">0.110</w:t>
+              <w:t xml:space="preserve">0.112</w:t>
             </w:r>
           </w:p>
         </w:tc>
         <w:tc>
           <w:p>
             <w:r>
-              <w:t xml:space="preserve">0.326</w:t>
+              <w:t xml:space="preserve">0.321</w:t>
             </w:r>
           </w:p>
         </w:tc>
@@ -3370,21 +3427,21 @@
         <w:tc>
           <w:p>
             <w:r>
-              <w:t xml:space="preserve">0.308</w:t>
+              <w:t xml:space="preserve">0.306</w:t>
             </w:r>
           </w:p>
         </w:tc>
         <w:tc>
           <w:p>
             <w:r>
-              <w:t xml:space="preserve">5.177</w:t>
+              <w:t xml:space="preserve">5.136</w:t>
             </w:r>
           </w:p>
         </w:tc>
         <w:tc>
           <w:p>
             <w:r>
-              <w:t xml:space="preserve">0.254</w:t>
+              <w:t xml:space="preserve">0.248</w:t>
             </w:r>
           </w:p>
         </w:tc>
@@ -3419,7 +3476,7 @@
         </m:r>
       </m:oMath>
       <w:r>
-        <w:t xml:space="preserve"> in order to prevent agents from holding excessively risky portfolios (often 100% equities) early in life.
+        <w:t xml:space="preserve"> in order to prevent agents from holding excessively risky portfolios (often 100% equities).
 In general, “typical” values for the CRRA coefficient (from experimental evidence and other contexts) are considered to be between 1 and 5.
 The “criterion” column of </w:t>
       </w:r>
@@ -3541,7 +3598,7 @@
       </w:r>
       <m:oMath>
         <m:r>
-          <m:t>\CRRA = 4.61</m:t>
+          <m:t>\CRRA \approx 4.6</m:t>
         </m:r>
       </m:oMath>
       <w:r>
@@ -3562,7 +3619,7 @@
       </w:r>
       <m:oMath>
         <m:r>
-          <m:t>\cNrm = 0.11 \aNrm + 0.33</m:t>
+          <m:t>\cNrm = 0.11 \aNrm + 0.32</m:t>
         </m:r>
       </m:oMath>
       <w:r>
@@ -3774,7 +3831,7 @@
         <w:t xml:space="preserve">40 year olds</w:t>
       </w:r>
       <w:r>
-        <w:t xml:space="preserve"> driven by the urge to bequeath. This suggests that while the bequest model can match the drawdown data, it does so for the wrong reasons.
+        <w:t xml:space="preserve"> driven by the urge to bequeath. This suggests that while the bequest model can match the drawdown pattern in the data, it does so for the wrong reasons.
 Even if a model can </w:t>
       </w:r>
       <w:r>
@@ -3914,7 +3971,7 @@
         </m:r>
       </m:oMath>
       <w:r>
-        <w:t xml:space="preserve"> coefficient of about 5.18 and a wealth share of utility </w:t>
+        <w:t xml:space="preserve"> coefficient of about 5.14 and a wealth share of utility </w:t>
       </w:r>
       <m:oMath>
         <m:r>
@@ -3974,23 +4031,7 @@
         <w:t xml:space="preserve">3</w:t>
       </w:r>
       <w:r>
-        <w:t xml:space="preserve">), which come from </w:t>
-      </w:r>
-      <w:r>
-        <w:t xml:space="preserve">Aboagye </w:t>
-      </w:r>
-      <w:r>
-        <w:rPr>
-          <w:i/>
-          <w:iCs/>
-        </w:rPr>
-        <w:t xml:space="preserve">et al.</w:t>
-      </w:r>
-      <w:r>
-        <w:t xml:space="preserve"> (2024)</w:t>
-      </w:r>
-      <w:r>
-        <w:t xml:space="preserve">.
+        <w:t xml:space="preserve">).
 That paper presents the typical glidepath of target-date funds (TDFs) which provide a basis for much of commercial financial advice.
 While the whole life-cycle glidepath is provided in </w:t>
       </w:r>
@@ -4120,7 +4161,7 @@
       </w:r>
       <m:oMath>
         <m:r>
-          <m:t>\CRRA = 3.20</m:t>
+          <m:t>\CRRA = 3.26</m:t>
         </m:r>
       </m:oMath>
       <w:r>
@@ -4349,11 +4390,1680 @@
         <w:pStyle w:val="Heading2"/>
       </w:pPr>
       <w:r>
+        <w:t xml:space="preserve">Appendix: Solution Methods</w:t>
+      </w:r>
+    </w:p>
+    <w:p>
+      <w:r>
+        <w:t xml:space="preserve">In this appendix, we provide additional details for how the intertemporal optimization problems in our life-cycle models are solved. The method for finding consumption in the basic life-cycle and warm-glow bequest models is taken directly from </w:t>
+      </w:r>
+      <w:r>
+        <w:t xml:space="preserve">Carroll (2006)</w:t>
+      </w:r>
+      <w:r>
+        <w:t xml:space="preserve">, and the method for finding optimal portfolio shares (in all models) uses standard techniques. The wealth-in-utility model has a novel solution method.</w:t>
+      </w:r>
+    </w:p>
+    <w:p>
+      <w:pPr>
+        <w:pStyle w:val="Heading3"/>
+      </w:pPr>
+      <w:r>
+        <w:t xml:space="preserve">Optimal Portfolio Share</w:t>
+      </w:r>
+    </w:p>
+    <w:p>
+      <w:r>
+        <w:t xml:space="preserve">Each of our models has two continuous control variables-- consumption </w:t>
+      </w:r>
+      <m:oMath>
+        <m:r>
+          <m:t>\cNrm_t</m:t>
+        </m:r>
+      </m:oMath>
+      <w:r>
+        <w:t xml:space="preserve"> and the risky asset share </w:t>
+      </w:r>
+      <m:oMath>
+        <m:r>
+          <m:t>\varsigma_t</m:t>
+        </m:r>
+      </m:oMath>
+      <w:r>
+        <w:t xml:space="preserve">-- that are chosen simultaneously, but we solve them as if they are chosen sequentially. The agent’s state variable when they choose </w:t>
+      </w:r>
+      <m:oMath>
+        <m:r>
+          <m:t>\varsigma_t</m:t>
+        </m:r>
+      </m:oMath>
+      <w:r>
+        <w:t xml:space="preserve"> is thus their assets after buying consumption, </w:t>
+      </w:r>
+      <m:oMath>
+        <m:r>
+          <m:t>\aNrm_t = \mNrm_t - \cNrm_t</m:t>
+        </m:r>
+      </m:oMath>
+      <w:r>
+        <w:t xml:space="preserve">. The agent’s problem at this point is:</w:t>
+      </w:r>
+    </w:p>
+    <w:p/>
+    <w:p>
+      <w:pPr>
+        <w:tabs>
+          <w:tab w:val="center" w:pos="4513"/>
+          <w:tab w:val="right" w:pos="9026"/>
+        </w:tabs>
+      </w:pPr>
+      <w:r>
+        <w:t xml:space="preserve">	</w:t>
+      </w:r>
+      <m:oMath>
+        <m:r>
+          <m:t>\begin{align}
+\mathfrak{v}_{t}(\aNrm_t) &amp; = \max_{\varsigma \in [0,1]}~~ \Ex_{t}\left[ \pmb{\beta}_{t+1} \vFunc_{t+1}(\Rport_{t+1} \aNrm_t + \theta_{t+1}) \right] ~~ \text{s.t.} ~~ \Rport_{t+1} = \Rfree + (\Risky_{t+1 }-\Rfree)\varsigma.
+\end{align}</m:t>
+        </m:r>
+      </m:oMath>
+      <w:r>
+        <w:t xml:space="preserve">	(21)</w:t>
+      </w:r>
+    </w:p>
+    <w:p/>
+    <w:p>
+      <w:r>
+        <w:t xml:space="preserve">Note that the survival probability </w:t>
+      </w:r>
+      <m:oMath>
+        <m:r>
+          <m:t>\Alive_{t+1}</m:t>
+        </m:r>
+      </m:oMath>
+      <w:r>
+        <w:t xml:space="preserve"> is </w:t>
+      </w:r>
+      <w:r>
+        <w:rPr>
+          <w:i/>
+          <w:iCs/>
+        </w:rPr>
+        <w:t xml:space="preserve">not</w:t>
+      </w:r>
+      <w:r>
+        <w:t xml:space="preserve"> included in this problem because it is a constant scaling factor that cannot affect the optimal choice of </w:t>
+      </w:r>
+      <m:oMath>
+        <m:r>
+          <m:t>\varsigma_t</m:t>
+        </m:r>
+      </m:oMath>
+      <w:r>
+        <w:t xml:space="preserve">. Likewise, the warm-glow bequest motive </w:t>
+      </w:r>
+      <m:oMath>
+        <m:r>
+          <m:t>e(\aNrm_t)</m:t>
+        </m:r>
+      </m:oMath>
+      <w:r>
+        <w:t xml:space="preserve"> is also irrelevant because it is constant with respect to </w:t>
+      </w:r>
+      <m:oMath>
+        <m:r>
+          <m:t>\varsigma</m:t>
+        </m:r>
+      </m:oMath>
+      <w:r>
+        <w:t xml:space="preserve">.</w:t>
+      </w:r>
+    </w:p>
+    <w:p>
+      <w:r>
+        <w:t xml:space="preserve">We will not reproduce the proof here, but it can be shown that the first order condition is necessary and sufficient to characterize the optimal risky portfolio share as long as </w:t>
+      </w:r>
+      <m:oMath>
+        <m:r>
+          <m:t>\vFunc_{t+1}</m:t>
+        </m:r>
+      </m:oMath>
+      <w:r>
+        <w:t xml:space="preserve"> is strictly concave (which can also be proven). Taking the derivative of the maximand with respect to </w:t>
+      </w:r>
+      <m:oMath>
+        <m:r>
+          <m:t>\varsigma</m:t>
+        </m:r>
+      </m:oMath>
+      <w:r>
+        <w:t xml:space="preserve"> and equating it to zero yields:</w:t>
+      </w:r>
+    </w:p>
+    <w:p/>
+    <w:p>
+      <w:pPr>
+        <w:tabs>
+          <w:tab w:val="center" w:pos="4513"/>
+          <w:tab w:val="right" w:pos="9026"/>
+        </w:tabs>
+      </w:pPr>
+      <w:r>
+        <w:t xml:space="preserve">	</w:t>
+      </w:r>
+      <m:oMath>
+        <m:r>
+          <m:t>\Ex_{t}\left[ \pmb{\beta}_{t+1} (\Risky_{t+1}-\Rfree) \aNrm_t \vFunc'_{t+1}((\Rfree + (\Risky_{t+1}-\Rfree)\varsigma) \aNrm_t + \theta_{t+1}) \right] = 0.</m:t>
+        </m:r>
+      </m:oMath>
+      <w:r>
+        <w:t xml:space="preserve">	(22)</w:t>
+      </w:r>
+    </w:p>
+    <w:p/>
+    <w:p>
+      <w:r>
+        <w:t xml:space="preserve">The left-hand side is monotone in </w:t>
+      </w:r>
+      <m:oMath>
+        <m:r>
+          <m:t>\varsigma</m:t>
+        </m:r>
+      </m:oMath>
+      <w:r>
+        <w:t xml:space="preserve"> and thus the FOC has at most one interior solution. The constraint that the consumer cannot short the risky asset (</w:t>
+      </w:r>
+      <m:oMath>
+        <m:r>
+          <m:t>\varsigma \geq 0</m:t>
+        </m:r>
+      </m:oMath>
+      <w:r>
+        <w:t xml:space="preserve">) is never binding as long as mean risky return exceeds the risk-free return. However, the constraint that they cannot short the risk-free asset to buy even more of the risky asset (</w:t>
+      </w:r>
+      <m:oMath>
+        <m:r>
+          <m:t>\varsigma \leq 1</m:t>
+        </m:r>
+      </m:oMath>
+      <w:r>
+        <w:t xml:space="preserve">) </w:t>
+      </w:r>
+      <w:r>
+        <w:rPr>
+          <w:i/>
+          <w:iCs/>
+        </w:rPr>
+        <w:t xml:space="preserve">does</w:t>
+      </w:r>
+      <w:r>
+        <w:t xml:space="preserve"> sometimes bind. Our algorithm for find the optimal </w:t>
+      </w:r>
+      <m:oMath>
+        <m:r>
+          <m:t>\varsigma</m:t>
+        </m:r>
+      </m:oMath>
+      <w:r>
+        <w:t xml:space="preserve"> is as follows:</w:t>
+      </w:r>
+    </w:p>
+    <w:p>
+      <w:pPr>
+        <w:pStyle w:val="ListParagraph"/>
+        <w:numPr>
+          <w:ilvl w:val="0"/>
+          <w:numId w:val="11"/>
+        </w:numPr>
+      </w:pPr>
+      <w:r>
+        <w:t xml:space="preserve">Fix an exogenous grid of </w:t>
+      </w:r>
+      <m:oMath>
+        <m:r>
+          <m:t>\aNrm_t</m:t>
+        </m:r>
+      </m:oMath>
+      <w:r>
+        <w:t xml:space="preserve"> values from </w:t>
+      </w:r>
+      <w:r>
+        <w:t xml:space="preserve">0</w:t>
+      </w:r>
+      <w:r>
+        <w:t xml:space="preserve"> to a large value (say, a wealth-to-income ratio of 100).</w:t>
+      </w:r>
+    </w:p>
+    <w:p>
+      <w:pPr>
+        <w:pStyle w:val="ListParagraph"/>
+        <w:numPr>
+          <w:ilvl w:val="0"/>
+          <w:numId w:val="11"/>
+        </w:numPr>
+      </w:pPr>
+      <w:r>
+        <w:t xml:space="preserve">For each </w:t>
+      </w:r>
+      <m:oMath>
+        <m:r>
+          <m:t>\aNrm</m:t>
+        </m:r>
+      </m:oMath>
+      <w:r>
+        <w:t xml:space="preserve"> in that grid, evaluate the left-hand side of the FOC above. If it is less than or equal to zero, then </w:t>
+      </w:r>
+      <m:oMath>
+        <m:r>
+          <m:t>\varsigma = 1</m:t>
+        </m:r>
+      </m:oMath>
+      <w:r>
+        <w:t xml:space="preserve"> for that gridpoint. Otherwise, continue.</w:t>
+      </w:r>
+    </w:p>
+    <w:p>
+      <w:pPr>
+        <w:pStyle w:val="ListParagraph"/>
+        <w:numPr>
+          <w:ilvl w:val="0"/>
+          <w:numId w:val="11"/>
+        </w:numPr>
+      </w:pPr>
+      <w:r>
+        <w:t xml:space="preserve">Solve the FOC for </w:t>
+      </w:r>
+      <m:oMath>
+        <m:r>
+          <m:t>\varsigma</m:t>
+        </m:r>
+      </m:oMath>
+      <w:r>
+        <w:t xml:space="preserve"> using a standard numeric rootfinder (e.g., Brent’s method), bounded above by 1 and below by the Samuelson risky asset share.</w:t>
+      </w:r>
+    </w:p>
+    <w:p>
+      <w:r>
+        <w:t xml:space="preserve">Samuelson (1969)</w:t>
+      </w:r>
+      <w:r>
+        <w:t xml:space="preserve"> characterized the optimal risky asset share in the absence of labor income risk, which is also the lower limit of the risky asset share as </w:t>
+      </w:r>
+      <m:oMath>
+        <m:r>
+          <m:t>\aNrm</m:t>
+        </m:r>
+      </m:oMath>
+      <w:r>
+        <w:t xml:space="preserve"> becomes arbitrarily large (and thus labor income risk becomes increasingly irrelevant). This value can thus be used both to bound the search for an interior solution to the FOC, and in the extrapolation of the risky share policy function above the top gridpoint. Specifically, we construct the policy function as a linear interpolant over the </w:t>
+      </w:r>
+      <m:oMath>
+        <m:r>
+          <m:t>(\aNrm, \varsigma)</m:t>
+        </m:r>
+      </m:oMath>
+      <w:r>
+        <w:t xml:space="preserve"> gridpoints with an exponential decay extrapolation to the Samuelson limit above the top gridpoint.</w:t>
+      </w:r>
+    </w:p>
+    <w:p>
+      <w:r>
+        <w:t xml:space="preserve">As discussed further below, marginal value </w:t>
+      </w:r>
+      <m:oMath>
+        <m:r>
+          <m:t>\vFunc'_{t+1}(\mNrm_{t+1})</m:t>
+        </m:r>
+      </m:oMath>
+      <w:r>
+        <w:t xml:space="preserve"> in all of our models is simply equal to the marginal utility of consumption at that value of market resources. Hence we never need to represent the value function itself, as the consumption function in </w:t>
+      </w:r>
+      <m:oMath>
+        <m:r>
+          <m:t>t+1</m:t>
+        </m:r>
+      </m:oMath>
+      <w:r>
+        <w:t xml:space="preserve"> (and preference parameters) carries all information needed to make optimal choices in period </w:t>
+      </w:r>
+      <m:oMath>
+        <m:r>
+          <m:t>t</m:t>
+        </m:r>
+      </m:oMath>
+      <w:r>
+        <w:t xml:space="preserve">.</w:t>
+      </w:r>
+    </w:p>
+    <w:p>
+      <w:pPr>
+        <w:pStyle w:val="Heading3"/>
+      </w:pPr>
+      <w:r>
+        <w:t xml:space="preserve">Optimal Consumption in Baseline and Warm-Glow Bequest Models</w:t>
+      </w:r>
+    </w:p>
+    <w:p>
+      <w:r>
+        <w:t xml:space="preserve">Stepping back within the period, we can now consider the choice of optimal consumption, taking as given that the agent will optimally allocate their assets between the risky and risk-free assets. For our first two models, we express the </w:t>
+      </w:r>
+      <w:r>
+        <w:rPr>
+          <w:i/>
+          <w:iCs/>
+        </w:rPr>
+        <w:t xml:space="preserve">continuation value</w:t>
+      </w:r>
+      <w:r>
+        <w:t xml:space="preserve"> over </w:t>
+      </w:r>
+      <m:oMath>
+        <m:r>
+          <m:t>\aNrm_t</m:t>
+        </m:r>
+      </m:oMath>
+      <w:r>
+        <w:t xml:space="preserve"> as:</w:t>
+      </w:r>
+    </w:p>
+    <w:p/>
+    <w:p>
+      <w:pPr>
+        <w:tabs>
+          <w:tab w:val="center" w:pos="4513"/>
+          <w:tab w:val="right" w:pos="9026"/>
+        </w:tabs>
+      </w:pPr>
+      <w:r>
+        <w:t xml:space="preserve">	</w:t>
+      </w:r>
+      <m:oMath>
+        <m:r>
+          <m:t>\bar{\mathfrak{v}}_t(\aNrm_t) = \begin{cases}
+\Alive_{t+1} \mathfrak{v}_t(\aNrm_t) &amp; \text{in baseline life-cycle model} \\
+\Alive_{t+1} \mathfrak{v}_t(\aNrm_t) + (1 - \Alive_{t+1})e(\aNrm_t) &amp; \text{in warm-glow bequest model} \\
+\end{cases}.</m:t>
+        </m:r>
+      </m:oMath>
+      <w:r>
+        <w:t xml:space="preserve">	(23)</w:t>
+      </w:r>
+    </w:p>
+    <w:p/>
+    <w:p>
+      <w:r>
+        <w:t xml:space="preserve">The optimization problem in the consumption-choice step can then be written as simply:</w:t>
+      </w:r>
+    </w:p>
+    <w:p/>
+    <w:p>
+      <w:pPr>
+        <w:tabs>
+          <w:tab w:val="center" w:pos="4513"/>
+          <w:tab w:val="right" w:pos="9026"/>
+        </w:tabs>
+      </w:pPr>
+      <w:r>
+        <w:t xml:space="preserve">	</w:t>
+      </w:r>
+      <m:oMath>
+        <m:r>
+          <m:t>\begin{align}
+\vFunc_t(\mNrm_t) &amp;= \max_{\cNrm} \left[ \frac{\cNrm^{1-\CRRA}}{1 - \CRRA} + \bar{\mathfrak{v}}_t(\mNrm_t - \cNrm) \right].
+\end{align}</m:t>
+        </m:r>
+      </m:oMath>
+      <w:r>
+        <w:t xml:space="preserve">	(24)</w:t>
+      </w:r>
+    </w:p>
+    <w:p/>
+    <w:p>
+      <w:r>
+        <w:t xml:space="preserve">This has a first order condition that is necessary and sufficient to characterize optimal consumption:</w:t>
+      </w:r>
+    </w:p>
+    <w:p/>
+    <w:p>
+      <w:pPr>
+        <w:tabs>
+          <w:tab w:val="center" w:pos="4513"/>
+          <w:tab w:val="right" w:pos="9026"/>
+        </w:tabs>
+      </w:pPr>
+      <w:r>
+        <w:t xml:space="preserve">	</w:t>
+      </w:r>
+      <m:oMath>
+        <m:r>
+          <m:t>\cNrm_t^{-\CRRA} - \bar{\mathfrak{v}}'_t(\mNrm_t - \cNrm_t) = 0 \Longrightarrow \cNrm_t = \bar{\mathfrak{v}}'_t(\aNrm_t)^{-1/\CRRA}.</m:t>
+        </m:r>
+      </m:oMath>
+      <w:r>
+        <w:t xml:space="preserve">	(25)</w:t>
+      </w:r>
+    </w:p>
+    <w:p/>
+    <w:p>
+      <w:r>
+        <w:t xml:space="preserve">The algorithm for solving for optimal consumption is thus:</w:t>
+      </w:r>
+    </w:p>
+    <w:p>
+      <w:pPr>
+        <w:pStyle w:val="ListParagraph"/>
+        <w:numPr>
+          <w:ilvl w:val="0"/>
+          <w:numId w:val="12"/>
+        </w:numPr>
+      </w:pPr>
+      <w:r>
+        <w:t xml:space="preserve">Fix an exogenous grid of </w:t>
+      </w:r>
+      <m:oMath>
+        <m:r>
+          <m:t>\aNrm_t</m:t>
+        </m:r>
+      </m:oMath>
+      <w:r>
+        <w:t xml:space="preserve"> values from </w:t>
+      </w:r>
+      <w:r>
+        <w:t xml:space="preserve">0</w:t>
+      </w:r>
+      <w:r>
+        <w:t xml:space="preserve"> to a large value (say, a wealth-to-income ratio of 100); this can be the same or a different grid from above.</w:t>
+      </w:r>
+    </w:p>
+    <w:p>
+      <w:pPr>
+        <w:pStyle w:val="ListParagraph"/>
+        <w:numPr>
+          <w:ilvl w:val="0"/>
+          <w:numId w:val="12"/>
+        </w:numPr>
+      </w:pPr>
+      <w:r>
+        <w:t xml:space="preserve">For each </w:t>
+      </w:r>
+      <m:oMath>
+        <m:r>
+          <m:t>\aNrm</m:t>
+        </m:r>
+      </m:oMath>
+      <w:r>
+        <w:t xml:space="preserve"> in the grid, evaluate the right-hand side of </w:t>
+      </w:r>
+      <w:r>
+        <w:t xml:space="preserve">(</w:t>
+      </w:r>
+      <w:r>
+        <w:t xml:space="preserve">25</w:t>
+      </w:r>
+      <w:r>
+        <w:t xml:space="preserve">)</w:t>
+      </w:r>
+      <w:r>
+        <w:t xml:space="preserve">, yielding the </w:t>
+      </w:r>
+      <m:oMath>
+        <m:r>
+          <m:t>\cNrm_t</m:t>
+        </m:r>
+      </m:oMath>
+      <w:r>
+        <w:t xml:space="preserve"> consistent with this level of end-of-period assets.</w:t>
+      </w:r>
+    </w:p>
+    <w:p>
+      <w:pPr>
+        <w:pStyle w:val="ListParagraph"/>
+        <w:numPr>
+          <w:ilvl w:val="0"/>
+          <w:numId w:val="12"/>
+        </w:numPr>
+      </w:pPr>
+      <w:r>
+        <w:t xml:space="preserve">Find the associated decision-time state by inverting the intraperiod budget: </w:t>
+      </w:r>
+      <m:oMath>
+        <m:r>
+          <m:t>\mNrm_t = \aNrm_t + \cNrm_t</m:t>
+        </m:r>
+      </m:oMath>
+      <w:r>
+        <w:t xml:space="preserve">.</w:t>
+      </w:r>
+    </w:p>
+    <w:p>
+      <w:pPr>
+        <w:pStyle w:val="ListParagraph"/>
+        <w:numPr>
+          <w:ilvl w:val="0"/>
+          <w:numId w:val="12"/>
+        </w:numPr>
+      </w:pPr>
+      <w:r>
+        <w:t xml:space="preserve">Construct the consumption function as a linear interpolant over those </w:t>
+      </w:r>
+      <m:oMath>
+        <m:r>
+          <m:t>(\mNrm_t, \cNrm_t)</m:t>
+        </m:r>
+      </m:oMath>
+      <w:r>
+        <w:t xml:space="preserve"> pairs, adding a point at </w:t>
+      </w:r>
+      <m:oMath>
+        <m:r>
+          <m:t>(0,0)</m:t>
+        </m:r>
+      </m:oMath>
+      <w:r>
+        <w:t xml:space="preserve"> to incorporate the liquidity-constrained portion of the consumption function.</w:t>
+      </w:r>
+    </w:p>
+    <w:p>
+      <w:pPr>
+        <w:pStyle w:val="ListParagraph"/>
+        <w:numPr>
+          <w:ilvl w:val="0"/>
+          <w:numId w:val="12"/>
+        </w:numPr>
+      </w:pPr>
+      <w:r>
+        <w:t xml:space="preserve">Construct the marginal value function </w:t>
+      </w:r>
+      <m:oMath>
+        <m:r>
+          <m:t>\vFunc'_t(\mNrm_t)</m:t>
+        </m:r>
+      </m:oMath>
+      <w:r>
+        <w:t xml:space="preserve"> as the composition of the marginal utility function and the consumption function.</w:t>
+      </w:r>
+    </w:p>
+    <w:p>
+      <w:r>
+        <w:t xml:space="preserve">In the final step, we apply the standard envelope condition logic, which says that the marginal value of holding just a bit more market resources is equal to the marginal utility of consuming a tiny bit more (relative to the optimal level). This is obvious when the consumer is liquidity constrained: if they had a bit more cash-on-hand, they would consume that marginal dollar, yielding the marginal utility of consumption and </w:t>
+      </w:r>
+      <w:r>
+        <w:rPr>
+          <w:i/>
+          <w:iCs/>
+        </w:rPr>
+        <w:t xml:space="preserve">still</w:t>
+      </w:r>
+      <w:r>
+        <w:t xml:space="preserve"> end the period with no assets. When the consumer is not constrained, the first order condition for optimal consumption means that they were indifferent to the allocation of the last bit of resources between consumption and saving. Hence the marginal value of a bit more market resources equals both the marginal continuation value </w:t>
+      </w:r>
+      <w:r>
+        <w:rPr>
+          <w:i/>
+          <w:iCs/>
+        </w:rPr>
+        <w:t xml:space="preserve">and</w:t>
+      </w:r>
+      <w:r>
+        <w:t xml:space="preserve"> the marginal utility of consumption.</w:t>
+      </w:r>
+    </w:p>
+    <w:p>
+      <w:pPr>
+        <w:pStyle w:val="Heading3"/>
+      </w:pPr>
+      <w:r>
+        <w:t xml:space="preserve">Optimal Consumption in the Wealth-in-Utility Model</w:t>
+      </w:r>
+    </w:p>
+    <w:p>
+      <w:r>
+        <w:t xml:space="preserve">With a standard CRRA utility function over consumption, marginal utility of consumption is very simple expression, and so the first order condition for optimal consumption was trivial to solve, as in </w:t>
+      </w:r>
+      <w:r>
+        <w:t xml:space="preserve">(</w:t>
+      </w:r>
+      <w:r>
+        <w:t xml:space="preserve">25</w:t>
+      </w:r>
+      <w:r>
+        <w:t xml:space="preserve">)</w:t>
+      </w:r>
+      <w:r>
+        <w:t xml:space="preserve">. With the alternate preferences in the Wealth-in-Utility model, this is not the case. Recall that utility in this model involves a Cobb-Douglas aggregation of consumption </w:t>
+      </w:r>
+      <m:oMath>
+        <m:r>
+          <m:t>\cNrm_t</m:t>
+        </m:r>
+      </m:oMath>
+      <w:r>
+        <w:t xml:space="preserve"> and assets </w:t>
+      </w:r>
+      <m:oMath>
+        <m:r>
+          <m:t>\aNrm_t</m:t>
+        </m:r>
+      </m:oMath>
+      <w:r>
+        <w:t xml:space="preserve"> inside of a CRRA function:</w:t>
+      </w:r>
+    </w:p>
+    <w:p/>
+    <w:p>
+      <w:pPr>
+        <w:tabs>
+          <w:tab w:val="center" w:pos="4513"/>
+          <w:tab w:val="right" w:pos="9026"/>
+        </w:tabs>
+      </w:pPr>
+      <w:r>
+        <w:t xml:space="preserve">	</w:t>
+      </w:r>
+      <m:oMath>
+        <m:r>
+          <m:t>\begin{align}
+    \uFunc(\cNrm, \aNrm) &amp; = \frac{\left(\cNrm^{1-\delta}\aNrm^{\delta}\right)^{1-\CRRA}}{1-\CRRA} = \frac{\left(\cNrm^{1-\delta}(\mNrm - \cNrm)^{\delta}\right)^{1-\CRRA}}{1-\CRRA}.
+\end{align}</m:t>
+        </m:r>
+      </m:oMath>
+      <w:r>
+        <w:t xml:space="preserve">	(26)</w:t>
+      </w:r>
+    </w:p>
+    <w:p/>
+    <w:p>
+      <w:r>
+        <w:t xml:space="preserve">Fixing market resources </w:t>
+      </w:r>
+      <m:oMath>
+        <m:r>
+          <m:t>\mNrm_t</m:t>
+        </m:r>
+      </m:oMath>
+      <w:r>
+        <w:t xml:space="preserve"> at some value of interest, the marginal return to utility from consumption is:</w:t>
+      </w:r>
+    </w:p>
+    <w:p/>
+    <w:p>
+      <w:pPr>
+        <w:tabs>
+          <w:tab w:val="center" w:pos="4513"/>
+          <w:tab w:val="right" w:pos="9026"/>
+        </w:tabs>
+      </w:pPr>
+      <w:r>
+        <w:t xml:space="preserve">	</w:t>
+      </w:r>
+      <m:oMath>
+        <m:r>
+          <m:t>\begin{align}
+\frac{\text{d}}{\text{d} \cNrm} \uFunc(\cNrm, \mNrm-\cNrm) &amp;= \left[ (1-\delta) \cNrm^{-\delta} (\mNrm - \cNrm)^\delta - \delta \cNrm^{1-\delta}(\mNrm - \cNrm)^{\delta-1} \right] \cdot \left( (\mNrm - \cNrm)^\delta \cNrm^{1-\delta}  \right)^{-\CRRA} \\
+ &amp;= \left[ (1-\delta) \left(\frac{\cNrm}{\mNrm-\cNrm}\right)^{-\delta} - \delta \left(\frac{\cNrm}{\mNrm - \cNrm} \right)^{1-\delta} \right] \cdot \left( (\mNrm - \cNrm)^\delta \cNrm^{1-\delta}  \right)^{-\CRRA} \\
+ &amp;= \left[ (1-\delta) \left(\frac{\cNrm}{\aNrm}\right)^{-\delta} - \delta \left(\frac{\cNrm}{\aNrm} \right)^{1-\delta} \right] \cdot \left( \aNrm \aNrm^{\delta-1} \cNrm^{1-\delta}  \right)^{-\CRRA} \\
+ &amp;= \left[ (1-\delta) \chi^{-\delta} - \delta \chi^{1-\delta} \right] \cdot \left( \aNrm \chi^{1-\delta}  \right)^{-\CRRA}, ~~~~ \chi \equiv (\cNrm/\aNrm).
+\end{align}</m:t>
+        </m:r>
+      </m:oMath>
+      <w:r>
+        <w:t xml:space="preserve">	(27)</w:t>
+      </w:r>
+    </w:p>
+    <w:p/>
+    <w:p>
+      <w:r>
+        <w:t xml:space="preserve">These algebraic manipulations will prove useful when we solve the first order condition momentarily. With wealth-in-utility preferences, the agent’s optimal consumption problem is:</w:t>
+      </w:r>
+    </w:p>
+    <w:p/>
+    <w:p>
+      <w:pPr>
+        <w:tabs>
+          <w:tab w:val="center" w:pos="4513"/>
+          <w:tab w:val="right" w:pos="9026"/>
+        </w:tabs>
+      </w:pPr>
+      <w:r>
+        <w:t xml:space="preserve">	</w:t>
+      </w:r>
+      <m:oMath>
+        <m:r>
+          <m:t>\begin{align}
+\vFunc_t(\mNrm_t) &amp;= \max_\cNrm \left[ \frac{\left(\cNrm^{1-\delta}(\mNrm_t - \cNrm)^{\delta}\right)^{1-\CRRA}}{1-\CRRA} + \bar{\mathfrak{v}}_t(\mNrm_t - \cNrm) \right].
+\end{align}</m:t>
+        </m:r>
+      </m:oMath>
+      <w:r>
+        <w:t xml:space="preserve">	(28)</w:t>
+      </w:r>
+    </w:p>
+    <w:p/>
+    <w:p>
+      <w:r>
+        <w:t xml:space="preserve">Consider the first order condition for optimality by taking the derivative of the maximand with respect to </w:t>
+      </w:r>
+      <m:oMath>
+        <m:r>
+          <m:t>\cNrm</m:t>
+        </m:r>
+      </m:oMath>
+      <w:r>
+        <w:t xml:space="preserve"> and equating it to zero:</w:t>
+      </w:r>
+    </w:p>
+    <w:p/>
+    <w:p>
+      <w:pPr>
+        <w:tabs>
+          <w:tab w:val="center" w:pos="4513"/>
+          <w:tab w:val="right" w:pos="9026"/>
+        </w:tabs>
+      </w:pPr>
+      <w:r>
+        <w:t xml:space="preserve">	</w:t>
+      </w:r>
+      <m:oMath>
+        <m:r>
+          <m:t>\frac{\text{d}}{\text{d} \cNrm} \uFunc(\cNrm_t, \mNrm_t-\cNrm_t) - \bar{\mathfrak{v}}'_t(\mNrm_t - \cNrm_t) = 0.</m:t>
+        </m:r>
+      </m:oMath>
+      <w:r>
+        <w:t xml:space="preserve">	(29)</w:t>
+      </w:r>
+    </w:p>
+    <w:p/>
+    <w:p>
+      <w:r>
+        <w:t xml:space="preserve">We can substitute the final form of the marginal return to consumption, move the second term to the right-hand side, and then rearrange slightly to get:</w:t>
+      </w:r>
+    </w:p>
+    <w:p/>
+    <w:p>
+      <w:pPr>
+        <w:tabs>
+          <w:tab w:val="center" w:pos="4513"/>
+          <w:tab w:val="right" w:pos="9026"/>
+        </w:tabs>
+      </w:pPr>
+      <w:r>
+        <w:t xml:space="preserve">	</w:t>
+      </w:r>
+      <m:oMath>
+        <m:r>
+          <m:t>\begin{align}
+\left[ (1-\delta) \chi_t^{-\delta} - \delta \chi_t^{1-\delta} \right] \cdot \left( \aNrm_t \chi_t^{1-\delta}  \right)^{-\CRRA} &amp;= \bar{\mathfrak{v}}'_t(\aNrm_t) \\
+\left[ (1-\delta) \chi_t^{-\delta} - \delta \chi_t^{1-\delta} \right]^{-1/\CRRA} \cdot \chi_t^{1-\delta}  &amp;= \underbrace{\bar{\mathfrak{v}}'_t(\aNrm_t)^{-1/\CRRA} / \aNrm_t}_{\equiv ~ \omega_t}.
+\end{align}</m:t>
+        </m:r>
+      </m:oMath>
+      <w:r>
+        <w:t xml:space="preserve">	(30)</w:t>
+      </w:r>
+    </w:p>
+    <w:p/>
+    <w:p>
+      <w:r>
+        <w:t xml:space="preserve">Note that the left-hand side of the rearranged FOC is monotonically increasing with respect to </w:t>
+      </w:r>
+      <m:oMath>
+        <m:r>
+          <m:t>\chi = \cNrm/\aNrm &gt; 0</m:t>
+        </m:r>
+      </m:oMath>
+      <w:r>
+        <w:t xml:space="preserve">, starting from zero and growing without bound. Moreover, the RHS (which uses </w:t>
+      </w:r>
+      <w:r>
+        <w:rPr>
+          <w:i/>
+          <w:iCs/>
+        </w:rPr>
+        <w:t xml:space="preserve">only</w:t>
+      </w:r>
+      <w:r>
+        <w:t xml:space="preserve"> information about the continuation value through </w:t>
+      </w:r>
+      <m:oMath>
+        <m:r>
+          <m:t>\aNrm_t</m:t>
+        </m:r>
+      </m:oMath>
+      <w:r>
+        <w:t xml:space="preserve">) must be strictly positive, as both marginal value and end-of-period assets are strictly positive (the consumer will never choose </w:t>
+      </w:r>
+      <m:oMath>
+        <m:r>
+          <m:t>\aNrm=0</m:t>
+        </m:r>
+      </m:oMath>
+      <w:r>
+        <w:t xml:space="preserve"> with these preferences because it would yield infinitely negative utility). Hence the first order condition has a unique solution in </w:t>
+      </w:r>
+      <m:oMath>
+        <m:r>
+          <m:t>\chi_t</m:t>
+        </m:r>
+      </m:oMath>
+      <w:r>
+        <w:t xml:space="preserve"> for each </w:t>
+      </w:r>
+      <m:oMath>
+        <m:r>
+          <m:t>\aNrm_t</m:t>
+        </m:r>
+      </m:oMath>
+      <w:r>
+        <w:t xml:space="preserve">.</w:t>
+      </w:r>
+    </w:p>
+    <w:p>
+      <w:r>
+        <w:t xml:space="preserve">Unlike with basic CRRA utility, there is no closed form solution for </w:t>
+      </w:r>
+      <w:r>
+        <w:t xml:space="preserve">(</w:t>
+      </w:r>
+      <w:r>
+        <w:t xml:space="preserve">30</w:t>
+      </w:r>
+      <w:r>
+        <w:t xml:space="preserve">)</w:t>
+      </w:r>
+      <w:r>
+        <w:t xml:space="preserve"> to recover </w:t>
+      </w:r>
+      <m:oMath>
+        <m:r>
+          <m:t>\chi_t</m:t>
+        </m:r>
+      </m:oMath>
+      <w:r>
+        <w:t xml:space="preserve"> from </w:t>
+      </w:r>
+      <m:oMath>
+        <m:r>
+          <m:t>\omega_t</m:t>
+        </m:r>
+      </m:oMath>
+      <w:r>
+        <w:t xml:space="preserve">. While it would be possible to use a rootfinder to solve </w:t>
+      </w:r>
+      <w:r>
+        <w:t xml:space="preserve">(</w:t>
+      </w:r>
+      <w:r>
+        <w:t xml:space="preserve">30</w:t>
+      </w:r>
+      <w:r>
+        <w:t xml:space="preserve">)</w:t>
+      </w:r>
+      <w:r>
+        <w:t xml:space="preserve"> for each value of </w:t>
+      </w:r>
+      <m:oMath>
+        <m:r>
+          <m:t>\omega_t</m:t>
+        </m:r>
+      </m:oMath>
+      <w:r>
+        <w:t xml:space="preserve"> as it comes up during the solution process, it is more efficient to pre-compute a function that accurately maps from </w:t>
+      </w:r>
+      <m:oMath>
+        <m:r>
+          <m:t>\omega</m:t>
+        </m:r>
+      </m:oMath>
+      <w:r>
+        <w:t xml:space="preserve"> to </w:t>
+      </w:r>
+      <m:oMath>
+        <m:r>
+          <m:t>\chi</m:t>
+        </m:r>
+      </m:oMath>
+      <w:r>
+        <w:t xml:space="preserve">. We now describe a method for constructing such a function by working with the inverse relationship.</w:t>
+      </w:r>
+    </w:p>
+    <w:p>
+      <w:r>
+        <w:t xml:space="preserve">First, note that the expression in square brackets is not positive for all values of </w:t>
+      </w:r>
+      <m:oMath>
+        <m:r>
+          <m:t>\chi &gt; 0</m:t>
+        </m:r>
+      </m:oMath>
+      <w:r>
+        <w:t xml:space="preserve">, with the bounding condition defined by:</w:t>
+      </w:r>
+    </w:p>
+    <w:p/>
+    <w:p>
+      <w:pPr>
+        <w:tabs>
+          <w:tab w:val="center" w:pos="4513"/>
+          <w:tab w:val="right" w:pos="9026"/>
+        </w:tabs>
+      </w:pPr>
+      <w:r>
+        <w:t xml:space="preserve">	</w:t>
+      </w:r>
+      <m:oMath>
+        <m:r>
+          <m:t>(1-\delta) \chi^{-\delta} - \delta \chi^{1-\delta} \gt 0 \Longrightarrow (1-\delta) \chi^{-\delta} \gt \delta \chi^{1-\delta} \Longrightarrow \frac{1-\delta}{\delta} \gt \chi.</m:t>
+        </m:r>
+      </m:oMath>
+      <w:r>
+        <w:t xml:space="preserve">	(31)</w:t>
+      </w:r>
+    </w:p>
+    <w:p/>
+    <w:p>
+      <w:r>
+        <w:t xml:space="preserve">The expression in square brackets is raised to a negative power, which would yield a complex result with a negative input, hence we need only to consider values of </w:t>
+      </w:r>
+      <m:oMath>
+        <m:r>
+          <m:t>\chi \in (0, (1-\delta)/\delta)</m:t>
+        </m:r>
+      </m:oMath>
+      <w:r>
+        <w:t xml:space="preserve">. These </w:t>
+      </w:r>
+      <m:oMath>
+        <m:r>
+          <m:t>\chi</m:t>
+        </m:r>
+      </m:oMath>
+      <w:r>
+        <w:t xml:space="preserve"> values represent the </w:t>
+      </w:r>
+      <w:r>
+        <w:rPr>
+          <w:i/>
+          <w:iCs/>
+        </w:rPr>
+        <w:t xml:space="preserve">range</w:t>
+      </w:r>
+      <w:r>
+        <w:t xml:space="preserve"> of the function that maps from </w:t>
+      </w:r>
+      <m:oMath>
+        <m:r>
+          <m:t>\omega</m:t>
+        </m:r>
+      </m:oMath>
+      <w:r>
+        <w:t xml:space="preserve"> to </w:t>
+      </w:r>
+      <m:oMath>
+        <m:r>
+          <m:t>\chi</m:t>
+        </m:r>
+      </m:oMath>
+      <w:r>
+        <w:t xml:space="preserve">, and we want our constructed approximation to cover as much of that range as possible. To do so, we will use the logit transformation to map from an auxiliary variable </w:t>
+      </w:r>
+      <m:oMath>
+        <m:r>
+          <m:t>z \in \R</m:t>
+        </m:r>
+      </m:oMath>
+      <w:r>
+        <w:t xml:space="preserve"> to </w:t>
+      </w:r>
+      <m:oMath>
+        <m:r>
+          <m:t>\chi \in (0, (1-\delta)/\delta)</m:t>
+        </m:r>
+      </m:oMath>
+      <w:r>
+        <w:t xml:space="preserve">:</w:t>
+      </w:r>
+    </w:p>
+    <w:p/>
+    <w:p>
+      <w:pPr>
+        <w:tabs>
+          <w:tab w:val="center" w:pos="4513"/>
+          <w:tab w:val="right" w:pos="9026"/>
+        </w:tabs>
+      </w:pPr>
+      <w:r>
+        <w:t xml:space="preserve">	</w:t>
+      </w:r>
+      <m:oMath>
+        <m:r>
+          <m:t>\chi = \frac{\exp(z)}{1 + \exp(z)} \cdot \frac{1-\delta}{\delta}.</m:t>
+        </m:r>
+      </m:oMath>
+      <w:r>
+        <w:t xml:space="preserve">	(32)</w:t>
+      </w:r>
+    </w:p>
+    <w:p/>
+    <w:p>
+      <w:r>
+        <w:t xml:space="preserve">The domain of the function we want to approximate is </w:t>
+      </w:r>
+      <m:oMath>
+        <m:r>
+          <m:t>\omega &gt; 0</m:t>
+        </m:r>
+      </m:oMath>
+      <w:r>
+        <w:t xml:space="preserve"> or </w:t>
+      </w:r>
+      <m:oMath>
+        <m:r>
+          <m:t>\omega \in \R_+</m:t>
+        </m:r>
+      </m:oMath>
+      <w:r>
+        <w:t xml:space="preserve">, so we can work with </w:t>
+      </w:r>
+      <m:oMath>
+        <m:r>
+          <m:t>\log(\omega)</m:t>
+        </m:r>
+      </m:oMath>
+      <w:r>
+        <w:t xml:space="preserve"> to ensure that we are working with strictly positive numbers. To make our approximate mapping from </w:t>
+      </w:r>
+      <m:oMath>
+        <m:r>
+          <m:t>\omega</m:t>
+        </m:r>
+      </m:oMath>
+      <w:r>
+        <w:t xml:space="preserve"> to </w:t>
+      </w:r>
+      <m:oMath>
+        <m:r>
+          <m:t>\chi</m:t>
+        </m:r>
+      </m:oMath>
+      <w:r>
+        <w:t xml:space="preserve">, we do the following:</w:t>
+      </w:r>
+    </w:p>
+    <w:p>
+      <w:pPr>
+        <w:pStyle w:val="ListParagraph"/>
+        <w:numPr>
+          <w:ilvl w:val="0"/>
+          <w:numId w:val="13"/>
+        </w:numPr>
+      </w:pPr>
+      <w:r>
+        <w:t xml:space="preserve">Fix a grid of </w:t>
+      </w:r>
+      <m:oMath>
+        <m:r>
+          <m:t>z</m:t>
+        </m:r>
+      </m:oMath>
+      <w:r>
+        <w:t xml:space="preserve"> values centered around zero; we use a uniformly spaced grid with 301 gridpoints between </w:t>
+      </w:r>
+      <m:oMath>
+        <m:r>
+          <m:t>\pm 15</m:t>
+        </m:r>
+      </m:oMath>
+      <w:r>
+        <w:t xml:space="preserve">.</w:t>
+      </w:r>
+    </w:p>
+    <w:p>
+      <w:pPr>
+        <w:pStyle w:val="ListParagraph"/>
+        <w:numPr>
+          <w:ilvl w:val="0"/>
+          <w:numId w:val="13"/>
+        </w:numPr>
+      </w:pPr>
+      <w:r>
+        <w:t xml:space="preserve">For each </w:t>
+      </w:r>
+      <m:oMath>
+        <m:r>
+          <m:t>z</m:t>
+        </m:r>
+      </m:oMath>
+      <w:r>
+        <w:t xml:space="preserve"> in the grid, calculate the corresponding </w:t>
+      </w:r>
+      <m:oMath>
+        <m:r>
+          <m:t>\chi</m:t>
+        </m:r>
+      </m:oMath>
+      <w:r>
+        <w:t xml:space="preserve"> using </w:t>
+      </w:r>
+      <w:r>
+        <w:t xml:space="preserve">(</w:t>
+      </w:r>
+      <w:r>
+        <w:t xml:space="preserve">32</w:t>
+      </w:r>
+      <w:r>
+        <w:t xml:space="preserve">)</w:t>
+      </w:r>
+      <w:r>
+        <w:t xml:space="preserve">. With our </w:t>
+      </w:r>
+      <m:oMath>
+        <m:r>
+          <m:t>z</m:t>
+        </m:r>
+      </m:oMath>
+      <w:r>
+        <w:t xml:space="preserve"> grid, this spans the inner 99.99994% of the feasible range of </w:t>
+      </w:r>
+      <m:oMath>
+        <m:r>
+          <m:t>\chi</m:t>
+        </m:r>
+      </m:oMath>
+      <w:r>
+        <w:t xml:space="preserve">.</w:t>
+      </w:r>
+    </w:p>
+    <w:p>
+      <w:pPr>
+        <w:pStyle w:val="ListParagraph"/>
+        <w:numPr>
+          <w:ilvl w:val="0"/>
+          <w:numId w:val="13"/>
+        </w:numPr>
+      </w:pPr>
+      <w:r>
+        <w:t xml:space="preserve">For each </w:t>
+      </w:r>
+      <m:oMath>
+        <m:r>
+          <m:t>\chi</m:t>
+        </m:r>
+      </m:oMath>
+      <w:r>
+        <w:t xml:space="preserve"> in that grid, calculate </w:t>
+      </w:r>
+      <m:oMath>
+        <m:r>
+          <m:t>\omega</m:t>
+        </m:r>
+      </m:oMath>
+      <w:r>
+        <w:t xml:space="preserve"> using </w:t>
+      </w:r>
+      <w:r>
+        <w:t xml:space="preserve">(</w:t>
+      </w:r>
+      <w:r>
+        <w:t xml:space="preserve">30</w:t>
+      </w:r>
+      <w:r>
+        <w:t xml:space="preserve">)</w:t>
+      </w:r>
+      <w:r>
+        <w:t xml:space="preserve">, then compute </w:t>
+      </w:r>
+      <m:oMath>
+        <m:r>
+          <m:t>\log(\omega)</m:t>
+        </m:r>
+      </m:oMath>
+      <w:r>
+        <w:t xml:space="preserve">.</w:t>
+      </w:r>
+    </w:p>
+    <w:p>
+      <w:pPr>
+        <w:pStyle w:val="ListParagraph"/>
+        <w:numPr>
+          <w:ilvl w:val="0"/>
+          <w:numId w:val="13"/>
+        </w:numPr>
+      </w:pPr>
+      <w:r>
+        <w:t xml:space="preserve">Construct a linear spline interpolant that maps from the vector of </w:t>
+      </w:r>
+      <m:oMath>
+        <m:r>
+          <m:t>\log(\omega)</m:t>
+        </m:r>
+      </m:oMath>
+      <w:r>
+        <w:t xml:space="preserve"> values to the grid of </w:t>
+      </w:r>
+      <m:oMath>
+        <m:r>
+          <m:t>z</m:t>
+        </m:r>
+      </m:oMath>
+      <w:r>
+        <w:t xml:space="preserve">, with linear extrapolation above and below; call this function </w:t>
+      </w:r>
+      <m:oMath>
+        <m:r>
+          <m:t>g(\cdot)</m:t>
+        </m:r>
+      </m:oMath>
+      <w:r>
+        <w:t xml:space="preserve">.</w:t>
+      </w:r>
+    </w:p>
+    <w:p>
+      <w:pPr>
+        <w:pStyle w:val="ListParagraph"/>
+        <w:numPr>
+          <w:ilvl w:val="0"/>
+          <w:numId w:val="13"/>
+        </w:numPr>
+      </w:pPr>
+      <w:r>
+        <w:t xml:space="preserve">Define function </w:t>
+      </w:r>
+      <m:oMath>
+        <m:r>
+          <m:t>f(\cdot)</m:t>
+        </m:r>
+      </m:oMath>
+      <w:r>
+        <w:t xml:space="preserve"> as the composition of </w:t>
+      </w:r>
+      <w:r>
+        <w:t xml:space="preserve">(</w:t>
+      </w:r>
+      <w:r>
+        <w:t xml:space="preserve">32</w:t>
+      </w:r>
+      <w:r>
+        <w:t xml:space="preserve">)</w:t>
+      </w:r>
+      <w:r>
+        <w:t xml:space="preserve">, </w:t>
+      </w:r>
+      <m:oMath>
+        <m:r>
+          <m:t>g</m:t>
+        </m:r>
+      </m:oMath>
+      <w:r>
+        <w:t xml:space="preserve">, and </w:t>
+      </w:r>
+      <m:oMath>
+        <m:r>
+          <m:t>\log</m:t>
+        </m:r>
+      </m:oMath>
+      <w:r>
+        <w:t xml:space="preserve">.</w:t>
+      </w:r>
+    </w:p>
+    <w:p>
+      <w:r>
+        <w:t xml:space="preserve">By construction, </w:t>
+      </w:r>
+      <m:oMath>
+        <m:r>
+          <m:t>f</m:t>
+        </m:r>
+      </m:oMath>
+      <w:r>
+        <w:t xml:space="preserve"> is an approximation of the mapping from </w:t>
+      </w:r>
+      <m:oMath>
+        <m:r>
+          <m:t>\omega</m:t>
+        </m:r>
+      </m:oMath>
+      <w:r>
+        <w:t xml:space="preserve"> to </w:t>
+      </w:r>
+      <m:oMath>
+        <m:r>
+          <m:t>\chi</m:t>
+        </m:r>
+      </m:oMath>
+      <w:r>
+        <w:t xml:space="preserve"> implicitly defined by </w:t>
+      </w:r>
+      <w:r>
+        <w:t xml:space="preserve">(</w:t>
+      </w:r>
+      <w:r>
+        <w:t xml:space="preserve">30</w:t>
+      </w:r>
+      <w:r>
+        <w:t xml:space="preserve">)</w:t>
+      </w:r>
+      <w:r>
+        <w:t xml:space="preserve">, by successively applying the logarithm to </w:t>
+      </w:r>
+      <m:oMath>
+        <m:r>
+          <m:t>\omega</m:t>
+        </m:r>
+      </m:oMath>
+      <w:r>
+        <w:t xml:space="preserve">, the interpolant from </w:t>
+      </w:r>
+      <m:oMath>
+        <m:r>
+          <m:t>\log(\omega)</m:t>
+        </m:r>
+      </m:oMath>
+      <w:r>
+        <w:t xml:space="preserve"> to </w:t>
+      </w:r>
+      <m:oMath>
+        <m:r>
+          <m:t>z</m:t>
+        </m:r>
+      </m:oMath>
+      <w:r>
+        <w:t xml:space="preserve">, and the logit transformation to recover </w:t>
+      </w:r>
+      <m:oMath>
+        <m:r>
+          <m:t>\chi</m:t>
+        </m:r>
+      </m:oMath>
+      <w:r>
+        <w:t xml:space="preserve">. The approximation is extremely accurate, even on the extrapolated region on </w:t>
+      </w:r>
+      <m:oMath>
+        <m:r>
+          <m:t>\omega</m:t>
+        </m:r>
+      </m:oMath>
+      <w:r>
+        <w:t xml:space="preserve">, because the underlying mapping from </w:t>
+      </w:r>
+      <m:oMath>
+        <m:r>
+          <m:t>\log(\omega)</m:t>
+        </m:r>
+      </m:oMath>
+      <w:r>
+        <w:t xml:space="preserve"> to </w:t>
+      </w:r>
+      <m:oMath>
+        <m:r>
+          <m:t>z</m:t>
+        </m:r>
+      </m:oMath>
+      <w:r>
+        <w:t xml:space="preserve"> approaches linearity on both ends. Conveniently, the </w:t>
+      </w:r>
+      <m:oMath>
+        <m:r>
+          <m:t>f</m:t>
+        </m:r>
+      </m:oMath>
+      <w:r>
+        <w:t xml:space="preserve"> function depends on only </w:t>
+      </w:r>
+      <m:oMath>
+        <m:r>
+          <m:t>\CRRA</m:t>
+        </m:r>
+      </m:oMath>
+      <w:r>
+        <w:t xml:space="preserve"> and </w:t>
+      </w:r>
+      <m:oMath>
+        <m:r>
+          <m:t>\delta</m:t>
+        </m:r>
+      </m:oMath>
+      <w:r>
+        <w:t xml:space="preserve"> and can be constructed once for all periods of the life-cycle.</w:t>
+      </w:r>
+    </w:p>
+    <w:p>
+      <w:r>
+        <w:t xml:space="preserve">With the mapping </w:t>
+      </w:r>
+      <m:oMath>
+        <m:r>
+          <m:t>f : \omega \rightarrow \chi</m:t>
+        </m:r>
+      </m:oMath>
+      <w:r>
+        <w:t xml:space="preserve"> in hand, we can now describe our algorithm for solving for optimal consumption under wealth-in-utility preferences:</w:t>
+      </w:r>
+    </w:p>
+    <w:p>
+      <w:pPr>
+        <w:pStyle w:val="ListParagraph"/>
+        <w:numPr>
+          <w:ilvl w:val="0"/>
+          <w:numId w:val="14"/>
+        </w:numPr>
+      </w:pPr>
+      <w:r>
+        <w:t xml:space="preserve">Fix an exogenous grid of </w:t>
+      </w:r>
+      <m:oMath>
+        <m:r>
+          <m:t>\aNrm_t</m:t>
+        </m:r>
+      </m:oMath>
+      <w:r>
+        <w:t xml:space="preserve"> values from </w:t>
+      </w:r>
+      <w:r>
+        <w:t xml:space="preserve">0</w:t>
+      </w:r>
+      <w:r>
+        <w:t xml:space="preserve"> to a large value (say, a wealth-to-income ratio of 100); this can be the same or a different grid from above.</w:t>
+      </w:r>
+    </w:p>
+    <w:p>
+      <w:pPr>
+        <w:pStyle w:val="ListParagraph"/>
+        <w:numPr>
+          <w:ilvl w:val="0"/>
+          <w:numId w:val="14"/>
+        </w:numPr>
+      </w:pPr>
+      <w:r>
+        <w:t xml:space="preserve">For each </w:t>
+      </w:r>
+      <m:oMath>
+        <m:r>
+          <m:t>\aNrm</m:t>
+        </m:r>
+      </m:oMath>
+      <w:r>
+        <w:t xml:space="preserve"> in the grid, evaluate </w:t>
+      </w:r>
+      <m:oMath>
+        <m:r>
+          <m:t>\bar{\mathfrak{v}}'_t(\aNrm_t)</m:t>
+        </m:r>
+      </m:oMath>
+      <w:r>
+        <w:t xml:space="preserve">, then raise it to the </w:t>
+      </w:r>
+      <m:oMath>
+        <m:r>
+          <m:t>-1/\CRRA</m:t>
+        </m:r>
+      </m:oMath>
+      <w:r>
+        <w:t xml:space="preserve"> power and divide by </w:t>
+      </w:r>
+      <m:oMath>
+        <m:r>
+          <m:t>\aNrm</m:t>
+        </m:r>
+      </m:oMath>
+      <w:r>
+        <w:t xml:space="preserve">, yielding a vector of </w:t>
+      </w:r>
+      <m:oMath>
+        <m:r>
+          <m:t>\omega</m:t>
+        </m:r>
+      </m:oMath>
+      <w:r>
+        <w:t xml:space="preserve"> values.</w:t>
+      </w:r>
+    </w:p>
+    <w:p>
+      <w:pPr>
+        <w:pStyle w:val="ListParagraph"/>
+        <w:numPr>
+          <w:ilvl w:val="0"/>
+          <w:numId w:val="14"/>
+        </w:numPr>
+      </w:pPr>
+      <w:r>
+        <w:t xml:space="preserve">For each </w:t>
+      </w:r>
+      <m:oMath>
+        <m:r>
+          <m:t>\omega</m:t>
+        </m:r>
+      </m:oMath>
+      <w:r>
+        <w:t xml:space="preserve"> in that vector, compute </w:t>
+      </w:r>
+      <m:oMath>
+        <m:r>
+          <m:t>\chi = f(\omega)</m:t>
+        </m:r>
+      </m:oMath>
+      <w:r>
+        <w:t xml:space="preserve">, then multiply by </w:t>
+      </w:r>
+      <m:oMath>
+        <m:r>
+          <m:t>\aNrm</m:t>
+        </m:r>
+      </m:oMath>
+      <w:r>
+        <w:t xml:space="preserve"> to recover the optimal </w:t>
+      </w:r>
+      <m:oMath>
+        <m:r>
+          <m:t>\cNrm</m:t>
+        </m:r>
+      </m:oMath>
+      <w:r>
+        <w:t xml:space="preserve">.</w:t>
+      </w:r>
+    </w:p>
+    <w:p>
+      <w:pPr>
+        <w:pStyle w:val="ListParagraph"/>
+        <w:numPr>
+          <w:ilvl w:val="0"/>
+          <w:numId w:val="14"/>
+        </w:numPr>
+      </w:pPr>
+      <w:r>
+        <w:t xml:space="preserve">Find the associated decision-time state by inverting the intraperiod budget: </w:t>
+      </w:r>
+      <m:oMath>
+        <m:r>
+          <m:t>\mNrm_t = \aNrm_t + \cNrm_t</m:t>
+        </m:r>
+      </m:oMath>
+      <w:r>
+        <w:t xml:space="preserve">.</w:t>
+      </w:r>
+    </w:p>
+    <w:p>
+      <w:pPr>
+        <w:pStyle w:val="ListParagraph"/>
+        <w:numPr>
+          <w:ilvl w:val="0"/>
+          <w:numId w:val="14"/>
+        </w:numPr>
+      </w:pPr>
+      <w:r>
+        <w:t xml:space="preserve">Construct the consumption function as a linear interpolant over those </w:t>
+      </w:r>
+      <m:oMath>
+        <m:r>
+          <m:t>(\mNrm_t, \cNrm_t)</m:t>
+        </m:r>
+      </m:oMath>
+      <w:r>
+        <w:t xml:space="preserve"> pairs, adding a point at </w:t>
+      </w:r>
+      <m:oMath>
+        <m:r>
+          <m:t>(0,0)</m:t>
+        </m:r>
+      </m:oMath>
+      <w:r>
+        <w:t xml:space="preserve"> to incorporate the liquidity-constrained portion of the consumption function.</w:t>
+      </w:r>
+    </w:p>
+    <w:p>
+      <w:pPr>
+        <w:pStyle w:val="ListParagraph"/>
+        <w:numPr>
+          <w:ilvl w:val="0"/>
+          <w:numId w:val="14"/>
+        </w:numPr>
+      </w:pPr>
+      <w:r>
+        <w:t xml:space="preserve">Construct the marginal value function </w:t>
+      </w:r>
+      <m:oMath>
+        <m:r>
+          <m:t>\vFunc'_t(\mNrm_t)</m:t>
+        </m:r>
+      </m:oMath>
+      <w:r>
+        <w:t xml:space="preserve"> as the composition of the marginal utility function and the consumption function.</w:t>
+      </w:r>
+    </w:p>
+    <w:p>
+      <w:r>
+        <w:t xml:space="preserve">Numerically solving the wealth-in-utility model is thus </w:t>
+      </w:r>
+      <w:r>
+        <w:rPr>
+          <w:i/>
+          <w:iCs/>
+        </w:rPr>
+        <w:t xml:space="preserve">barely</w:t>
+      </w:r>
+      <w:r>
+        <w:t xml:space="preserve"> more computationally burdensome than solving the basic life-cycle model, despite the considerably more complex preferences.</w:t>
+      </w:r>
+    </w:p>
+    <w:p>
+      <w:pPr>
+        <w:pStyle w:val="Heading2"/>
+      </w:pPr>
+      <w:r>
         <w:t xml:space="preserve">References</w:t>
       </w:r>
     </w:p>
     <w:p>
       <w:r>
+        <w:rPr>
+          <w:i/>
+          <w:iCs/>
+        </w:rPr>
+        <w:t xml:space="preserve">Wealth transfers and their economic effects</w:t>
+      </w:r>
+      <w:r>
+        <w:t xml:space="preserve">. (2021). [Techreport]. Productivity Commission.</w:t>
+      </w:r>
+      <w:r>
         <w:t xml:space="preserve">Aboagye, K., Page, S., Schafer, L., &amp; Tzitzouris, J. (2024). Personalized target date funds. </w:t>
       </w:r>
       <w:r>
@@ -4376,7 +6086,7 @@
       <w:r>
         <w:t xml:space="preserve">(5), jpm.2024.1.584. </w:t>
       </w:r>
-      <w:hyperlink w:history="1" r:id="rId422vol73npzi01vj9f9xc">
+      <w:hyperlink w:history="1" r:id="rIdoci2vostqmepmwb_fhprj">
         <w:r>
           <w:rPr>
             <w:rStyle w:val="Hyperlink"/>
@@ -4407,7 +6117,7 @@
       <w:r>
         <w:t xml:space="preserve">(6), 2375–2451. </w:t>
       </w:r>
-      <w:hyperlink w:history="1" r:id="rIdlqfdsgn7hvxrpivskdzwt">
+      <w:hyperlink w:history="1" r:id="rIdyaqzshrzqbn88o4e6ljjv">
         <w:r>
           <w:rPr>
             <w:rStyle w:val="Hyperlink"/>
@@ -4461,7 +6171,7 @@
       <w:r>
         <w:t xml:space="preserve">(3), 339–353. </w:t>
       </w:r>
-      <w:hyperlink w:history="1" r:id="rId9c09v1ezf_1y8gnysr5wv">
+      <w:hyperlink w:history="1" r:id="rId-j9uy62pqhxszikqm-q2u">
         <w:r>
           <w:rPr>
             <w:rStyle w:val="Hyperlink"/>
@@ -4482,7 +6192,7 @@
       <w:r>
         <w:t xml:space="preserve"> (J. B. Slemrod, Ed.; Techreport No. 6549; Working Paper Series, pp. 465–484). National Bureau of Economic Research. </w:t>
       </w:r>
-      <w:hyperlink w:history="1" r:id="rIdhhl3o8ac15hsz1upynx0a">
+      <w:hyperlink w:history="1" r:id="rIdpklyjamrl-tugomjed-z5">
         <w:r>
           <w:rPr>
             <w:rStyle w:val="Hyperlink"/>
@@ -4503,7 +6213,7 @@
       <w:r>
         <w:t xml:space="preserve">. Harvard University Press. </w:t>
       </w:r>
-      <w:hyperlink w:history="1" r:id="rIdzkodwdp5s3aqrwdke9n_c">
+      <w:hyperlink w:history="1" r:id="rIdccnfrogpmjx3k2gi0zift">
         <w:r>
           <w:rPr>
             <w:rStyle w:val="Hyperlink"/>
@@ -4512,6 +6222,29 @@
         </w:r>
       </w:hyperlink>
       <w:r>
+        <w:t xml:space="preserve">Carroll, C. D. (2006). The Method of Endogenous Gridpoints for Solving Dynamic Stochastic Optimization Problems. </w:t>
+      </w:r>
+      <w:r>
+        <w:rPr>
+          <w:i/>
+          <w:iCs/>
+        </w:rPr>
+        <w:t xml:space="preserve">Economics Letters</w:t>
+      </w:r>
+      <w:r>
+        <w:t xml:space="preserve">, </w:t>
+      </w:r>
+      <w:r>
+        <w:rPr>
+          <w:i/>
+          <w:iCs/>
+        </w:rPr>
+        <w:t xml:space="preserve">91</w:t>
+      </w:r>
+      <w:r>
+        <w:t xml:space="preserve">(3), 312–320.</w:t>
+      </w:r>
+      <w:r>
         <w:t xml:space="preserve">Carroll, C. D. (2023). Theoretical Foundations of Buffer Stock Saving. </w:t>
       </w:r>
       <w:r>
@@ -4524,7 +6257,7 @@
       <w:r>
         <w:t xml:space="preserve">. </w:t>
       </w:r>
-      <w:hyperlink w:history="1" r:id="rId667bcbjoy8enu3iznam3e">
+      <w:hyperlink w:history="1" r:id="rId0e3lg13c2lhk09tuwzgoa">
         <w:r>
           <w:rPr>
             <w:rStyle w:val="Hyperlink"/>
@@ -4555,7 +6288,7 @@
       <w:r>
         <w:t xml:space="preserve">(3), 341–355. </w:t>
       </w:r>
-      <w:hyperlink w:history="1" r:id="rId865qyorma6uedpee8mi_8">
+      <w:hyperlink w:history="1" r:id="rId6fpdl1rly9vrhivwolhgd">
         <w:r>
           <w:rPr>
             <w:rStyle w:val="Hyperlink"/>
@@ -4576,7 +6309,7 @@
       <w:r>
         <w:t xml:space="preserve">. </w:t>
       </w:r>
-      <w:hyperlink w:history="1" r:id="rIdtxwrndfh3a7tzidco2exh">
+      <w:hyperlink w:history="1" r:id="rIdzewa6uwweeg5y2s7dy380">
         <w:r>
           <w:rPr>
             <w:rStyle w:val="Hyperlink"/>
@@ -4597,7 +6330,7 @@
       <w:r>
         <w:t xml:space="preserve">. National Bureau of Economic Research. </w:t>
       </w:r>
-      <w:hyperlink w:history="1" r:id="rIdycubakqwurfvo23ip3_0q">
+      <w:hyperlink w:history="1" r:id="rIduiyjecphch8so_trfsear">
         <w:r>
           <w:rPr>
             <w:rStyle w:val="Hyperlink"/>
@@ -4606,6 +6339,19 @@
         </w:r>
       </w:hyperlink>
       <w:r>
+        <w:t xml:space="preserve">Crawford, R. (2018). </w:t>
+      </w:r>
+      <w:r>
+        <w:rPr>
+          <w:i/>
+          <w:iCs/>
+        </w:rPr>
+        <w:t xml:space="preserve">The use of financial wealth in retirement</w:t>
+      </w:r>
+      <w:r>
+        <w:t xml:space="preserve"> [Techreport]. The Institute for Fiscal Studies.</w:t>
+      </w:r>
+      <w:r>
         <w:t xml:space="preserve">Daga, A., Smart, T., &amp; Pakula, D. C. (2023). The Multi-Goal Framework: Why Practitioners Have Not Adopted the Lifecycle Model—Yet. </w:t>
       </w:r>
       <w:r>
@@ -4628,7 +6374,7 @@
       <w:r>
         <w:t xml:space="preserve">(3), 71–94. </w:t>
       </w:r>
-      <w:hyperlink w:history="1" r:id="rIdqn74bdf3xn21ktwtv9_eg">
+      <w:hyperlink w:history="1" r:id="rIdzyd7fgn5xp0vmcdtj1j1y">
         <w:r>
           <w:rPr>
             <w:rStyle w:val="Hyperlink"/>
@@ -4682,7 +6428,7 @@
       <w:r>
         <w:t xml:space="preserve">(1), 39–75. </w:t>
       </w:r>
-      <w:hyperlink w:history="1" r:id="rIdmyksjbezuetkgpncyvgs5">
+      <w:hyperlink w:history="1" r:id="rIdacmijnsul4zn6gxu8n47p">
         <w:r>
           <w:rPr>
             <w:rStyle w:val="Hyperlink"/>
@@ -4713,7 +6459,7 @@
       <w:r>
         <w:t xml:space="preserve">(1), 177–204. </w:t>
       </w:r>
-      <w:hyperlink w:history="1" r:id="rIdmkk-c3p2ac7prsu4tmbxu">
+      <w:hyperlink w:history="1" r:id="rIdl1r0klmg_3b5xsecqumdk">
         <w:r>
           <w:rPr>
             <w:rStyle w:val="Hyperlink"/>
@@ -4744,7 +6490,7 @@
       <w:r>
         <w:t xml:space="preserve">(2), 263–286. </w:t>
       </w:r>
-      <w:hyperlink w:history="1" r:id="rIdubupv5vz4iviwv_rdyynl">
+      <w:hyperlink w:history="1" r:id="rIdz6u3h5javevxpipw7dp2d">
         <w:r>
           <w:rPr>
             <w:rStyle w:val="Hyperlink"/>
@@ -4840,7 +6586,7 @@
       <w:r>
         <w:t xml:space="preserve">(4), 118–128. </w:t>
       </w:r>
-      <w:hyperlink w:history="1" r:id="rIdrlnkl1khhqg2tirlgwqs1">
+      <w:hyperlink w:history="1" r:id="rId9hbyfhzbkuqpuuejhogru">
         <w:r>
           <w:rPr>
             <w:rStyle w:val="Hyperlink"/>
@@ -4849,6 +6595,32 @@
         </w:r>
       </w:hyperlink>
       <w:r>
+        <w:t xml:space="preserve">Hamilton, M. (2001). The Financial Circumstances of Elderly Canadians and the Implications for the Design of Canada’s Retirement Income System. In </w:t>
+      </w:r>
+      <w:r>
+        <w:rPr>
+          <w:i/>
+          <w:iCs/>
+        </w:rPr>
+        <w:t xml:space="preserve">The State of Economics in Canada: Festschrift in Honour of David Slater</w:t>
+      </w:r>
+      <w:r>
+        <w:t xml:space="preserve"> (pp. 225–253). Centre for the Study of Living Standards.</w:t>
+      </w:r>
+      <w:r>
+        <w:t xml:space="preserve">Hattrem, A. (2022). </w:t>
+      </w:r>
+      <w:r>
+        <w:rPr>
+          <w:i/>
+          <w:iCs/>
+        </w:rPr>
+        <w:t xml:space="preserve">Mindre inntekter, men storre formue for pensjonistene</w:t>
+      </w:r>
+      <w:r>
+        <w:t xml:space="preserve"> [Techreport]. Statistics Norway.</w:t>
+      </w:r>
+      <w:r>
         <w:t xml:space="preserve">HEIMER, R. Z., MYRSETH, K. O. R., &amp; SCHOENLE, R. S. (2019). YOLO: Mortality Beliefs and Household Finance Puzzles. </w:t>
       </w:r>
       <w:r>
@@ -4871,7 +6643,7 @@
       <w:r>
         <w:t xml:space="preserve">(6), 2957–2996. </w:t>
       </w:r>
-      <w:hyperlink w:history="1" r:id="rIdavlqr4lq548if0lvv5vw-">
+      <w:hyperlink w:history="1" r:id="rIdqs1iknni7i6liazlrz2rf">
         <w:r>
           <w:rPr>
             <w:rStyle w:val="Hyperlink"/>
@@ -4892,7 +6664,7 @@
       <w:r>
         <w:t xml:space="preserve">. </w:t>
       </w:r>
-      <w:hyperlink w:history="1" r:id="rIdhklj1hhdmz5ew3oyrd8wj">
+      <w:hyperlink w:history="1" r:id="rIdrmo1qtkrcwnl9fvlseiwo">
         <w:r>
           <w:rPr>
             <w:rStyle w:val="Hyperlink"/>
@@ -4936,7 +6708,7 @@
       <w:r>
         <w:t xml:space="preserve">(4), 779. </w:t>
       </w:r>
-      <w:hyperlink w:history="1" r:id="rIdfkwsyix7_gm8rb_ihsvsr">
+      <w:hyperlink w:history="1" r:id="rId80kw1uwlbket8s2divs36">
         <w:r>
           <w:rPr>
             <w:rStyle w:val="Hyperlink"/>
@@ -4967,7 +6739,7 @@
       <w:r>
         <w:t xml:space="preserve">(3), 155–170. </w:t>
       </w:r>
-      <w:hyperlink w:history="1" r:id="rIdnc0ou8s34ejen_z4yctwd">
+      <w:hyperlink w:history="1" r:id="rIdnxjrjothnvrrem-mrrdp5">
         <w:r>
           <w:rPr>
             <w:rStyle w:val="Hyperlink"/>
@@ -5034,7 +6806,7 @@
       <w:r>
         <w:t xml:space="preserve">(3), 29–72. </w:t>
       </w:r>
-      <w:hyperlink w:history="1" r:id="rIdqo5jexcbvin80s_ubvc3q">
+      <w:hyperlink w:history="1" r:id="rIdfir-3nzfs-zmehagmswcp">
         <w:r>
           <w:rPr>
             <w:rStyle w:val="Hyperlink"/>
@@ -5065,7 +6837,7 @@
       <w:r>
         <w:t xml:space="preserve">(4), 228–240. </w:t>
       </w:r>
-      <w:hyperlink w:history="1" r:id="rIdrzh-09nolpxhmjlkuaodf">
+      <w:hyperlink w:history="1" r:id="rId00znhgcd9mlwzeq-xkbcx">
         <w:r>
           <w:rPr>
             <w:rStyle w:val="Hyperlink"/>
@@ -5074,6 +6846,29 @@
         </w:r>
       </w:hyperlink>
       <w:r>
+        <w:t xml:space="preserve">Ljunge, M., Lockwood, L., &amp; Manoli, D. (2013). The Drawdown of Assets during Retirement: Evidence from Sweden. </w:t>
+      </w:r>
+      <w:r>
+        <w:rPr>
+          <w:i/>
+          <w:iCs/>
+        </w:rPr>
+        <w:t xml:space="preserve">NBER Working Paper</w:t>
+      </w:r>
+      <w:r>
+        <w:t xml:space="preserve">, </w:t>
+      </w:r>
+      <w:r>
+        <w:rPr>
+          <w:i/>
+          <w:iCs/>
+        </w:rPr>
+        <w:t xml:space="preserve">NB13-03</w:t>
+      </w:r>
+      <w:r>
+        <w:t xml:space="preserve">.</w:t>
+      </w:r>
+      <w:r>
         <w:t xml:space="preserve">Love, D. A., Palumbo, M. G., &amp; Smith, P. A. (2009). The trajectory of wealth in retirement. </w:t>
       </w:r>
       <w:r>
@@ -5096,7 +6891,7 @@
       <w:r>
         <w:t xml:space="preserve">(1), 191–208. </w:t>
       </w:r>
-      <w:hyperlink w:history="1" r:id="rId9ty4zpxyqdblmfkpjkxn7">
+      <w:hyperlink w:history="1" r:id="rId_motgfupxi5g8iofrvlsd">
         <w:r>
           <w:rPr>
             <w:rStyle w:val="Hyperlink"/>
@@ -5117,7 +6912,7 @@
       <w:r>
         <w:t xml:space="preserve">. </w:t>
       </w:r>
-      <w:hyperlink w:history="1" r:id="rId_nnqc-pzm22asujqu0jsb">
+      <w:hyperlink w:history="1" r:id="rIdhogdgu7lhzuxsmktxsuzs">
         <w:r>
           <w:rPr>
             <w:rStyle w:val="Hyperlink"/>
@@ -5171,7 +6966,7 @@
       <w:r>
         <w:t xml:space="preserve">(3), 507–542. </w:t>
       </w:r>
-      <w:hyperlink w:history="1" r:id="rId8yuti89ps5betmpywuxnp">
+      <w:hyperlink w:history="1" r:id="rIdnuuiyc_7hgktjo0eybytz">
         <w:r>
           <w:rPr>
             <w:rStyle w:val="Hyperlink"/>
@@ -5180,6 +6975,29 @@
         </w:r>
       </w:hyperlink>
       <w:r>
+        <w:t xml:space="preserve">Niimi, Y., &amp; Horioka, C. (2018). The wealth decumulation behavior of the retired elderly in Japan: The relative importance of precautionary saving and bequest motives. </w:t>
+      </w:r>
+      <w:r>
+        <w:rPr>
+          <w:i/>
+          <w:iCs/>
+        </w:rPr>
+        <w:t xml:space="preserve">ISER Discussion Paper</w:t>
+      </w:r>
+      <w:r>
+        <w:t xml:space="preserve">, </w:t>
+      </w:r>
+      <w:r>
+        <w:rPr>
+          <w:i/>
+          <w:iCs/>
+        </w:rPr>
+        <w:t xml:space="preserve">1042</w:t>
+      </w:r>
+      <w:r>
+        <w:t xml:space="preserve">.</w:t>
+      </w:r>
+      <w:r>
         <w:t xml:space="preserve">Niimi, Y., &amp; Horioka, C. Y. (2019). The wealth decumulation behavior of the retired elderly in Japan: The relative importance of precautionary saving and bequest motives. </w:t>
       </w:r>
       <w:r>
@@ -5202,7 +7020,7 @@
       <w:r>
         <w:t xml:space="preserve">, 52–63. </w:t>
       </w:r>
-      <w:hyperlink w:history="1" r:id="rIdbo366khnv72bcr-3hozue">
+      <w:hyperlink w:history="1" r:id="rIdnn_okr0buwvt1_bupdsoy">
         <w:r>
           <w:rPr>
             <w:rStyle w:val="Hyperlink"/>
@@ -5233,7 +7051,7 @@
       <w:r>
         <w:t xml:space="preserve">(4), 30–37. </w:t>
       </w:r>
-      <w:hyperlink w:history="1" r:id="rIdoalt4lmllwxieb7l8ish0">
+      <w:hyperlink w:history="1" r:id="rId1rpkqj6y5lrxfkrwcvjxf">
         <w:r>
           <w:rPr>
             <w:rStyle w:val="Hyperlink"/>
@@ -5254,7 +7072,7 @@
       <w:r>
         <w:t xml:space="preserve">. National Bureau of Economic Research. </w:t>
       </w:r>
-      <w:hyperlink w:history="1" r:id="rIddmr14bvknlm6kf5muv3zx">
+      <w:hyperlink w:history="1" r:id="rId-nkdqjceso2dr6h5vnnwy">
         <w:r>
           <w:rPr>
             <w:rStyle w:val="Hyperlink"/>
@@ -5285,7 +7103,7 @@
       <w:r>
         <w:t xml:space="preserve">, 78–88. </w:t>
       </w:r>
-      <w:hyperlink w:history="1" r:id="rIdf4hqs_yxocrsaodqff-ge">
+      <w:hyperlink w:history="1" r:id="rIdbyngtblt4vlprgpsdkofa">
         <w:r>
           <w:rPr>
             <w:rStyle w:val="Hyperlink"/>
@@ -5339,7 +7157,7 @@
       <w:r>
         <w:t xml:space="preserve">(1), 40–58. </w:t>
       </w:r>
-      <w:hyperlink w:history="1" r:id="rIddzmueyqoj3xsyutuv8o4s">
+      <w:hyperlink w:history="1" r:id="rIdedr2piiwhmm-pee0_bm-5">
         <w:r>
           <w:rPr>
             <w:rStyle w:val="Hyperlink"/>
@@ -5348,6 +7166,37 @@
         </w:r>
       </w:hyperlink>
       <w:r>
+        <w:t xml:space="preserve">Samuelson, P. A. (1969). Lifetime Portfolio Selection By Dynamic Stochastic Programming. </w:t>
+      </w:r>
+      <w:r>
+        <w:rPr>
+          <w:i/>
+          <w:iCs/>
+        </w:rPr>
+        <w:t xml:space="preserve">The Review of Economics and Statistics</w:t>
+      </w:r>
+      <w:r>
+        <w:t xml:space="preserve">, </w:t>
+      </w:r>
+      <w:r>
+        <w:rPr>
+          <w:i/>
+          <w:iCs/>
+        </w:rPr>
+        <w:t xml:space="preserve">51</w:t>
+      </w:r>
+      <w:r>
+        <w:t xml:space="preserve">(3), 239–246. </w:t>
+      </w:r>
+      <w:hyperlink w:history="1" r:id="rIdlui8yzspxthmuaoteasj6">
+        <w:r>
+          <w:rPr>
+            <w:rStyle w:val="Hyperlink"/>
+          </w:rPr>
+          <w:t xml:space="preserve">http://www.jstor.org/stable/1926559</w:t>
+        </w:r>
+      </w:hyperlink>
+      <w:r>
         <w:t xml:space="preserve">Sidrauski, M. (1967). Rational choice and patterns of growth in a monetary economy. </w:t>
       </w:r>
       <w:r>
@@ -5373,7 +7222,7 @@
       <w:r>
         <w:t xml:space="preserve">. </w:t>
       </w:r>
-      <w:hyperlink w:history="1" r:id="rIdukfgexddsuvs6tgvfzugu">
+      <w:hyperlink w:history="1" r:id="rId_aovtpwfigifksaxjxcyl">
         <w:r>
           <w:rPr>
             <w:rStyle w:val="Hyperlink"/>
@@ -5394,7 +7243,7 @@
       <w:r>
         <w:t xml:space="preserve">. &lt;strong&gt;Job Market Paper&lt;/strong&gt;. </w:t>
       </w:r>
-      <w:hyperlink w:history="1" r:id="rIdbgnyg6cgaih3hkep1yajq">
+      <w:hyperlink w:history="1" r:id="rId0_uo4o0lsogc4jarvmfe_">
         <w:r>
           <w:rPr>
             <w:rStyle w:val="Hyperlink"/>
@@ -5425,7 +7274,7 @@
       <w:r>
         <w:t xml:space="preserve">(3), 575–597. </w:t>
       </w:r>
-      <w:hyperlink w:history="1" r:id="rIduiet-ycyz_-4zra--oeub">
+      <w:hyperlink w:history="1" r:id="rIdg1dsqcl28zy15qndeftog">
         <w:r>
           <w:rPr>
             <w:rStyle w:val="Hyperlink"/>
@@ -5784,7 +7633,7 @@
       <w:r>
         <w:t xml:space="preserve">See the material starting at line 848 in </w:t>
       </w:r>
-      <w:hyperlink w:history="1" r:id="rIdq3darbq2q-s7giy0q8qwr">
+      <w:hyperlink w:history="1" r:id="rIdkcsk_0zmc1jh-phjrla_p">
         <w:r>
           <w:rPr>
             <w:rStyle w:val="Hyperlink"/>
@@ -6064,8 +7913,368 @@
       </w:pPr>
     </w:lvl>
   </w:abstractNum>
+  <w:abstractNum w:abstractNumId="7" w15:restartNumberingAfterBreak="0">
+    <w:multiLevelType w:val="hybridMultilevel"/>
+    <w:lvl w:ilvl="0" w15:tentative="1">
+      <w:start w:val="1"/>
+      <w:numFmt w:val="decimal"/>
+      <w:lvlText w:val="%1."/>
+      <w:lvlJc w:val="start"/>
+      <w:pPr>
+        <w:ind w:left="720" w:hanging="259"/>
+      </w:pPr>
+    </w:lvl>
+    <w:lvl w:ilvl="1" w15:tentative="1">
+      <w:start w:val="1"/>
+      <w:numFmt w:val="lowerLetter"/>
+      <w:lvlText w:val="%2."/>
+      <w:lvlJc w:val="start"/>
+      <w:pPr>
+        <w:ind w:left="1440" w:hanging="259"/>
+      </w:pPr>
+    </w:lvl>
+    <w:lvl w:ilvl="2" w15:tentative="1">
+      <w:start w:val="1"/>
+      <w:numFmt w:val="lowerRoman"/>
+      <w:lvlText w:val="%3."/>
+      <w:lvlJc w:val="start"/>
+      <w:pPr>
+        <w:ind w:left="2160" w:hanging="259"/>
+      </w:pPr>
+    </w:lvl>
+    <w:lvl w:ilvl="3" w15:tentative="1">
+      <w:start w:val="1"/>
+      <w:numFmt w:val="decimal"/>
+      <w:lvlText w:val="%4."/>
+      <w:lvlJc w:val="start"/>
+      <w:pPr>
+        <w:ind w:left="2880" w:hanging="259"/>
+      </w:pPr>
+    </w:lvl>
+    <w:lvl w:ilvl="4" w15:tentative="1">
+      <w:start w:val="1"/>
+      <w:numFmt w:val="lowerLetter"/>
+      <w:lvlText w:val="%5."/>
+      <w:lvlJc w:val="start"/>
+      <w:pPr>
+        <w:ind w:left="3600" w:hanging="259"/>
+      </w:pPr>
+    </w:lvl>
+    <w:lvl w:ilvl="5" w15:tentative="1">
+      <w:start w:val="1"/>
+      <w:numFmt w:val="lowerRoman"/>
+      <w:lvlText w:val="%6."/>
+      <w:lvlJc w:val="start"/>
+      <w:pPr>
+        <w:ind w:left="4320" w:hanging="259"/>
+      </w:pPr>
+    </w:lvl>
+    <w:lvl w:ilvl="6" w15:tentative="1">
+      <w:start w:val="1"/>
+      <w:numFmt w:val="decimal"/>
+      <w:lvlText w:val="%7."/>
+      <w:lvlJc w:val="start"/>
+      <w:pPr>
+        <w:ind w:left="5040" w:hanging="259"/>
+      </w:pPr>
+    </w:lvl>
+    <w:lvl w:ilvl="7" w15:tentative="1">
+      <w:start w:val="1"/>
+      <w:numFmt w:val="lowerLetter"/>
+      <w:lvlText w:val="%8."/>
+      <w:lvlJc w:val="start"/>
+      <w:pPr>
+        <w:ind w:left="5760" w:hanging="259"/>
+      </w:pPr>
+    </w:lvl>
+    <w:lvl w:ilvl="8" w15:tentative="1">
+      <w:start w:val="1"/>
+      <w:numFmt w:val="lowerRoman"/>
+      <w:lvlText w:val="%9."/>
+      <w:lvlJc w:val="start"/>
+      <w:pPr>
+        <w:ind w:left="6480" w:hanging="259"/>
+      </w:pPr>
+    </w:lvl>
+  </w:abstractNum>
+  <w:abstractNum w:abstractNumId="8" w15:restartNumberingAfterBreak="0">
+    <w:multiLevelType w:val="hybridMultilevel"/>
+    <w:lvl w:ilvl="0" w15:tentative="1">
+      <w:start w:val="1"/>
+      <w:numFmt w:val="decimal"/>
+      <w:lvlText w:val="%1."/>
+      <w:lvlJc w:val="start"/>
+      <w:pPr>
+        <w:ind w:left="720" w:hanging="259"/>
+      </w:pPr>
+    </w:lvl>
+    <w:lvl w:ilvl="1" w15:tentative="1">
+      <w:start w:val="1"/>
+      <w:numFmt w:val="lowerLetter"/>
+      <w:lvlText w:val="%2."/>
+      <w:lvlJc w:val="start"/>
+      <w:pPr>
+        <w:ind w:left="1440" w:hanging="259"/>
+      </w:pPr>
+    </w:lvl>
+    <w:lvl w:ilvl="2" w15:tentative="1">
+      <w:start w:val="1"/>
+      <w:numFmt w:val="lowerRoman"/>
+      <w:lvlText w:val="%3."/>
+      <w:lvlJc w:val="start"/>
+      <w:pPr>
+        <w:ind w:left="2160" w:hanging="259"/>
+      </w:pPr>
+    </w:lvl>
+    <w:lvl w:ilvl="3" w15:tentative="1">
+      <w:start w:val="1"/>
+      <w:numFmt w:val="decimal"/>
+      <w:lvlText w:val="%4."/>
+      <w:lvlJc w:val="start"/>
+      <w:pPr>
+        <w:ind w:left="2880" w:hanging="259"/>
+      </w:pPr>
+    </w:lvl>
+    <w:lvl w:ilvl="4" w15:tentative="1">
+      <w:start w:val="1"/>
+      <w:numFmt w:val="lowerLetter"/>
+      <w:lvlText w:val="%5."/>
+      <w:lvlJc w:val="start"/>
+      <w:pPr>
+        <w:ind w:left="3600" w:hanging="259"/>
+      </w:pPr>
+    </w:lvl>
+    <w:lvl w:ilvl="5" w15:tentative="1">
+      <w:start w:val="1"/>
+      <w:numFmt w:val="lowerRoman"/>
+      <w:lvlText w:val="%6."/>
+      <w:lvlJc w:val="start"/>
+      <w:pPr>
+        <w:ind w:left="4320" w:hanging="259"/>
+      </w:pPr>
+    </w:lvl>
+    <w:lvl w:ilvl="6" w15:tentative="1">
+      <w:start w:val="1"/>
+      <w:numFmt w:val="decimal"/>
+      <w:lvlText w:val="%7."/>
+      <w:lvlJc w:val="start"/>
+      <w:pPr>
+        <w:ind w:left="5040" w:hanging="259"/>
+      </w:pPr>
+    </w:lvl>
+    <w:lvl w:ilvl="7" w15:tentative="1">
+      <w:start w:val="1"/>
+      <w:numFmt w:val="lowerLetter"/>
+      <w:lvlText w:val="%8."/>
+      <w:lvlJc w:val="start"/>
+      <w:pPr>
+        <w:ind w:left="5760" w:hanging="259"/>
+      </w:pPr>
+    </w:lvl>
+    <w:lvl w:ilvl="8" w15:tentative="1">
+      <w:start w:val="1"/>
+      <w:numFmt w:val="lowerRoman"/>
+      <w:lvlText w:val="%9."/>
+      <w:lvlJc w:val="start"/>
+      <w:pPr>
+        <w:ind w:left="6480" w:hanging="259"/>
+      </w:pPr>
+    </w:lvl>
+  </w:abstractNum>
+  <w:abstractNum w:abstractNumId="9" w15:restartNumberingAfterBreak="0">
+    <w:multiLevelType w:val="hybridMultilevel"/>
+    <w:lvl w:ilvl="0" w15:tentative="1">
+      <w:start w:val="1"/>
+      <w:numFmt w:val="decimal"/>
+      <w:lvlText w:val="%1."/>
+      <w:lvlJc w:val="start"/>
+      <w:pPr>
+        <w:ind w:left="720" w:hanging="259"/>
+      </w:pPr>
+    </w:lvl>
+    <w:lvl w:ilvl="1" w15:tentative="1">
+      <w:start w:val="1"/>
+      <w:numFmt w:val="lowerLetter"/>
+      <w:lvlText w:val="%2."/>
+      <w:lvlJc w:val="start"/>
+      <w:pPr>
+        <w:ind w:left="1440" w:hanging="259"/>
+      </w:pPr>
+    </w:lvl>
+    <w:lvl w:ilvl="2" w15:tentative="1">
+      <w:start w:val="1"/>
+      <w:numFmt w:val="lowerRoman"/>
+      <w:lvlText w:val="%3."/>
+      <w:lvlJc w:val="start"/>
+      <w:pPr>
+        <w:ind w:left="2160" w:hanging="259"/>
+      </w:pPr>
+    </w:lvl>
+    <w:lvl w:ilvl="3" w15:tentative="1">
+      <w:start w:val="1"/>
+      <w:numFmt w:val="decimal"/>
+      <w:lvlText w:val="%4."/>
+      <w:lvlJc w:val="start"/>
+      <w:pPr>
+        <w:ind w:left="2880" w:hanging="259"/>
+      </w:pPr>
+    </w:lvl>
+    <w:lvl w:ilvl="4" w15:tentative="1">
+      <w:start w:val="1"/>
+      <w:numFmt w:val="lowerLetter"/>
+      <w:lvlText w:val="%5."/>
+      <w:lvlJc w:val="start"/>
+      <w:pPr>
+        <w:ind w:left="3600" w:hanging="259"/>
+      </w:pPr>
+    </w:lvl>
+    <w:lvl w:ilvl="5" w15:tentative="1">
+      <w:start w:val="1"/>
+      <w:numFmt w:val="lowerRoman"/>
+      <w:lvlText w:val="%6."/>
+      <w:lvlJc w:val="start"/>
+      <w:pPr>
+        <w:ind w:left="4320" w:hanging="259"/>
+      </w:pPr>
+    </w:lvl>
+    <w:lvl w:ilvl="6" w15:tentative="1">
+      <w:start w:val="1"/>
+      <w:numFmt w:val="decimal"/>
+      <w:lvlText w:val="%7."/>
+      <w:lvlJc w:val="start"/>
+      <w:pPr>
+        <w:ind w:left="5040" w:hanging="259"/>
+      </w:pPr>
+    </w:lvl>
+    <w:lvl w:ilvl="7" w15:tentative="1">
+      <w:start w:val="1"/>
+      <w:numFmt w:val="lowerLetter"/>
+      <w:lvlText w:val="%8."/>
+      <w:lvlJc w:val="start"/>
+      <w:pPr>
+        <w:ind w:left="5760" w:hanging="259"/>
+      </w:pPr>
+    </w:lvl>
+    <w:lvl w:ilvl="8" w15:tentative="1">
+      <w:start w:val="1"/>
+      <w:numFmt w:val="lowerRoman"/>
+      <w:lvlText w:val="%9."/>
+      <w:lvlJc w:val="start"/>
+      <w:pPr>
+        <w:ind w:left="6480" w:hanging="259"/>
+      </w:pPr>
+    </w:lvl>
+  </w:abstractNum>
+  <w:abstractNum w:abstractNumId="10" w15:restartNumberingAfterBreak="0">
+    <w:multiLevelType w:val="hybridMultilevel"/>
+    <w:lvl w:ilvl="0" w15:tentative="1">
+      <w:start w:val="1"/>
+      <w:numFmt w:val="decimal"/>
+      <w:lvlText w:val="%1."/>
+      <w:lvlJc w:val="start"/>
+      <w:pPr>
+        <w:ind w:left="720" w:hanging="259"/>
+      </w:pPr>
+    </w:lvl>
+    <w:lvl w:ilvl="1" w15:tentative="1">
+      <w:start w:val="1"/>
+      <w:numFmt w:val="lowerLetter"/>
+      <w:lvlText w:val="%2."/>
+      <w:lvlJc w:val="start"/>
+      <w:pPr>
+        <w:ind w:left="1440" w:hanging="259"/>
+      </w:pPr>
+    </w:lvl>
+    <w:lvl w:ilvl="2" w15:tentative="1">
+      <w:start w:val="1"/>
+      <w:numFmt w:val="lowerRoman"/>
+      <w:lvlText w:val="%3."/>
+      <w:lvlJc w:val="start"/>
+      <w:pPr>
+        <w:ind w:left="2160" w:hanging="259"/>
+      </w:pPr>
+    </w:lvl>
+    <w:lvl w:ilvl="3" w15:tentative="1">
+      <w:start w:val="1"/>
+      <w:numFmt w:val="decimal"/>
+      <w:lvlText w:val="%4."/>
+      <w:lvlJc w:val="start"/>
+      <w:pPr>
+        <w:ind w:left="2880" w:hanging="259"/>
+      </w:pPr>
+    </w:lvl>
+    <w:lvl w:ilvl="4" w15:tentative="1">
+      <w:start w:val="1"/>
+      <w:numFmt w:val="lowerLetter"/>
+      <w:lvlText w:val="%5."/>
+      <w:lvlJc w:val="start"/>
+      <w:pPr>
+        <w:ind w:left="3600" w:hanging="259"/>
+      </w:pPr>
+    </w:lvl>
+    <w:lvl w:ilvl="5" w15:tentative="1">
+      <w:start w:val="1"/>
+      <w:numFmt w:val="lowerRoman"/>
+      <w:lvlText w:val="%6."/>
+      <w:lvlJc w:val="start"/>
+      <w:pPr>
+        <w:ind w:left="4320" w:hanging="259"/>
+      </w:pPr>
+    </w:lvl>
+    <w:lvl w:ilvl="6" w15:tentative="1">
+      <w:start w:val="1"/>
+      <w:numFmt w:val="decimal"/>
+      <w:lvlText w:val="%7."/>
+      <w:lvlJc w:val="start"/>
+      <w:pPr>
+        <w:ind w:left="5040" w:hanging="259"/>
+      </w:pPr>
+    </w:lvl>
+    <w:lvl w:ilvl="7" w15:tentative="1">
+      <w:start w:val="1"/>
+      <w:numFmt w:val="lowerLetter"/>
+      <w:lvlText w:val="%8."/>
+      <w:lvlJc w:val="start"/>
+      <w:pPr>
+        <w:ind w:left="5760" w:hanging="259"/>
+      </w:pPr>
+    </w:lvl>
+    <w:lvl w:ilvl="8" w15:tentative="1">
+      <w:start w:val="1"/>
+      <w:numFmt w:val="lowerRoman"/>
+      <w:lvlText w:val="%9."/>
+      <w:lvlJc w:val="start"/>
+      <w:pPr>
+        <w:ind w:left="6480" w:hanging="259"/>
+      </w:pPr>
+    </w:lvl>
+  </w:abstractNum>
   <w:num w:numId="1">
     <w:abstractNumId w:val="6"/>
+    <w:lvlOverride w:ilvl="0">
+      <w:startOverride w:val="1"/>
+    </w:lvlOverride>
+  </w:num>
+  <w:num w:numId="11">
+    <w:abstractNumId w:val="7"/>
+    <w:lvlOverride w:ilvl="0">
+      <w:startOverride w:val="1"/>
+    </w:lvlOverride>
+  </w:num>
+  <w:num w:numId="12">
+    <w:abstractNumId w:val="8"/>
+    <w:lvlOverride w:ilvl="0">
+      <w:startOverride w:val="1"/>
+    </w:lvlOverride>
+  </w:num>
+  <w:num w:numId="13">
+    <w:abstractNumId w:val="9"/>
+    <w:lvlOverride w:ilvl="0">
+      <w:startOverride w:val="1"/>
+    </w:lvlOverride>
+  </w:num>
+  <w:num w:numId="14">
+    <w:abstractNumId w:val="10"/>
     <w:lvlOverride w:ilvl="0">
       <w:startOverride w:val="1"/>
     </w:lvlOverride>

</xml_diff>